<commit_message>
doc: modifica la especificación del CU11
</commit_message>
<xml_diff>
--- a/2. Etapa de elaboración/Iteración 2/Modelo de Casos de Uso/Modelo de Casos de Uso_Vesta Risk Manager_T-Code.docx
+++ b/2. Etapa de elaboración/Iteración 2/Modelo de Casos de Uso/Modelo de Casos de Uso_Vesta Risk Manager_T-Code.docx
@@ -13814,11 +13814,19 @@
                 <w:lang w:eastAsia="ar-SA"/>
               </w:rPr>
             </w:pPr>
-            <w:r>
-              <w:rPr>
-                <w:lang w:eastAsia="ar-SA"/>
-              </w:rPr>
-              <w:t>Excepciones</w:t>
+            <w:proofErr w:type="spellStart"/>
+            <w:r>
+              <w:rPr>
+                <w:lang w:eastAsia="ar-SA"/>
+              </w:rPr>
+              <w:t>Subflujo</w:t>
+            </w:r>
+            <w:proofErr w:type="spellEnd"/>
+            <w:r>
+              <w:rPr>
+                <w:lang w:eastAsia="ar-SA"/>
+              </w:rPr>
+              <w:t xml:space="preserve"> 2</w:t>
             </w:r>
           </w:p>
         </w:tc>
@@ -13828,74 +13836,312 @@
           </w:tcPr>
           <w:p>
             <w:pPr>
+              <w:pStyle w:val="NormalWeb"/>
               <w:numPr>
                 <w:ilvl w:val="0"/>
                 <w:numId w:val="48"/>
               </w:numPr>
+              <w:spacing w:before="0" w:beforeAutospacing="0" w:after="0" w:afterAutospacing="0"/>
               <w:jc w:val="both"/>
-              <w:rPr>
-                <w:lang w:val="es-AR" w:eastAsia="ar-SA"/>
-              </w:rPr>
-            </w:pPr>
-            <w:r>
-              <w:rPr>
-                <w:lang w:val="es-AR" w:eastAsia="ar-SA"/>
+              <w:textAlignment w:val="baseline"/>
+              <w:rPr>
+                <w:rFonts w:asciiTheme="minorHAnsi" w:hAnsiTheme="minorHAnsi" w:cstheme="minorHAnsi"/>
+                <w:color w:val="000000"/>
+                <w:sz w:val="22"/>
+                <w:szCs w:val="22"/>
+                <w:lang w:val="es-AR"/>
+              </w:rPr>
+            </w:pPr>
+            <w:r>
+              <w:rPr>
+                <w:rFonts w:asciiTheme="minorHAnsi" w:hAnsiTheme="minorHAnsi" w:cstheme="minorHAnsi"/>
+                <w:color w:val="000000"/>
+                <w:sz w:val="22"/>
+                <w:szCs w:val="22"/>
+                <w:lang w:val="es-AR"/>
               </w:rPr>
               <w:t>El usuario selecciona el informe de evaluaciones de riesgos</w:t>
             </w:r>
           </w:p>
           <w:p>
             <w:pPr>
+              <w:pStyle w:val="NormalWeb"/>
               <w:numPr>
                 <w:ilvl w:val="0"/>
                 <w:numId w:val="48"/>
               </w:numPr>
+              <w:spacing w:before="0" w:beforeAutospacing="0" w:after="0" w:afterAutospacing="0"/>
               <w:jc w:val="both"/>
-              <w:rPr>
-                <w:lang w:val="es-AR" w:eastAsia="ar-SA"/>
-              </w:rPr>
-            </w:pPr>
-            <w:r>
-              <w:rPr>
-                <w:lang w:val="es-AR" w:eastAsia="ar-SA"/>
+              <w:textAlignment w:val="baseline"/>
+              <w:rPr>
+                <w:rFonts w:asciiTheme="minorHAnsi" w:hAnsiTheme="minorHAnsi" w:cstheme="minorHAnsi"/>
+                <w:color w:val="000000"/>
+                <w:sz w:val="22"/>
+                <w:szCs w:val="22"/>
+                <w:lang w:val="es-AR"/>
+              </w:rPr>
+            </w:pPr>
+            <w:r>
+              <w:rPr>
+                <w:rFonts w:asciiTheme="minorHAnsi" w:hAnsiTheme="minorHAnsi" w:cstheme="minorHAnsi"/>
+                <w:color w:val="000000"/>
+                <w:sz w:val="22"/>
+                <w:szCs w:val="22"/>
+                <w:lang w:val="es-AR"/>
               </w:rPr>
               <w:t>El sistema despliega la lista de riesgos y solicita que se seleccione uno.</w:t>
             </w:r>
           </w:p>
           <w:p>
             <w:pPr>
+              <w:pStyle w:val="NormalWeb"/>
               <w:numPr>
                 <w:ilvl w:val="0"/>
                 <w:numId w:val="48"/>
               </w:numPr>
+              <w:spacing w:before="0" w:beforeAutospacing="0" w:after="0" w:afterAutospacing="0"/>
               <w:jc w:val="both"/>
-              <w:rPr>
-                <w:lang w:val="es-AR" w:eastAsia="ar-SA"/>
-              </w:rPr>
-            </w:pPr>
-            <w:r>
-              <w:rPr>
-                <w:lang w:val="es-AR" w:eastAsia="ar-SA"/>
+              <w:textAlignment w:val="baseline"/>
+              <w:rPr>
+                <w:rFonts w:asciiTheme="minorHAnsi" w:hAnsiTheme="minorHAnsi" w:cstheme="minorHAnsi"/>
+                <w:color w:val="000000"/>
+                <w:sz w:val="22"/>
+                <w:szCs w:val="22"/>
+                <w:lang w:val="es-AR"/>
+              </w:rPr>
+            </w:pPr>
+            <w:r>
+              <w:rPr>
+                <w:rFonts w:asciiTheme="minorHAnsi" w:hAnsiTheme="minorHAnsi" w:cstheme="minorHAnsi"/>
+                <w:color w:val="000000"/>
+                <w:sz w:val="22"/>
+                <w:szCs w:val="22"/>
+                <w:lang w:val="es-AR"/>
               </w:rPr>
               <w:t>El usuario selecciona un riesgo.</w:t>
             </w:r>
           </w:p>
           <w:p>
             <w:pPr>
+              <w:pStyle w:val="NormalWeb"/>
               <w:numPr>
                 <w:ilvl w:val="0"/>
                 <w:numId w:val="48"/>
               </w:numPr>
+              <w:spacing w:before="0" w:beforeAutospacing="0" w:after="240" w:afterAutospacing="0"/>
               <w:jc w:val="both"/>
-              <w:rPr>
-                <w:lang w:val="es-AR" w:eastAsia="ar-SA"/>
-              </w:rPr>
-            </w:pPr>
-            <w:r>
-              <w:rPr>
-                <w:lang w:val="es-AR" w:eastAsia="ar-SA"/>
+              <w:textAlignment w:val="baseline"/>
+              <w:rPr>
+                <w:rFonts w:asciiTheme="minorHAnsi" w:hAnsiTheme="minorHAnsi" w:cstheme="minorHAnsi"/>
+                <w:color w:val="000000"/>
+                <w:sz w:val="22"/>
+                <w:szCs w:val="22"/>
+                <w:lang w:val="es-AR"/>
+              </w:rPr>
+            </w:pPr>
+            <w:r>
+              <w:rPr>
+                <w:rFonts w:asciiTheme="minorHAnsi" w:hAnsiTheme="minorHAnsi" w:cstheme="minorHAnsi"/>
+                <w:color w:val="000000"/>
+                <w:sz w:val="22"/>
+                <w:szCs w:val="22"/>
+                <w:lang w:val="es-AR"/>
               </w:rPr>
               <w:t>El sistema despliega un informe sobre todas las evaluaciones que se realizaron en el riesgo desde que el mismo fue cargado.</w:t>
+            </w:r>
+          </w:p>
+          <w:p>
+            <w:pPr>
+              <w:pStyle w:val="NormalWeb"/>
+              <w:numPr>
+                <w:ilvl w:val="0"/>
+                <w:numId w:val="48"/>
+              </w:numPr>
+              <w:spacing w:before="0" w:beforeAutospacing="0" w:after="0" w:afterAutospacing="0"/>
+              <w:jc w:val="both"/>
+              <w:textAlignment w:val="baseline"/>
+              <w:rPr>
+                <w:rFonts w:asciiTheme="minorHAnsi" w:hAnsiTheme="minorHAnsi" w:cstheme="minorHAnsi"/>
+                <w:color w:val="000000"/>
+                <w:sz w:val="22"/>
+                <w:szCs w:val="22"/>
+                <w:lang w:val="es-AR"/>
+              </w:rPr>
+            </w:pPr>
+            <w:r>
+              <w:rPr>
+                <w:rFonts w:asciiTheme="minorHAnsi" w:hAnsiTheme="minorHAnsi" w:cstheme="minorHAnsi"/>
+                <w:color w:val="000000"/>
+                <w:sz w:val="22"/>
+                <w:szCs w:val="22"/>
+                <w:lang w:val="es-AR"/>
+              </w:rPr>
+              <w:t>Si el usuario decide exportar continua en caso de uso 12 sino continua en el flujo principal paso 2.</w:t>
+            </w:r>
+          </w:p>
+        </w:tc>
+      </w:tr>
+      <w:tr>
+        <w:tc>
+          <w:tcPr>
+            <w:tcW w:w="1723" w:type="dxa"/>
+            <w:shd w:val="clear" w:color="auto" w:fill="D9D9D9" w:themeFill="background1" w:themeFillShade="D9"/>
+          </w:tcPr>
+          <w:p>
+            <w:pPr>
+              <w:rPr>
+                <w:lang w:eastAsia="ar-SA"/>
+              </w:rPr>
+            </w:pPr>
+            <w:proofErr w:type="spellStart"/>
+            <w:r>
+              <w:rPr>
+                <w:lang w:eastAsia="ar-SA"/>
+              </w:rPr>
+              <w:t>Subflujo</w:t>
+            </w:r>
+            <w:proofErr w:type="spellEnd"/>
+            <w:r>
+              <w:rPr>
+                <w:lang w:eastAsia="ar-SA"/>
+              </w:rPr>
+              <w:t xml:space="preserve"> 3</w:t>
+            </w:r>
+          </w:p>
+        </w:tc>
+        <w:tc>
+          <w:tcPr>
+            <w:tcW w:w="6656" w:type="dxa"/>
+          </w:tcPr>
+          <w:p>
+            <w:pPr>
+              <w:pStyle w:val="NormalWeb"/>
+              <w:numPr>
+                <w:ilvl w:val="0"/>
+                <w:numId w:val="50"/>
+              </w:numPr>
+              <w:rPr>
+                <w:rFonts w:asciiTheme="minorHAnsi" w:hAnsiTheme="minorHAnsi" w:cstheme="minorHAnsi"/>
+                <w:color w:val="000000"/>
+                <w:sz w:val="22"/>
+                <w:szCs w:val="22"/>
+                <w:lang w:val="es-AR"/>
+              </w:rPr>
+            </w:pPr>
+            <w:r>
+              <w:rPr>
+                <w:rFonts w:asciiTheme="minorHAnsi" w:hAnsiTheme="minorHAnsi" w:cstheme="minorHAnsi"/>
+                <w:color w:val="000000"/>
+                <w:sz w:val="22"/>
+                <w:szCs w:val="22"/>
+                <w:lang w:val="es-AR"/>
+              </w:rPr>
+              <w:t>El usuario selecciona el informe de planes de acción.</w:t>
+            </w:r>
+          </w:p>
+          <w:p>
+            <w:pPr>
+              <w:pStyle w:val="NormalWeb"/>
+              <w:numPr>
+                <w:ilvl w:val="0"/>
+                <w:numId w:val="50"/>
+              </w:numPr>
+              <w:rPr>
+                <w:rFonts w:asciiTheme="minorHAnsi" w:hAnsiTheme="minorHAnsi" w:cstheme="minorHAnsi"/>
+                <w:color w:val="000000"/>
+                <w:sz w:val="22"/>
+                <w:szCs w:val="22"/>
+                <w:lang w:val="es-AR"/>
+              </w:rPr>
+            </w:pPr>
+            <w:r>
+              <w:rPr>
+                <w:rFonts w:asciiTheme="minorHAnsi" w:hAnsiTheme="minorHAnsi" w:cstheme="minorHAnsi"/>
+                <w:color w:val="000000"/>
+                <w:sz w:val="22"/>
+                <w:szCs w:val="22"/>
+                <w:lang w:val="es-AR"/>
+              </w:rPr>
+              <w:t>El sistema despliega la lista de riesgos y solicita que se seleccione uno.</w:t>
+            </w:r>
+          </w:p>
+          <w:p>
+            <w:pPr>
+              <w:pStyle w:val="NormalWeb"/>
+              <w:numPr>
+                <w:ilvl w:val="0"/>
+                <w:numId w:val="50"/>
+              </w:numPr>
+              <w:rPr>
+                <w:rFonts w:asciiTheme="minorHAnsi" w:hAnsiTheme="minorHAnsi" w:cstheme="minorHAnsi"/>
+                <w:color w:val="000000"/>
+                <w:sz w:val="22"/>
+                <w:szCs w:val="22"/>
+                <w:lang w:val="es-AR"/>
+              </w:rPr>
+            </w:pPr>
+            <w:r>
+              <w:rPr>
+                <w:rFonts w:asciiTheme="minorHAnsi" w:hAnsiTheme="minorHAnsi" w:cstheme="minorHAnsi"/>
+                <w:color w:val="000000"/>
+                <w:sz w:val="22"/>
+                <w:szCs w:val="22"/>
+                <w:lang w:val="es-AR"/>
+              </w:rPr>
+              <w:t>El usuario selecciona un riesgo.</w:t>
+            </w:r>
+          </w:p>
+          <w:p>
+            <w:pPr>
+              <w:pStyle w:val="NormalWeb"/>
+              <w:numPr>
+                <w:ilvl w:val="0"/>
+                <w:numId w:val="50"/>
+              </w:numPr>
+              <w:spacing w:after="0"/>
+              <w:rPr>
+                <w:rFonts w:asciiTheme="minorHAnsi" w:hAnsiTheme="minorHAnsi" w:cstheme="minorHAnsi"/>
+                <w:color w:val="000000"/>
+                <w:sz w:val="22"/>
+                <w:szCs w:val="22"/>
+                <w:lang w:val="es-AR"/>
+              </w:rPr>
+            </w:pPr>
+            <w:r>
+              <w:rPr>
+                <w:rFonts w:asciiTheme="minorHAnsi" w:hAnsiTheme="minorHAnsi" w:cstheme="minorHAnsi"/>
+                <w:color w:val="000000"/>
+                <w:sz w:val="22"/>
+                <w:szCs w:val="22"/>
+                <w:lang w:val="es-AR"/>
+              </w:rPr>
+              <w:t>El sistema despliega un informe sobre todos los planes de acciones que se realizaron en el riesgo desde que el mismo fue cargado.</w:t>
+            </w:r>
+          </w:p>
+          <w:p>
+            <w:pPr>
+              <w:pStyle w:val="NormalWeb"/>
+              <w:numPr>
+                <w:ilvl w:val="0"/>
+                <w:numId w:val="50"/>
+              </w:numPr>
+              <w:rPr>
+                <w:rFonts w:asciiTheme="minorHAnsi" w:hAnsiTheme="minorHAnsi" w:cstheme="minorHAnsi"/>
+                <w:color w:val="000000"/>
+                <w:sz w:val="22"/>
+                <w:szCs w:val="22"/>
+                <w:lang w:val="es-AR"/>
+              </w:rPr>
+            </w:pPr>
+            <w:r>
+              <w:rPr>
+                <w:rFonts w:asciiTheme="minorHAnsi" w:hAnsiTheme="minorHAnsi" w:cstheme="minorHAnsi"/>
+                <w:color w:val="000000"/>
+                <w:sz w:val="22"/>
+                <w:szCs w:val="22"/>
+                <w:lang w:val="es-AR"/>
+              </w:rPr>
+              <w:t>Si el usuario decide exportar continua en caso de uso 12 sino continua en el flujo principal paso 2.</w:t>
             </w:r>
           </w:p>
         </w:tc>
@@ -14236,6 +14482,7 @@
               <w:rPr>
                 <w:lang w:eastAsia="ar-SA"/>
               </w:rPr>
+              <w:lastRenderedPageBreak/>
               <w:t xml:space="preserve">El </w:t>
             </w:r>
             <w:r>
@@ -14363,6 +14610,7 @@
               <w:rPr>
                 <w:lang w:eastAsia="ar-SA"/>
               </w:rPr>
+              <w:lastRenderedPageBreak/>
               <w:t>Subflujo</w:t>
             </w:r>
             <w:proofErr w:type="spellEnd"/>
@@ -18236,6 +18484,119 @@
     </w:lvl>
   </w:abstractNum>
   <w:abstractNum w:abstractNumId="18" w15:restartNumberingAfterBreak="0">
+    <w:nsid w:val="2CAF6A93"/>
+    <w:multiLevelType w:val="multilevel"/>
+    <w:tmpl w:val="9FD2B430"/>
+    <w:lvl w:ilvl="0">
+      <w:start w:val="1"/>
+      <w:numFmt w:val="decimal"/>
+      <w:lvlText w:val="%1."/>
+      <w:lvlJc w:val="left"/>
+      <w:pPr>
+        <w:tabs>
+          <w:tab w:val="num" w:pos="720"/>
+        </w:tabs>
+        <w:ind w:left="720" w:hanging="360"/>
+      </w:pPr>
+    </w:lvl>
+    <w:lvl w:ilvl="1" w:tentative="1">
+      <w:start w:val="1"/>
+      <w:numFmt w:val="decimal"/>
+      <w:lvlText w:val="%2."/>
+      <w:lvlJc w:val="left"/>
+      <w:pPr>
+        <w:tabs>
+          <w:tab w:val="num" w:pos="1440"/>
+        </w:tabs>
+        <w:ind w:left="1440" w:hanging="360"/>
+      </w:pPr>
+    </w:lvl>
+    <w:lvl w:ilvl="2" w:tentative="1">
+      <w:start w:val="1"/>
+      <w:numFmt w:val="decimal"/>
+      <w:lvlText w:val="%3."/>
+      <w:lvlJc w:val="left"/>
+      <w:pPr>
+        <w:tabs>
+          <w:tab w:val="num" w:pos="2160"/>
+        </w:tabs>
+        <w:ind w:left="2160" w:hanging="360"/>
+      </w:pPr>
+    </w:lvl>
+    <w:lvl w:ilvl="3" w:tentative="1">
+      <w:start w:val="1"/>
+      <w:numFmt w:val="decimal"/>
+      <w:lvlText w:val="%4."/>
+      <w:lvlJc w:val="left"/>
+      <w:pPr>
+        <w:tabs>
+          <w:tab w:val="num" w:pos="2880"/>
+        </w:tabs>
+        <w:ind w:left="2880" w:hanging="360"/>
+      </w:pPr>
+    </w:lvl>
+    <w:lvl w:ilvl="4" w:tentative="1">
+      <w:start w:val="1"/>
+      <w:numFmt w:val="decimal"/>
+      <w:lvlText w:val="%5."/>
+      <w:lvlJc w:val="left"/>
+      <w:pPr>
+        <w:tabs>
+          <w:tab w:val="num" w:pos="3600"/>
+        </w:tabs>
+        <w:ind w:left="3600" w:hanging="360"/>
+      </w:pPr>
+    </w:lvl>
+    <w:lvl w:ilvl="5" w:tentative="1">
+      <w:start w:val="1"/>
+      <w:numFmt w:val="decimal"/>
+      <w:lvlText w:val="%6."/>
+      <w:lvlJc w:val="left"/>
+      <w:pPr>
+        <w:tabs>
+          <w:tab w:val="num" w:pos="4320"/>
+        </w:tabs>
+        <w:ind w:left="4320" w:hanging="360"/>
+      </w:pPr>
+    </w:lvl>
+    <w:lvl w:ilvl="6" w:tentative="1">
+      <w:start w:val="1"/>
+      <w:numFmt w:val="decimal"/>
+      <w:lvlText w:val="%7."/>
+      <w:lvlJc w:val="left"/>
+      <w:pPr>
+        <w:tabs>
+          <w:tab w:val="num" w:pos="5040"/>
+        </w:tabs>
+        <w:ind w:left="5040" w:hanging="360"/>
+      </w:pPr>
+    </w:lvl>
+    <w:lvl w:ilvl="7" w:tentative="1">
+      <w:start w:val="1"/>
+      <w:numFmt w:val="decimal"/>
+      <w:lvlText w:val="%8."/>
+      <w:lvlJc w:val="left"/>
+      <w:pPr>
+        <w:tabs>
+          <w:tab w:val="num" w:pos="5760"/>
+        </w:tabs>
+        <w:ind w:left="5760" w:hanging="360"/>
+      </w:pPr>
+    </w:lvl>
+    <w:lvl w:ilvl="8" w:tentative="1">
+      <w:start w:val="1"/>
+      <w:numFmt w:val="decimal"/>
+      <w:lvlText w:val="%9."/>
+      <w:lvlJc w:val="left"/>
+      <w:pPr>
+        <w:tabs>
+          <w:tab w:val="num" w:pos="6480"/>
+        </w:tabs>
+        <w:ind w:left="6480" w:hanging="360"/>
+      </w:pPr>
+    </w:lvl>
+  </w:abstractNum>
+  <w:abstractNum w:abstractNumId="19" w15:restartNumberingAfterBreak="0">
     <w:nsid w:val="2ED854AC"/>
     <w:multiLevelType w:val="hybridMultilevel"/>
     <w:tmpl w:val="47C818F0"/>
@@ -18324,7 +18685,7 @@
       </w:pPr>
     </w:lvl>
   </w:abstractNum>
-  <w:abstractNum w:abstractNumId="19" w15:restartNumberingAfterBreak="0">
+  <w:abstractNum w:abstractNumId="20" w15:restartNumberingAfterBreak="0">
     <w:nsid w:val="34346C35"/>
     <w:multiLevelType w:val="hybridMultilevel"/>
     <w:tmpl w:val="FBBE5550"/>
@@ -18413,7 +18774,7 @@
       </w:pPr>
     </w:lvl>
   </w:abstractNum>
-  <w:abstractNum w:abstractNumId="20" w15:restartNumberingAfterBreak="0">
+  <w:abstractNum w:abstractNumId="21" w15:restartNumberingAfterBreak="0">
     <w:nsid w:val="35826DD0"/>
     <w:multiLevelType w:val="hybridMultilevel"/>
     <w:tmpl w:val="403EF5D4"/>
@@ -18499,7 +18860,7 @@
       </w:pPr>
     </w:lvl>
   </w:abstractNum>
-  <w:abstractNum w:abstractNumId="21" w15:restartNumberingAfterBreak="0">
+  <w:abstractNum w:abstractNumId="22" w15:restartNumberingAfterBreak="0">
     <w:nsid w:val="423D553E"/>
     <w:multiLevelType w:val="hybridMultilevel"/>
     <w:tmpl w:val="78108036"/>
@@ -18588,7 +18949,7 @@
       </w:pPr>
     </w:lvl>
   </w:abstractNum>
-  <w:abstractNum w:abstractNumId="22" w15:restartNumberingAfterBreak="0">
+  <w:abstractNum w:abstractNumId="23" w15:restartNumberingAfterBreak="0">
     <w:nsid w:val="43F83C3C"/>
     <w:multiLevelType w:val="hybridMultilevel"/>
     <w:tmpl w:val="F864BA00"/>
@@ -18677,7 +19038,7 @@
       </w:pPr>
     </w:lvl>
   </w:abstractNum>
-  <w:abstractNum w:abstractNumId="23" w15:restartNumberingAfterBreak="0">
+  <w:abstractNum w:abstractNumId="24" w15:restartNumberingAfterBreak="0">
     <w:nsid w:val="44E304A0"/>
     <w:multiLevelType w:val="hybridMultilevel"/>
     <w:tmpl w:val="0CEAC0B4"/>
@@ -18766,7 +19127,7 @@
       </w:pPr>
     </w:lvl>
   </w:abstractNum>
-  <w:abstractNum w:abstractNumId="24" w15:restartNumberingAfterBreak="0">
+  <w:abstractNum w:abstractNumId="25" w15:restartNumberingAfterBreak="0">
     <w:nsid w:val="462946F2"/>
     <w:multiLevelType w:val="hybridMultilevel"/>
     <w:tmpl w:val="FD6A8D14"/>
@@ -18855,7 +19216,7 @@
       </w:pPr>
     </w:lvl>
   </w:abstractNum>
-  <w:abstractNum w:abstractNumId="25" w15:restartNumberingAfterBreak="0">
+  <w:abstractNum w:abstractNumId="26" w15:restartNumberingAfterBreak="0">
     <w:nsid w:val="483440FB"/>
     <w:multiLevelType w:val="hybridMultilevel"/>
     <w:tmpl w:val="4042A974"/>
@@ -18944,7 +19305,7 @@
       </w:pPr>
     </w:lvl>
   </w:abstractNum>
-  <w:abstractNum w:abstractNumId="26" w15:restartNumberingAfterBreak="0">
+  <w:abstractNum w:abstractNumId="27" w15:restartNumberingAfterBreak="0">
     <w:nsid w:val="487036EC"/>
     <w:multiLevelType w:val="hybridMultilevel"/>
     <w:tmpl w:val="BDFE724A"/>
@@ -19030,7 +19391,7 @@
       </w:pPr>
     </w:lvl>
   </w:abstractNum>
-  <w:abstractNum w:abstractNumId="27" w15:restartNumberingAfterBreak="0">
+  <w:abstractNum w:abstractNumId="28" w15:restartNumberingAfterBreak="0">
     <w:nsid w:val="52D90BB8"/>
     <w:multiLevelType w:val="hybridMultilevel"/>
     <w:tmpl w:val="1D2461DE"/>
@@ -19144,7 +19505,7 @@
       </w:rPr>
     </w:lvl>
   </w:abstractNum>
-  <w:abstractNum w:abstractNumId="28" w15:restartNumberingAfterBreak="0">
+  <w:abstractNum w:abstractNumId="29" w15:restartNumberingAfterBreak="0">
     <w:nsid w:val="52DA2957"/>
     <w:multiLevelType w:val="hybridMultilevel"/>
     <w:tmpl w:val="D39A30BA"/>
@@ -19233,7 +19594,7 @@
       </w:pPr>
     </w:lvl>
   </w:abstractNum>
-  <w:abstractNum w:abstractNumId="29" w15:restartNumberingAfterBreak="0">
+  <w:abstractNum w:abstractNumId="30" w15:restartNumberingAfterBreak="0">
     <w:nsid w:val="55821164"/>
     <w:multiLevelType w:val="multilevel"/>
     <w:tmpl w:val="B3A0A04E"/>
@@ -19346,7 +19707,7 @@
       </w:pPr>
     </w:lvl>
   </w:abstractNum>
-  <w:abstractNum w:abstractNumId="30" w15:restartNumberingAfterBreak="0">
+  <w:abstractNum w:abstractNumId="31" w15:restartNumberingAfterBreak="0">
     <w:nsid w:val="56677547"/>
     <w:multiLevelType w:val="hybridMultilevel"/>
     <w:tmpl w:val="FA4005EC"/>
@@ -19435,7 +19796,7 @@
       </w:pPr>
     </w:lvl>
   </w:abstractNum>
-  <w:abstractNum w:abstractNumId="31" w15:restartNumberingAfterBreak="0">
+  <w:abstractNum w:abstractNumId="32" w15:restartNumberingAfterBreak="0">
     <w:nsid w:val="5B406570"/>
     <w:multiLevelType w:val="hybridMultilevel"/>
     <w:tmpl w:val="A9A6BCA2"/>
@@ -19524,7 +19885,7 @@
       </w:pPr>
     </w:lvl>
   </w:abstractNum>
-  <w:abstractNum w:abstractNumId="32" w15:restartNumberingAfterBreak="0">
+  <w:abstractNum w:abstractNumId="33" w15:restartNumberingAfterBreak="0">
     <w:nsid w:val="62EF44D4"/>
     <w:multiLevelType w:val="hybridMultilevel"/>
     <w:tmpl w:val="AA168766"/>
@@ -19613,7 +19974,7 @@
       </w:pPr>
     </w:lvl>
   </w:abstractNum>
-  <w:abstractNum w:abstractNumId="33" w15:restartNumberingAfterBreak="0">
+  <w:abstractNum w:abstractNumId="34" w15:restartNumberingAfterBreak="0">
     <w:nsid w:val="65564FBA"/>
     <w:multiLevelType w:val="hybridMultilevel"/>
     <w:tmpl w:val="4558A2FA"/>
@@ -19702,7 +20063,7 @@
       </w:pPr>
     </w:lvl>
   </w:abstractNum>
-  <w:abstractNum w:abstractNumId="34" w15:restartNumberingAfterBreak="0">
+  <w:abstractNum w:abstractNumId="35" w15:restartNumberingAfterBreak="0">
     <w:nsid w:val="65C7473A"/>
     <w:multiLevelType w:val="hybridMultilevel"/>
     <w:tmpl w:val="F3C0AB6E"/>
@@ -19791,7 +20152,7 @@
       </w:pPr>
     </w:lvl>
   </w:abstractNum>
-  <w:abstractNum w:abstractNumId="35" w15:restartNumberingAfterBreak="0">
+  <w:abstractNum w:abstractNumId="36" w15:restartNumberingAfterBreak="0">
     <w:nsid w:val="6602349D"/>
     <w:multiLevelType w:val="hybridMultilevel"/>
     <w:tmpl w:val="968E578A"/>
@@ -19880,7 +20241,7 @@
       </w:pPr>
     </w:lvl>
   </w:abstractNum>
-  <w:abstractNum w:abstractNumId="36" w15:restartNumberingAfterBreak="0">
+  <w:abstractNum w:abstractNumId="37" w15:restartNumberingAfterBreak="0">
     <w:nsid w:val="68084FA4"/>
     <w:multiLevelType w:val="hybridMultilevel"/>
     <w:tmpl w:val="BCD01A80"/>
@@ -19969,7 +20330,7 @@
       </w:pPr>
     </w:lvl>
   </w:abstractNum>
-  <w:abstractNum w:abstractNumId="37" w15:restartNumberingAfterBreak="0">
+  <w:abstractNum w:abstractNumId="38" w15:restartNumberingAfterBreak="0">
     <w:nsid w:val="6D0A6D40"/>
     <w:multiLevelType w:val="hybridMultilevel"/>
     <w:tmpl w:val="46966B86"/>
@@ -20058,7 +20419,120 @@
       </w:pPr>
     </w:lvl>
   </w:abstractNum>
-  <w:abstractNum w:abstractNumId="38" w15:restartNumberingAfterBreak="0">
+  <w:abstractNum w:abstractNumId="39" w15:restartNumberingAfterBreak="0">
+    <w:nsid w:val="6D924021"/>
+    <w:multiLevelType w:val="multilevel"/>
+    <w:tmpl w:val="C6F65E78"/>
+    <w:lvl w:ilvl="0">
+      <w:start w:val="1"/>
+      <w:numFmt w:val="decimal"/>
+      <w:lvlText w:val="%1."/>
+      <w:lvlJc w:val="left"/>
+      <w:pPr>
+        <w:tabs>
+          <w:tab w:val="num" w:pos="720"/>
+        </w:tabs>
+        <w:ind w:left="720" w:hanging="360"/>
+      </w:pPr>
+    </w:lvl>
+    <w:lvl w:ilvl="1" w:tentative="1">
+      <w:start w:val="1"/>
+      <w:numFmt w:val="decimal"/>
+      <w:lvlText w:val="%2."/>
+      <w:lvlJc w:val="left"/>
+      <w:pPr>
+        <w:tabs>
+          <w:tab w:val="num" w:pos="1440"/>
+        </w:tabs>
+        <w:ind w:left="1440" w:hanging="360"/>
+      </w:pPr>
+    </w:lvl>
+    <w:lvl w:ilvl="2" w:tentative="1">
+      <w:start w:val="1"/>
+      <w:numFmt w:val="decimal"/>
+      <w:lvlText w:val="%3."/>
+      <w:lvlJc w:val="left"/>
+      <w:pPr>
+        <w:tabs>
+          <w:tab w:val="num" w:pos="2160"/>
+        </w:tabs>
+        <w:ind w:left="2160" w:hanging="360"/>
+      </w:pPr>
+    </w:lvl>
+    <w:lvl w:ilvl="3" w:tentative="1">
+      <w:start w:val="1"/>
+      <w:numFmt w:val="decimal"/>
+      <w:lvlText w:val="%4."/>
+      <w:lvlJc w:val="left"/>
+      <w:pPr>
+        <w:tabs>
+          <w:tab w:val="num" w:pos="2880"/>
+        </w:tabs>
+        <w:ind w:left="2880" w:hanging="360"/>
+      </w:pPr>
+    </w:lvl>
+    <w:lvl w:ilvl="4" w:tentative="1">
+      <w:start w:val="1"/>
+      <w:numFmt w:val="decimal"/>
+      <w:lvlText w:val="%5."/>
+      <w:lvlJc w:val="left"/>
+      <w:pPr>
+        <w:tabs>
+          <w:tab w:val="num" w:pos="3600"/>
+        </w:tabs>
+        <w:ind w:left="3600" w:hanging="360"/>
+      </w:pPr>
+    </w:lvl>
+    <w:lvl w:ilvl="5" w:tentative="1">
+      <w:start w:val="1"/>
+      <w:numFmt w:val="decimal"/>
+      <w:lvlText w:val="%6."/>
+      <w:lvlJc w:val="left"/>
+      <w:pPr>
+        <w:tabs>
+          <w:tab w:val="num" w:pos="4320"/>
+        </w:tabs>
+        <w:ind w:left="4320" w:hanging="360"/>
+      </w:pPr>
+    </w:lvl>
+    <w:lvl w:ilvl="6" w:tentative="1">
+      <w:start w:val="1"/>
+      <w:numFmt w:val="decimal"/>
+      <w:lvlText w:val="%7."/>
+      <w:lvlJc w:val="left"/>
+      <w:pPr>
+        <w:tabs>
+          <w:tab w:val="num" w:pos="5040"/>
+        </w:tabs>
+        <w:ind w:left="5040" w:hanging="360"/>
+      </w:pPr>
+    </w:lvl>
+    <w:lvl w:ilvl="7" w:tentative="1">
+      <w:start w:val="1"/>
+      <w:numFmt w:val="decimal"/>
+      <w:lvlText w:val="%8."/>
+      <w:lvlJc w:val="left"/>
+      <w:pPr>
+        <w:tabs>
+          <w:tab w:val="num" w:pos="5760"/>
+        </w:tabs>
+        <w:ind w:left="5760" w:hanging="360"/>
+      </w:pPr>
+    </w:lvl>
+    <w:lvl w:ilvl="8" w:tentative="1">
+      <w:start w:val="1"/>
+      <w:numFmt w:val="decimal"/>
+      <w:lvlText w:val="%9."/>
+      <w:lvlJc w:val="left"/>
+      <w:pPr>
+        <w:tabs>
+          <w:tab w:val="num" w:pos="6480"/>
+        </w:tabs>
+        <w:ind w:left="6480" w:hanging="360"/>
+      </w:pPr>
+    </w:lvl>
+  </w:abstractNum>
+  <w:abstractNum w:abstractNumId="40" w15:restartNumberingAfterBreak="0">
     <w:nsid w:val="708E589C"/>
     <w:multiLevelType w:val="multilevel"/>
     <w:tmpl w:val="381042DE"/>
@@ -20198,7 +20672,7 @@
       </w:rPr>
     </w:lvl>
   </w:abstractNum>
-  <w:abstractNum w:abstractNumId="39" w15:restartNumberingAfterBreak="0">
+  <w:abstractNum w:abstractNumId="41" w15:restartNumberingAfterBreak="0">
     <w:nsid w:val="734E50D8"/>
     <w:multiLevelType w:val="hybridMultilevel"/>
     <w:tmpl w:val="CFC66396"/>
@@ -20311,7 +20785,7 @@
       </w:rPr>
     </w:lvl>
   </w:abstractNum>
-  <w:abstractNum w:abstractNumId="40" w15:restartNumberingAfterBreak="0">
+  <w:abstractNum w:abstractNumId="42" w15:restartNumberingAfterBreak="0">
     <w:nsid w:val="76A904F3"/>
     <w:multiLevelType w:val="hybridMultilevel"/>
     <w:tmpl w:val="FBBE5550"/>
@@ -20400,7 +20874,7 @@
       </w:pPr>
     </w:lvl>
   </w:abstractNum>
-  <w:abstractNum w:abstractNumId="41" w15:restartNumberingAfterBreak="0">
+  <w:abstractNum w:abstractNumId="43" w15:restartNumberingAfterBreak="0">
     <w:nsid w:val="76E50EF1"/>
     <w:multiLevelType w:val="hybridMultilevel"/>
     <w:tmpl w:val="F4E48F74"/>
@@ -20489,7 +20963,7 @@
       </w:pPr>
     </w:lvl>
   </w:abstractNum>
-  <w:abstractNum w:abstractNumId="42" w15:restartNumberingAfterBreak="0">
+  <w:abstractNum w:abstractNumId="44" w15:restartNumberingAfterBreak="0">
     <w:nsid w:val="78C14454"/>
     <w:multiLevelType w:val="hybridMultilevel"/>
     <w:tmpl w:val="34CA71B6"/>
@@ -20578,7 +21052,7 @@
       </w:pPr>
     </w:lvl>
   </w:abstractNum>
-  <w:abstractNum w:abstractNumId="43" w15:restartNumberingAfterBreak="0">
+  <w:abstractNum w:abstractNumId="45" w15:restartNumberingAfterBreak="0">
     <w:nsid w:val="7B943077"/>
     <w:multiLevelType w:val="hybridMultilevel"/>
     <w:tmpl w:val="4B686026"/>
@@ -20667,7 +21141,7 @@
       </w:pPr>
     </w:lvl>
   </w:abstractNum>
-  <w:abstractNum w:abstractNumId="44" w15:restartNumberingAfterBreak="0">
+  <w:abstractNum w:abstractNumId="46" w15:restartNumberingAfterBreak="0">
     <w:nsid w:val="7DB737D3"/>
     <w:multiLevelType w:val="hybridMultilevel"/>
     <w:tmpl w:val="C27222D8"/>
@@ -20756,7 +21230,7 @@
       </w:pPr>
     </w:lvl>
   </w:abstractNum>
-  <w:abstractNum w:abstractNumId="45" w15:restartNumberingAfterBreak="0">
+  <w:abstractNum w:abstractNumId="47" w15:restartNumberingAfterBreak="0">
     <w:nsid w:val="7DD64906"/>
     <w:multiLevelType w:val="hybridMultilevel"/>
     <w:tmpl w:val="795E7434"/>
@@ -20874,13 +21348,13 @@
     <w:abstractNumId w:val="16"/>
   </w:num>
   <w:num w:numId="2" w16cid:durableId="1522622389">
-    <w:abstractNumId w:val="26"/>
+    <w:abstractNumId w:val="27"/>
   </w:num>
   <w:num w:numId="3" w16cid:durableId="1478760730">
-    <w:abstractNumId w:val="26"/>
+    <w:abstractNumId w:val="27"/>
   </w:num>
   <w:num w:numId="4" w16cid:durableId="406147053">
-    <w:abstractNumId w:val="26"/>
+    <w:abstractNumId w:val="27"/>
   </w:num>
   <w:num w:numId="5" w16cid:durableId="1843350433">
     <w:abstractNumId w:val="1"/>
@@ -20895,43 +21369,43 @@
     <w:abstractNumId w:val="0"/>
   </w:num>
   <w:num w:numId="9" w16cid:durableId="1454448377">
-    <w:abstractNumId w:val="38"/>
+    <w:abstractNumId w:val="40"/>
   </w:num>
   <w:num w:numId="10" w16cid:durableId="633097244">
-    <w:abstractNumId w:val="45"/>
+    <w:abstractNumId w:val="47"/>
   </w:num>
   <w:num w:numId="11" w16cid:durableId="2094085152">
     <w:abstractNumId w:val="7"/>
   </w:num>
   <w:num w:numId="12" w16cid:durableId="2069914435">
-    <w:abstractNumId w:val="27"/>
+    <w:abstractNumId w:val="28"/>
   </w:num>
   <w:num w:numId="13" w16cid:durableId="17052992">
-    <w:abstractNumId w:val="39"/>
+    <w:abstractNumId w:val="41"/>
   </w:num>
   <w:num w:numId="14" w16cid:durableId="217668422">
     <w:abstractNumId w:val="17"/>
   </w:num>
   <w:num w:numId="15" w16cid:durableId="1192956375">
-    <w:abstractNumId w:val="18"/>
+    <w:abstractNumId w:val="19"/>
   </w:num>
   <w:num w:numId="16" w16cid:durableId="62684490">
-    <w:abstractNumId w:val="44"/>
+    <w:abstractNumId w:val="46"/>
   </w:num>
   <w:num w:numId="17" w16cid:durableId="1936018770">
-    <w:abstractNumId w:val="40"/>
+    <w:abstractNumId w:val="42"/>
   </w:num>
   <w:num w:numId="18" w16cid:durableId="2005663802">
     <w:abstractNumId w:val="11"/>
   </w:num>
   <w:num w:numId="19" w16cid:durableId="1037119053">
-    <w:abstractNumId w:val="23"/>
+    <w:abstractNumId w:val="24"/>
   </w:num>
   <w:num w:numId="20" w16cid:durableId="1403210171">
-    <w:abstractNumId w:val="32"/>
+    <w:abstractNumId w:val="33"/>
   </w:num>
   <w:num w:numId="21" w16cid:durableId="825705582">
-    <w:abstractNumId w:val="22"/>
+    <w:abstractNumId w:val="23"/>
   </w:num>
   <w:num w:numId="22" w16cid:durableId="530843615">
     <w:abstractNumId w:val="13"/>
@@ -20940,16 +21414,16 @@
     <w:abstractNumId w:val="6"/>
   </w:num>
   <w:num w:numId="24" w16cid:durableId="1467047993">
-    <w:abstractNumId w:val="43"/>
+    <w:abstractNumId w:val="45"/>
   </w:num>
   <w:num w:numId="25" w16cid:durableId="855655393">
     <w:abstractNumId w:val="5"/>
   </w:num>
   <w:num w:numId="26" w16cid:durableId="470681321">
-    <w:abstractNumId w:val="35"/>
+    <w:abstractNumId w:val="36"/>
   </w:num>
   <w:num w:numId="27" w16cid:durableId="611789797">
-    <w:abstractNumId w:val="42"/>
+    <w:abstractNumId w:val="44"/>
   </w:num>
   <w:num w:numId="28" w16cid:durableId="132017707">
     <w:abstractNumId w:val="9"/>
@@ -20958,13 +21432,13 @@
     <w:abstractNumId w:val="15"/>
   </w:num>
   <w:num w:numId="30" w16cid:durableId="1485781118">
-    <w:abstractNumId w:val="41"/>
+    <w:abstractNumId w:val="43"/>
   </w:num>
   <w:num w:numId="31" w16cid:durableId="1345011037">
-    <w:abstractNumId w:val="28"/>
+    <w:abstractNumId w:val="29"/>
   </w:num>
   <w:num w:numId="32" w16cid:durableId="223416758">
-    <w:abstractNumId w:val="37"/>
+    <w:abstractNumId w:val="38"/>
   </w:num>
   <w:num w:numId="33" w16cid:durableId="1804498520">
     <w:abstractNumId w:val="4"/>
@@ -20973,34 +21447,34 @@
     <w:abstractNumId w:val="12"/>
   </w:num>
   <w:num w:numId="35" w16cid:durableId="616332293">
-    <w:abstractNumId w:val="33"/>
+    <w:abstractNumId w:val="34"/>
   </w:num>
   <w:num w:numId="36" w16cid:durableId="261108266">
+    <w:abstractNumId w:val="22"/>
+  </w:num>
+  <w:num w:numId="37" w16cid:durableId="10686110">
+    <w:abstractNumId w:val="25"/>
+  </w:num>
+  <w:num w:numId="38" w16cid:durableId="745877979">
+    <w:abstractNumId w:val="32"/>
+  </w:num>
+  <w:num w:numId="39" w16cid:durableId="201790810">
+    <w:abstractNumId w:val="37"/>
+  </w:num>
+  <w:num w:numId="40" w16cid:durableId="300624331">
+    <w:abstractNumId w:val="31"/>
+  </w:num>
+  <w:num w:numId="41" w16cid:durableId="1461337463">
     <w:abstractNumId w:val="21"/>
   </w:num>
-  <w:num w:numId="37" w16cid:durableId="10686110">
-    <w:abstractNumId w:val="24"/>
+  <w:num w:numId="42" w16cid:durableId="1163277846">
+    <w:abstractNumId w:val="26"/>
   </w:num>
-  <w:num w:numId="38" w16cid:durableId="745877979">
-    <w:abstractNumId w:val="31"/>
-  </w:num>
-  <w:num w:numId="39" w16cid:durableId="201790810">
-    <w:abstractNumId w:val="36"/>
-  </w:num>
-  <w:num w:numId="40" w16cid:durableId="300624331">
-    <w:abstractNumId w:val="30"/>
-  </w:num>
-  <w:num w:numId="41" w16cid:durableId="1461337463">
+  <w:num w:numId="43" w16cid:durableId="2010867602">
     <w:abstractNumId w:val="20"/>
   </w:num>
-  <w:num w:numId="42" w16cid:durableId="1163277846">
-    <w:abstractNumId w:val="25"/>
-  </w:num>
-  <w:num w:numId="43" w16cid:durableId="2010867602">
-    <w:abstractNumId w:val="19"/>
-  </w:num>
   <w:num w:numId="44" w16cid:durableId="560292976">
-    <w:abstractNumId w:val="34"/>
+    <w:abstractNumId w:val="35"/>
   </w:num>
   <w:num w:numId="45" w16cid:durableId="544174409">
     <w:abstractNumId w:val="14"/>
@@ -21009,10 +21483,16 @@
     <w:abstractNumId w:val="10"/>
   </w:num>
   <w:num w:numId="47" w16cid:durableId="914827894">
-    <w:abstractNumId w:val="29"/>
+    <w:abstractNumId w:val="30"/>
   </w:num>
   <w:num w:numId="48" w16cid:durableId="156071626">
     <w:abstractNumId w:val="8"/>
+  </w:num>
+  <w:num w:numId="49" w16cid:durableId="227495422">
+    <w:abstractNumId w:val="18"/>
+  </w:num>
+  <w:num w:numId="50" w16cid:durableId="1493451112">
+    <w:abstractNumId w:val="39"/>
   </w:num>
 </w:numbering>
 </file>
@@ -21509,7 +21989,6 @@
   <w:style w:type="character" w:default="1" w:styleId="Fuentedeprrafopredeter">
     <w:name w:val="Default Paragraph Font"/>
     <w:uiPriority w:val="1"/>
-    <w:semiHidden/>
     <w:unhideWhenUsed/>
   </w:style>
   <w:style w:type="table" w:default="1" w:styleId="Tablanormal">

</xml_diff>

<commit_message>
Doc: Avances modelo de diseño y cambios en modelo de cu
</commit_message>
<xml_diff>
--- a/2. Etapa de elaboración/Iteración 2/Modelo de Casos de Uso/Modelo de Casos de Uso_Vesta Risk Manager_T-Code.docx
+++ b/2. Etapa de elaboración/Iteración 2/Modelo de Casos de Uso/Modelo de Casos de Uso_Vesta Risk Manager_T-Code.docx
@@ -466,31 +466,15 @@
             <w:rPr>
               <w:lang w:val="es-AR"/>
             </w:rPr>
-            <w:t>T-</w:t>
+            <w:t>T-Code</w:t>
           </w:r>
-          <w:proofErr w:type="spellStart"/>
-          <w:r>
-            <w:rPr>
-              <w:lang w:val="es-AR"/>
-            </w:rPr>
-            <w:t>Code</w:t>
-          </w:r>
-          <w:proofErr w:type="spellEnd"/>
         </w:p>
         <w:p>
           <w:pPr>
             <w:pStyle w:val="Sinespaciado"/>
           </w:pPr>
           <w:r>
-            <w:t xml:space="preserve">Agustín Collareda, Cintia </w:t>
-          </w:r>
-          <w:proofErr w:type="spellStart"/>
-          <w:r>
-            <w:t>Hernandez</w:t>
-          </w:r>
-          <w:proofErr w:type="spellEnd"/>
-          <w:r>
-            <w:t xml:space="preserve"> y Hugo Frey</w:t>
+            <w:t>Agustín Collareda, Cintia Hernandez y Hugo Frey</w:t>
           </w:r>
         </w:p>
         <w:p>
@@ -6944,13 +6928,13 @@
                 <w:bCs/>
                 <w:lang w:eastAsia="ar-SA"/>
               </w:rPr>
-              <w:t xml:space="preserve"> 1</w:t>
-            </w:r>
-            <w:r>
-              <w:rPr>
-                <w:lang w:eastAsia="ar-SA"/>
-              </w:rPr>
-              <w:t xml:space="preserve">. En caso de que el administrador ingrese a </w:t>
+              <w:t xml:space="preserve">. </w:t>
+            </w:r>
+            <w:r>
+              <w:rPr>
+                <w:lang w:eastAsia="ar-SA"/>
+              </w:rPr>
+              <w:t xml:space="preserve">En caso de que el administrador ingrese a </w:t>
             </w:r>
             <w:r>
               <w:rPr>
@@ -7019,6 +7003,26 @@
                 <w:lang w:eastAsia="ar-SA"/>
               </w:rPr>
               <w:t xml:space="preserve">. </w:t>
+            </w:r>
+            <w:r>
+              <w:rPr>
+                <w:lang w:eastAsia="ar-SA"/>
+              </w:rPr>
+              <w:t xml:space="preserve">En caso de que el administrador ingrese “Cancelar” continúa en el </w:t>
+            </w:r>
+            <w:proofErr w:type="spellStart"/>
+            <w:r>
+              <w:rPr>
+                <w:lang w:eastAsia="ar-SA"/>
+              </w:rPr>
+              <w:t>Subflujo</w:t>
+            </w:r>
+            <w:proofErr w:type="spellEnd"/>
+            <w:r>
+              <w:rPr>
+                <w:lang w:eastAsia="ar-SA"/>
+              </w:rPr>
+              <w:t xml:space="preserve"> 3.</w:t>
             </w:r>
           </w:p>
           <w:p>
@@ -7087,6 +7091,7 @@
               <w:rPr>
                 <w:lang w:eastAsia="ar-SA"/>
               </w:rPr>
+              <w:lastRenderedPageBreak/>
               <w:t xml:space="preserve">El sistema brinda un mensaje </w:t>
             </w:r>
             <w:r>
@@ -7130,7 +7135,6 @@
               <w:rPr>
                 <w:lang w:eastAsia="ar-SA"/>
               </w:rPr>
-              <w:lastRenderedPageBreak/>
               <w:t xml:space="preserve">El usuario elige la opción </w:t>
             </w:r>
             <w:r>
@@ -7950,6 +7954,78 @@
                 <w:lang w:eastAsia="ar-SA"/>
               </w:rPr>
               <w:t>.</w:t>
+            </w:r>
+          </w:p>
+        </w:tc>
+      </w:tr>
+      <w:tr>
+        <w:tc>
+          <w:tcPr>
+            <w:tcW w:w="1723" w:type="dxa"/>
+            <w:shd w:val="clear" w:color="auto" w:fill="D9D9D9" w:themeFill="background1" w:themeFillShade="D9"/>
+          </w:tcPr>
+          <w:p>
+            <w:pPr>
+              <w:rPr>
+                <w:lang w:eastAsia="ar-SA"/>
+              </w:rPr>
+            </w:pPr>
+            <w:proofErr w:type="spellStart"/>
+            <w:r>
+              <w:rPr>
+                <w:lang w:eastAsia="ar-SA"/>
+              </w:rPr>
+              <w:t>Subflujo</w:t>
+            </w:r>
+            <w:proofErr w:type="spellEnd"/>
+            <w:r>
+              <w:rPr>
+                <w:lang w:eastAsia="ar-SA"/>
+              </w:rPr>
+              <w:t xml:space="preserve"> 3</w:t>
+            </w:r>
+          </w:p>
+        </w:tc>
+        <w:tc>
+          <w:tcPr>
+            <w:tcW w:w="6656" w:type="dxa"/>
+          </w:tcPr>
+          <w:p>
+            <w:pPr>
+              <w:pStyle w:val="Prrafodelista"/>
+              <w:numPr>
+                <w:ilvl w:val="0"/>
+                <w:numId w:val="29"/>
+              </w:numPr>
+              <w:jc w:val="both"/>
+              <w:rPr>
+                <w:lang w:eastAsia="ar-SA"/>
+              </w:rPr>
+            </w:pPr>
+            <w:r>
+              <w:rPr>
+                <w:lang w:eastAsia="ar-SA"/>
+              </w:rPr>
+              <w:t>Se cancela la operación y se cierra el mensaje.</w:t>
+            </w:r>
+          </w:p>
+          <w:p>
+            <w:pPr>
+              <w:pStyle w:val="Prrafodelista"/>
+              <w:numPr>
+                <w:ilvl w:val="0"/>
+                <w:numId w:val="29"/>
+              </w:numPr>
+              <w:jc w:val="both"/>
+              <w:rPr>
+                <w:lang w:eastAsia="ar-SA"/>
+              </w:rPr>
+            </w:pPr>
+            <w:r>
+              <w:rPr>
+                <w:lang w:eastAsia="ar-SA"/>
+              </w:rPr>
+              <w:t>El caso de uso termina.</w:t>
             </w:r>
           </w:p>
         </w:tc>
@@ -8632,6 +8708,7 @@
               <w:rPr>
                 <w:lang w:eastAsia="ar-SA"/>
               </w:rPr>
+              <w:lastRenderedPageBreak/>
               <w:t xml:space="preserve">El administrador modifica los datos. </w:t>
             </w:r>
             <w:r>
@@ -8712,7 +8789,6 @@
               <w:rPr>
                 <w:lang w:eastAsia="ar-SA"/>
               </w:rPr>
-              <w:lastRenderedPageBreak/>
               <w:t>El sistema despliega una lista de usuarios con la posibilidad de ser asignados a proyectos.</w:t>
             </w:r>
           </w:p>
@@ -9780,7 +9856,6 @@
               <w:rPr>
                 <w:lang w:eastAsia="ar-SA"/>
               </w:rPr>
-              <w:lastRenderedPageBreak/>
               <w:t>Flujo principal</w:t>
             </w:r>
           </w:p>
@@ -10210,13 +10285,7 @@
               <w:rPr>
                 <w:lang w:eastAsia="ar-SA"/>
               </w:rPr>
-              <w:t>Líder del proyec</w:t>
-            </w:r>
-            <w:r>
-              <w:rPr>
-                <w:lang w:eastAsia="ar-SA"/>
-              </w:rPr>
-              <w:t>to</w:t>
+              <w:t>Administrador del proyecto</w:t>
             </w:r>
           </w:p>
         </w:tc>
@@ -10689,6 +10758,7 @@
               <w:rPr>
                 <w:lang w:eastAsia="ar-SA"/>
               </w:rPr>
+              <w:lastRenderedPageBreak/>
               <w:t xml:space="preserve">       </w:t>
             </w:r>
             <w:r>
@@ -10791,6 +10861,7 @@
               <w:rPr>
                 <w:lang w:eastAsia="ar-SA"/>
               </w:rPr>
+              <w:lastRenderedPageBreak/>
               <w:t>Subflujo</w:t>
             </w:r>
             <w:proofErr w:type="spellEnd"/>
@@ -10886,7 +10957,6 @@
               <w:rPr>
                 <w:lang w:eastAsia="ar-SA"/>
               </w:rPr>
-              <w:lastRenderedPageBreak/>
               <w:t xml:space="preserve">       3.    3. El sistema guarda los cambios y se actualiza la vista previa de las categorías.</w:t>
             </w:r>
           </w:p>
@@ -10973,7 +11043,6 @@
               <w:rPr>
                 <w:lang w:eastAsia="ar-SA"/>
               </w:rPr>
-              <w:lastRenderedPageBreak/>
               <w:t>Subflujo</w:t>
             </w:r>
             <w:proofErr w:type="spellEnd"/>
@@ -11736,7 +11805,6 @@
               <w:rPr>
                 <w:lang w:eastAsia="ar-SA"/>
               </w:rPr>
-              <w:lastRenderedPageBreak/>
               <w:t>Flujo principal</w:t>
             </w:r>
           </w:p>
@@ -12401,6 +12469,7 @@
               <w:rPr>
                 <w:lang w:eastAsia="ar-SA"/>
               </w:rPr>
+              <w:lastRenderedPageBreak/>
               <w:t>El sistema muestra un mensaje de confirmación de que el plan ha sido añadido exitosamente.</w:t>
             </w:r>
           </w:p>
@@ -12442,6 +12511,7 @@
               <w:rPr>
                 <w:lang w:eastAsia="ar-SA"/>
               </w:rPr>
+              <w:lastRenderedPageBreak/>
               <w:t>Subflujo</w:t>
             </w:r>
             <w:proofErr w:type="spellEnd"/>
@@ -13496,6 +13566,7 @@
                 <w:szCs w:val="22"/>
                 <w:lang w:val="es-AR"/>
               </w:rPr>
+              <w:lastRenderedPageBreak/>
               <w:t>El sistema presenta una lista de tipos de informes disponibles, que puede incluir: Informe de incidencia de un riesgo específico, Informe general de todos los riesgos del proyecto, Informe de evaluaciones de riesgos, Informe de planes de acción.</w:t>
             </w:r>
           </w:p>
@@ -13620,7 +13691,6 @@
                 <w:szCs w:val="22"/>
                 <w:lang w:val="es-AR"/>
               </w:rPr>
-              <w:lastRenderedPageBreak/>
               <w:t>El sistema despliega un formulario con la fecha de ocurrencia, una descripción de los hechos y en caso de tener un plan de contingencia asociado, consulta si pudo realizarlo.</w:t>
             </w:r>
           </w:p>
@@ -14334,6 +14404,7 @@
               <w:rPr>
                 <w:lang w:eastAsia="ar-SA"/>
               </w:rPr>
+              <w:lastRenderedPageBreak/>
               <w:t>Flujo principal</w:t>
             </w:r>
           </w:p>
@@ -14482,7 +14553,6 @@
               <w:rPr>
                 <w:lang w:eastAsia="ar-SA"/>
               </w:rPr>
-              <w:lastRenderedPageBreak/>
               <w:t xml:space="preserve">El </w:t>
             </w:r>
             <w:r>
@@ -14610,7 +14680,6 @@
               <w:rPr>
                 <w:lang w:eastAsia="ar-SA"/>
               </w:rPr>
-              <w:lastRenderedPageBreak/>
               <w:t>Subflujo</w:t>
             </w:r>
             <w:proofErr w:type="spellEnd"/>
@@ -15556,13 +15625,8 @@
       </w:sdtPr>
       <w:sdtContent>
         <w:r>
-          <w:t>T-</w:t>
+          <w:t>T-Code</w:t>
         </w:r>
-        <w:proofErr w:type="spellStart"/>
-        <w:r>
-          <w:t>Code</w:t>
-        </w:r>
-        <w:proofErr w:type="spellEnd"/>
       </w:sdtContent>
     </w:sdt>
     <w:r>
@@ -15977,15 +16041,7 @@
           <w:spacing w:before="0"/>
         </w:pPr>
         <w:r>
-          <w:t xml:space="preserve">Agustín Collareda, Cintia </w:t>
-        </w:r>
-        <w:proofErr w:type="spellStart"/>
-        <w:r>
-          <w:t>Hernandez</w:t>
-        </w:r>
-        <w:proofErr w:type="spellEnd"/>
-        <w:r>
-          <w:t>, Hugo Frey</w:t>
+          <w:t>Agustín Collareda, Cintia Hernandez, Hugo Frey</w:t>
         </w:r>
       </w:p>
     </w:sdtContent>
@@ -21989,6 +22045,7 @@
   <w:style w:type="character" w:default="1" w:styleId="Fuentedeprrafopredeter">
     <w:name w:val="Default Paragraph Font"/>
     <w:uiPriority w:val="1"/>
+    <w:semiHidden/>
     <w:unhideWhenUsed/>
   </w:style>
   <w:style w:type="table" w:default="1" w:styleId="Tablanormal">

</xml_diff>

<commit_message>
Doc: cambie el diagrama de CU del modelo de CU
</commit_message>
<xml_diff>
--- a/2. Etapa de elaboración/Iteración 2/Modelo de Casos de Uso/Modelo de Casos de Uso_Vesta Risk Manager_T-Code.docx
+++ b/2. Etapa de elaboración/Iteración 2/Modelo de Casos de Uso/Modelo de Casos de Uso_Vesta Risk Manager_T-Code.docx
@@ -14469,16 +14469,20 @@
     <w:p>
       <w:pPr>
         <w:jc w:val="center"/>
+        <w:rPr>
+          <w:lang w:val="es-AR"/>
+        </w:rPr>
       </w:pPr>
       <w:r>
         <w:rPr>
           <w:noProof/>
+          <w:lang w:val="es-AR"/>
         </w:rPr>
         <w:drawing>
-          <wp:inline distT="0" distB="0" distL="0" distR="0" wp14:anchorId="432E7C44" wp14:editId="69620A40">
-            <wp:extent cx="5029200" cy="4524375"/>
-            <wp:effectExtent l="0" t="0" r="0" b="9525"/>
-            <wp:docPr id="195417123" name="Imagen 15"/>
+          <wp:inline distT="0" distB="0" distL="0" distR="0" wp14:anchorId="4D317DB5" wp14:editId="646D7FB9">
+            <wp:extent cx="5400675" cy="4486275"/>
+            <wp:effectExtent l="0" t="0" r="9525" b="9525"/>
+            <wp:docPr id="1867933744" name="Imagen 15"/>
             <wp:cNvGraphicFramePr>
               <a:graphicFrameLocks xmlns:a="http://schemas.openxmlformats.org/drawingml/2006/main" noChangeAspect="1"/>
             </wp:cNvGraphicFramePr>
@@ -14507,7 +14511,7 @@
                   <pic:spPr bwMode="auto">
                     <a:xfrm>
                       <a:off x="0" y="0"/>
-                      <a:ext cx="5029200" cy="4524375"/>
+                      <a:ext cx="5400675" cy="4486275"/>
                     </a:xfrm>
                     <a:prstGeom prst="rect">
                       <a:avLst/>

</xml_diff>

<commit_message>
Doc: Se finalizo las revisiones a los documentos de especificacion de requerimientos y modelo de casos de uso para corresponder con el prototipo funcional
</commit_message>
<xml_diff>
--- a/2. Etapa de elaboración/Iteración 2/Modelo de Casos de Uso/Modelo de Casos de Uso_Vesta Risk Manager_T-Code.docx
+++ b/2. Etapa de elaboración/Iteración 2/Modelo de Casos de Uso/Modelo de Casos de Uso_Vesta Risk Manager_T-Code.docx
@@ -4464,30 +4464,21 @@
           <w:b/>
           <w:bCs/>
         </w:rPr>
-        <w:t>(RF13) Programar evaluación:</w:t>
+        <w:t>(RF1</w:t>
       </w:r>
-      <w:r>
-        <w:t xml:space="preserve"> </w:t>
-      </w:r>
-      <w:r>
-        <w:t>El sistema permitirá a los usuarios especificar cuándo se realizará la próxima evaluación de los riesgos para un riesgo en particular o para un conjunto de riesgos.</w:t>
-      </w:r>
-    </w:p>
-    <w:p>
-      <w:pPr>
-        <w:pStyle w:val="Prrafodelista"/>
-        <w:numPr>
-          <w:ilvl w:val="0"/>
-          <w:numId w:val="13"/>
-        </w:numPr>
-        <w:jc w:val="both"/>
-      </w:pPr>
       <w:r>
         <w:rPr>
           <w:b/>
           <w:bCs/>
         </w:rPr>
-        <w:t>(RF14) Marcar evaluación pendiente:</w:t>
+        <w:t>3</w:t>
+      </w:r>
+      <w:r>
+        <w:rPr>
+          <w:b/>
+          <w:bCs/>
+        </w:rPr>
+        <w:t>) Marcar evaluación pendiente:</w:t>
       </w:r>
       <w:r>
         <w:t xml:space="preserve"> </w:t>
@@ -4510,7 +4501,21 @@
           <w:b/>
           <w:bCs/>
         </w:rPr>
-        <w:t>(RF15) Marcar planificación pendiente:</w:t>
+        <w:t>(RF1</w:t>
+      </w:r>
+      <w:r>
+        <w:rPr>
+          <w:b/>
+          <w:bCs/>
+        </w:rPr>
+        <w:t>4</w:t>
+      </w:r>
+      <w:r>
+        <w:rPr>
+          <w:b/>
+          <w:bCs/>
+        </w:rPr>
+        <w:t>) Marcar planificación pendiente:</w:t>
       </w:r>
       <w:r>
         <w:t xml:space="preserve"> El sistema marcará</w:t>
@@ -4533,13 +4538,36 @@
           <w:b/>
           <w:bCs/>
         </w:rPr>
-        <w:t>(RF16) Generar informe:</w:t>
+        <w:t>(RF1</w:t>
+      </w:r>
+      <w:r>
+        <w:rPr>
+          <w:b/>
+          <w:bCs/>
+        </w:rPr>
+        <w:t>5</w:t>
+      </w:r>
+      <w:r>
+        <w:rPr>
+          <w:b/>
+          <w:bCs/>
+        </w:rPr>
+        <w:t>) Generar informe:</w:t>
       </w:r>
       <w:r>
         <w:t xml:space="preserve"> </w:t>
       </w:r>
       <w:r>
-        <w:t>El sistema permitirá a los usuarios generar informes.</w:t>
+        <w:t>El sistema permitirá a los usuarios generar informes</w:t>
+      </w:r>
+      <w:r>
+        <w:t xml:space="preserve"> </w:t>
+      </w:r>
+      <w:r>
+        <w:t>de incidencia</w:t>
+      </w:r>
+      <w:r>
+        <w:t>.</w:t>
       </w:r>
     </w:p>
     <w:p>
@@ -4556,7 +4584,21 @@
           <w:b/>
           <w:bCs/>
         </w:rPr>
-        <w:t>(RF17) Presentar resúmenes y gráficos:</w:t>
+        <w:t>(RF1</w:t>
+      </w:r>
+      <w:r>
+        <w:rPr>
+          <w:b/>
+          <w:bCs/>
+        </w:rPr>
+        <w:t>6</w:t>
+      </w:r>
+      <w:r>
+        <w:rPr>
+          <w:b/>
+          <w:bCs/>
+        </w:rPr>
+        <w:t>) Presentar resúmenes y gráficos:</w:t>
       </w:r>
       <w:r>
         <w:t xml:space="preserve"> </w:t>
@@ -4579,8 +4621,21 @@
           <w:b/>
           <w:bCs/>
         </w:rPr>
-        <w:lastRenderedPageBreak/>
-        <w:t>(RF18) Presentar evolución de riesgos:</w:t>
+        <w:t>(RF1</w:t>
+      </w:r>
+      <w:r>
+        <w:rPr>
+          <w:b/>
+          <w:bCs/>
+        </w:rPr>
+        <w:t>7</w:t>
+      </w:r>
+      <w:r>
+        <w:rPr>
+          <w:b/>
+          <w:bCs/>
+        </w:rPr>
+        <w:t>) Presentar evolución de riesgos:</w:t>
       </w:r>
       <w:r>
         <w:t xml:space="preserve"> </w:t>
@@ -4603,13 +4658,108 @@
           <w:b/>
           <w:bCs/>
         </w:rPr>
-        <w:t>(RF19) Exportar informes, resúmenes y gráficos:</w:t>
+        <w:lastRenderedPageBreak/>
+        <w:t>(RF1</w:t>
+      </w:r>
+      <w:r>
+        <w:rPr>
+          <w:b/>
+          <w:bCs/>
+        </w:rPr>
+        <w:t>8</w:t>
+      </w:r>
+      <w:r>
+        <w:rPr>
+          <w:b/>
+          <w:bCs/>
+        </w:rPr>
+        <w:t>) Exportar informes, resúmenes y gráficos:</w:t>
       </w:r>
       <w:r>
         <w:t xml:space="preserve"> </w:t>
       </w:r>
       <w:r>
         <w:t>El sistema permitirá a los usuarios exportar informes, resúmenes y gráficos realizados.</w:t>
+      </w:r>
+    </w:p>
+    <w:p>
+      <w:pPr>
+        <w:pStyle w:val="Prrafodelista"/>
+        <w:numPr>
+          <w:ilvl w:val="0"/>
+          <w:numId w:val="13"/>
+        </w:numPr>
+        <w:jc w:val="both"/>
+      </w:pPr>
+      <w:r>
+        <w:rPr>
+          <w:b/>
+          <w:bCs/>
+        </w:rPr>
+        <w:t xml:space="preserve">(RF19) </w:t>
+      </w:r>
+      <w:r>
+        <w:rPr>
+          <w:b/>
+          <w:bCs/>
+        </w:rPr>
+        <w:t>Gestionar iteraciones de un proyecto</w:t>
+      </w:r>
+      <w:r>
+        <w:rPr>
+          <w:b/>
+          <w:bCs/>
+        </w:rPr>
+        <w:t xml:space="preserve">: </w:t>
+      </w:r>
+      <w:r>
+        <w:t>El sistema permitirá a los administradores crear y modificar iteraciones en un proyecto.</w:t>
+      </w:r>
+    </w:p>
+    <w:p>
+      <w:pPr>
+        <w:pStyle w:val="Prrafodelista"/>
+        <w:numPr>
+          <w:ilvl w:val="0"/>
+          <w:numId w:val="13"/>
+        </w:numPr>
+        <w:jc w:val="both"/>
+      </w:pPr>
+      <w:r>
+        <w:rPr>
+          <w:b/>
+          <w:bCs/>
+        </w:rPr>
+        <w:t xml:space="preserve">(RF20) </w:t>
+      </w:r>
+      <w:r>
+        <w:rPr>
+          <w:b/>
+          <w:bCs/>
+        </w:rPr>
+        <w:t>Solicitar informes</w:t>
+      </w:r>
+      <w:r>
+        <w:rPr>
+          <w:b/>
+          <w:bCs/>
+        </w:rPr>
+        <w:t xml:space="preserve">: </w:t>
+      </w:r>
+      <w:r>
+        <w:t xml:space="preserve">El sistema generara informes sobre las tareas </w:t>
+      </w:r>
+      <w:r>
+        <w:t>y</w:t>
+      </w:r>
+      <w:r>
+        <w:t>/o</w:t>
+      </w:r>
+      <w:r>
+        <w:t xml:space="preserve"> evolución de los riesgos </w:t>
+      </w:r>
+      <w:r>
+        <w:t>que se deben realizar en una iteración.</w:t>
       </w:r>
     </w:p>
     <w:p>
@@ -5005,17 +5155,7 @@
               <w:right w:val="single" w:sz="18" w:space="0" w:color="auto"/>
             </w:tcBorders>
           </w:tcPr>
-          <w:p>
-            <w:r>
-              <w:t xml:space="preserve">Se comunica con </w:t>
-            </w:r>
-            <w:r>
-              <w:t>UARGf</w:t>
-            </w:r>
-            <w:r>
-              <w:t>low para autentificarse.</w:t>
-            </w:r>
-          </w:p>
+          <w:p/>
         </w:tc>
       </w:tr>
       <w:tr>
@@ -5366,20 +5506,6 @@
               <w:t xml:space="preserve"> </w:t>
             </w:r>
           </w:p>
-          <w:p>
-            <w:pPr>
-              <w:jc w:val="both"/>
-            </w:pPr>
-            <w:r>
-              <w:t xml:space="preserve">Se comunica con </w:t>
-            </w:r>
-            <w:r>
-              <w:t>UARGf</w:t>
-            </w:r>
-            <w:r>
-              <w:t>low para autentificarse.</w:t>
-            </w:r>
-          </w:p>
         </w:tc>
       </w:tr>
       <w:tr>
@@ -5695,17 +5821,6 @@
           </w:tcPr>
           <w:p>
             <w:r>
-              <w:t>Se comunica con U</w:t>
-            </w:r>
-            <w:r>
-              <w:t>ARGf</w:t>
-            </w:r>
-            <w:r>
-              <w:t>low para autentificarse.</w:t>
-            </w:r>
-          </w:p>
-          <w:p>
-            <w:r>
               <w:t>El líder de proyecto hereda del actor.</w:t>
             </w:r>
           </w:p>
@@ -6593,49 +6708,7 @@
                 <w:bCs/>
                 <w:lang w:eastAsia="ar-SA"/>
               </w:rPr>
-              <w:t xml:space="preserve">. </w:t>
-            </w:r>
-            <w:r>
-              <w:rPr>
-                <w:lang w:eastAsia="ar-SA"/>
-              </w:rPr>
-              <w:t xml:space="preserve">En caso de que el administrador ingrese a </w:t>
-            </w:r>
-            <w:r>
-              <w:rPr>
-                <w:lang w:eastAsia="ar-SA"/>
-              </w:rPr>
-              <w:t>“M</w:t>
-            </w:r>
-            <w:r>
-              <w:rPr>
-                <w:lang w:eastAsia="ar-SA"/>
-              </w:rPr>
-              <w:t>odificar usuario</w:t>
-            </w:r>
-            <w:r>
-              <w:rPr>
-                <w:lang w:eastAsia="ar-SA"/>
-              </w:rPr>
-              <w:t>”</w:t>
-            </w:r>
-            <w:r>
-              <w:rPr>
-                <w:lang w:eastAsia="ar-SA"/>
-              </w:rPr>
-              <w:t xml:space="preserve"> </w:t>
-            </w:r>
-            <w:r>
-              <w:rPr>
-                <w:lang w:eastAsia="ar-SA"/>
-              </w:rPr>
-              <w:t>continúa en</w:t>
-            </w:r>
-            <w:r>
-              <w:rPr>
-                <w:lang w:eastAsia="ar-SA"/>
-              </w:rPr>
-              <w:t xml:space="preserve"> </w:t>
+              <w:t xml:space="preserve"> 1</w:t>
             </w:r>
             <w:r>
               <w:rPr>
@@ -6643,7 +6716,49 @@
                 <w:bCs/>
                 <w:lang w:eastAsia="ar-SA"/>
               </w:rPr>
-              <w:t>S</w:t>
+              <w:t xml:space="preserve">. </w:t>
+            </w:r>
+            <w:r>
+              <w:rPr>
+                <w:lang w:eastAsia="ar-SA"/>
+              </w:rPr>
+              <w:t xml:space="preserve">En caso de que el administrador ingrese a </w:t>
+            </w:r>
+            <w:r>
+              <w:rPr>
+                <w:lang w:eastAsia="ar-SA"/>
+              </w:rPr>
+              <w:t>“M</w:t>
+            </w:r>
+            <w:r>
+              <w:rPr>
+                <w:lang w:eastAsia="ar-SA"/>
+              </w:rPr>
+              <w:t>odificar usuario</w:t>
+            </w:r>
+            <w:r>
+              <w:rPr>
+                <w:lang w:eastAsia="ar-SA"/>
+              </w:rPr>
+              <w:t>”</w:t>
+            </w:r>
+            <w:r>
+              <w:rPr>
+                <w:lang w:eastAsia="ar-SA"/>
+              </w:rPr>
+              <w:t xml:space="preserve"> </w:t>
+            </w:r>
+            <w:r>
+              <w:rPr>
+                <w:lang w:eastAsia="ar-SA"/>
+              </w:rPr>
+              <w:t>continúa en</w:t>
+            </w:r>
+            <w:r>
+              <w:rPr>
+                <w:lang w:eastAsia="ar-SA"/>
+              </w:rPr>
+              <w:t xml:space="preserve"> </w:t>
             </w:r>
             <w:r>
               <w:rPr>
@@ -6651,6 +6766,14 @@
                 <w:bCs/>
                 <w:lang w:eastAsia="ar-SA"/>
               </w:rPr>
+              <w:t>S</w:t>
+            </w:r>
+            <w:r>
+              <w:rPr>
+                <w:b/>
+                <w:bCs/>
+                <w:lang w:eastAsia="ar-SA"/>
+              </w:rPr>
               <w:t>ubflujo 2</w:t>
             </w:r>
             <w:r>
@@ -6663,7 +6786,21 @@
               <w:rPr>
                 <w:lang w:eastAsia="ar-SA"/>
               </w:rPr>
-              <w:t>En caso de que el administrador ingrese “Cancelar” continúa en el Subflujo 3.</w:t>
+              <w:t xml:space="preserve">En caso de que el administrador ingrese “Cancelar” continúa en el </w:t>
+            </w:r>
+            <w:r>
+              <w:rPr>
+                <w:b/>
+                <w:bCs/>
+                <w:lang w:eastAsia="ar-SA"/>
+              </w:rPr>
+              <w:t>Subflujo 3</w:t>
+            </w:r>
+            <w:r>
+              <w:rPr>
+                <w:lang w:eastAsia="ar-SA"/>
+              </w:rPr>
+              <w:t>.</w:t>
             </w:r>
           </w:p>
           <w:p>
@@ -6682,7 +6819,19 @@
               <w:rPr>
                 <w:lang w:eastAsia="ar-SA"/>
               </w:rPr>
-              <w:t>El sistema despliega un formulario para rellanar con nombre, correo y perfil.</w:t>
+              <w:t>El sistema despliega un formulario para rell</w:t>
+            </w:r>
+            <w:r>
+              <w:rPr>
+                <w:lang w:eastAsia="ar-SA"/>
+              </w:rPr>
+              <w:t>e</w:t>
+            </w:r>
+            <w:r>
+              <w:rPr>
+                <w:lang w:eastAsia="ar-SA"/>
+              </w:rPr>
+              <w:t>nar con nombre, correo y perfil.</w:t>
             </w:r>
           </w:p>
           <w:p>
@@ -7818,13 +7967,31 @@
               <w:rPr>
                 <w:lang w:eastAsia="ar-SA"/>
               </w:rPr>
-              <w:t>puede crear proyectos y modificar su información (nombre, descripción, participantes, fecha de inicio, fecha de finalización</w:t>
-            </w:r>
-            <w:r>
-              <w:rPr>
-                <w:lang w:eastAsia="ar-SA"/>
-              </w:rPr>
-              <w:t xml:space="preserve"> y estado, este último puede ser activo e inactivo</w:t>
+              <w:t xml:space="preserve">puede crear proyectos y modificar su información (nombre, descripción, participantes, </w:t>
+            </w:r>
+            <w:r>
+              <w:rPr>
+                <w:lang w:eastAsia="ar-SA"/>
+              </w:rPr>
+              <w:t>iteraciones,</w:t>
+            </w:r>
+            <w:r>
+              <w:rPr>
+                <w:lang w:eastAsia="ar-SA"/>
+              </w:rPr>
+              <w:t xml:space="preserve"> </w:t>
+            </w:r>
+            <w:r>
+              <w:rPr>
+                <w:lang w:eastAsia="ar-SA"/>
+              </w:rPr>
+              <w:t>participantes y estado</w:t>
+            </w:r>
+            <w:r>
+              <w:rPr>
+                <w:lang w:eastAsia="ar-SA"/>
+              </w:rPr>
+              <w:t>, este último puede ser activo e inactivo</w:t>
             </w:r>
             <w:r>
               <w:rPr>
@@ -8046,7 +8213,19 @@
               <w:rPr>
                 <w:lang w:eastAsia="ar-SA"/>
               </w:rPr>
-              <w:t>despliega un formulario con los siguientes datos a rellenar: Nombre, descripción, fecha de inicio, fecha de finalización, estado y participantes.</w:t>
+              <w:t xml:space="preserve">despliega un formulario con los siguientes datos a rellenar: Nombre, descripción, </w:t>
+            </w:r>
+            <w:r>
+              <w:rPr>
+                <w:lang w:eastAsia="ar-SA"/>
+              </w:rPr>
+              <w:t>iteraciones</w:t>
+            </w:r>
+            <w:r>
+              <w:rPr>
+                <w:lang w:eastAsia="ar-SA"/>
+              </w:rPr>
+              <w:t>, estado y participantes.</w:t>
             </w:r>
           </w:p>
           <w:p>
@@ -8323,7 +8502,7 @@
                 <w:bCs/>
                 <w:lang w:eastAsia="ar-SA"/>
               </w:rPr>
-              <w:t>P</w:t>
+              <w:t>S</w:t>
             </w:r>
             <w:r>
               <w:rPr>
@@ -8331,7 +8510,7 @@
                 <w:bCs/>
                 <w:lang w:eastAsia="ar-SA"/>
               </w:rPr>
-              <w:t>aso 4</w:t>
+              <w:t>ubflujo 2</w:t>
             </w:r>
             <w:r>
               <w:rPr>
@@ -8444,6 +8623,121 @@
                 <w:lang w:eastAsia="ar-SA"/>
               </w:rPr>
               <w:t>.</w:t>
+            </w:r>
+          </w:p>
+          <w:p>
+            <w:pPr>
+              <w:pStyle w:val="Prrafodelista"/>
+              <w:numPr>
+                <w:ilvl w:val="0"/>
+                <w:numId w:val="43"/>
+              </w:numPr>
+              <w:spacing w:before="200" w:line="276" w:lineRule="auto"/>
+              <w:jc w:val="both"/>
+              <w:rPr>
+                <w:lang w:eastAsia="ar-SA"/>
+              </w:rPr>
+            </w:pPr>
+            <w:r>
+              <w:rPr>
+                <w:lang w:eastAsia="ar-SA"/>
+              </w:rPr>
+              <w:t>El administrador ingresa a agregar iteración.</w:t>
+            </w:r>
+          </w:p>
+          <w:p>
+            <w:pPr>
+              <w:pStyle w:val="Prrafodelista"/>
+              <w:numPr>
+                <w:ilvl w:val="0"/>
+                <w:numId w:val="43"/>
+              </w:numPr>
+              <w:spacing w:before="200" w:line="276" w:lineRule="auto"/>
+              <w:jc w:val="both"/>
+              <w:rPr>
+                <w:lang w:eastAsia="ar-SA"/>
+              </w:rPr>
+            </w:pPr>
+            <w:r>
+              <w:rPr>
+                <w:lang w:eastAsia="ar-SA"/>
+              </w:rPr>
+              <w:t xml:space="preserve">El administrador rellena los campos. </w:t>
+            </w:r>
+          </w:p>
+          <w:p>
+            <w:pPr>
+              <w:pStyle w:val="Prrafodelista"/>
+              <w:numPr>
+                <w:ilvl w:val="0"/>
+                <w:numId w:val="43"/>
+              </w:numPr>
+              <w:spacing w:before="200" w:line="276" w:lineRule="auto"/>
+              <w:jc w:val="both"/>
+              <w:rPr>
+                <w:lang w:eastAsia="ar-SA"/>
+              </w:rPr>
+            </w:pPr>
+            <w:r>
+              <w:rPr>
+                <w:lang w:eastAsia="ar-SA"/>
+              </w:rPr>
+              <w:lastRenderedPageBreak/>
+              <w:t xml:space="preserve">Si el Administrador desea </w:t>
+            </w:r>
+            <w:r>
+              <w:rPr>
+                <w:lang w:eastAsia="ar-SA"/>
+              </w:rPr>
+              <w:t>añadirlas</w:t>
+            </w:r>
+            <w:r>
+              <w:rPr>
+                <w:lang w:eastAsia="ar-SA"/>
+              </w:rPr>
+              <w:t xml:space="preserve">, selecciona la opción “Confirmar”. De lo contrario, selecciona la opción “Cancelar” y continúa con el </w:t>
+            </w:r>
+            <w:r>
+              <w:rPr>
+                <w:b/>
+                <w:bCs/>
+                <w:lang w:eastAsia="ar-SA"/>
+              </w:rPr>
+              <w:t xml:space="preserve">Subflujo </w:t>
+            </w:r>
+            <w:r>
+              <w:rPr>
+                <w:b/>
+                <w:bCs/>
+                <w:lang w:eastAsia="ar-SA"/>
+              </w:rPr>
+              <w:t>2</w:t>
+            </w:r>
+            <w:r>
+              <w:rPr>
+                <w:lang w:eastAsia="ar-SA"/>
+              </w:rPr>
+              <w:t>.</w:t>
+            </w:r>
+          </w:p>
+          <w:p>
+            <w:pPr>
+              <w:pStyle w:val="Prrafodelista"/>
+              <w:numPr>
+                <w:ilvl w:val="0"/>
+                <w:numId w:val="43"/>
+              </w:numPr>
+              <w:spacing w:before="200" w:line="276" w:lineRule="auto"/>
+              <w:jc w:val="both"/>
+              <w:rPr>
+                <w:lang w:eastAsia="ar-SA"/>
+              </w:rPr>
+            </w:pPr>
+            <w:r>
+              <w:rPr>
+                <w:lang w:eastAsia="ar-SA"/>
+              </w:rPr>
+              <w:t>El caso de uso termina.</w:t>
             </w:r>
           </w:p>
         </w:tc>
@@ -8464,6 +8758,7 @@
               <w:rPr>
                 <w:lang w:eastAsia="ar-SA"/>
               </w:rPr>
+              <w:lastRenderedPageBreak/>
               <w:t xml:space="preserve">Subflujo </w:t>
             </w:r>
             <w:r>
@@ -8684,7 +8979,6 @@
               <w:rPr>
                 <w:lang w:eastAsia="ar-SA"/>
               </w:rPr>
-              <w:lastRenderedPageBreak/>
               <w:t>1</w:t>
             </w:r>
             <w:r>
@@ -8720,6 +9014,25 @@
                 <w:lang w:eastAsia="ar-SA"/>
               </w:rPr>
               <w:t xml:space="preserve"> </w:t>
+            </w:r>
+          </w:p>
+          <w:p>
+            <w:pPr>
+              <w:pStyle w:val="Prrafodelista"/>
+              <w:numPr>
+                <w:ilvl w:val="0"/>
+                <w:numId w:val="31"/>
+              </w:numPr>
+              <w:jc w:val="both"/>
+              <w:rPr>
+                <w:lang w:eastAsia="ar-SA"/>
+              </w:rPr>
+            </w:pPr>
+            <w:r>
+              <w:rPr>
+                <w:lang w:eastAsia="ar-SA"/>
+              </w:rPr>
+              <w:t>1. Se añadió una iteración superpuesta.</w:t>
             </w:r>
           </w:p>
         </w:tc>
@@ -8818,7 +9131,13 @@
               <w:jc w:val="both"/>
             </w:pPr>
             <w:r>
-              <w:t>Los actores pueden añadir riesgos a la lista de riesgos. Estos cuentan con un identificador único, nombre, descripción, responsables, fecha de creación, categoría y atributos de evaluación.</w:t>
+              <w:t>Los actores pueden añadir riesgos a la lista de riesgos. Estos cuentan con un identificador único, descripción, responsables</w:t>
+            </w:r>
+            <w:r>
+              <w:t xml:space="preserve"> y</w:t>
+            </w:r>
+            <w:r>
+              <w:t xml:space="preserve"> categoría.</w:t>
             </w:r>
           </w:p>
         </w:tc>
@@ -8921,13 +9240,19 @@
               <w:rPr>
                 <w:lang w:eastAsia="ar-SA"/>
               </w:rPr>
-              <w:t>El sistema despliega un pequeño formulario para rellenar con: Identificador, Nombre, Descripción, Responsables, Fecha de creación</w:t>
-            </w:r>
-            <w:r>
-              <w:rPr>
-                <w:lang w:eastAsia="ar-SA"/>
-              </w:rPr>
-              <w:t xml:space="preserve"> y c</w:t>
+              <w:t>El sistema despliega un pequeño formulario para rellenar con: Identificador, Descripción, Responsables</w:t>
+            </w:r>
+            <w:r>
+              <w:rPr>
+                <w:lang w:eastAsia="ar-SA"/>
+              </w:rPr>
+              <w:t xml:space="preserve"> </w:t>
+            </w:r>
+            <w:r>
+              <w:rPr>
+                <w:lang w:eastAsia="ar-SA"/>
+              </w:rPr>
+              <w:t>y c</w:t>
             </w:r>
             <w:r>
               <w:rPr>
@@ -9005,7 +9330,19 @@
               <w:rPr>
                 <w:lang w:eastAsia="ar-SA"/>
               </w:rPr>
-              <w:t>El sistema muestra un mensaje de confirmación de que el plan ha sido añadido exitosamente.</w:t>
+              <w:t xml:space="preserve">El sistema muestra un mensaje de confirmación de que el </w:t>
+            </w:r>
+            <w:r>
+              <w:rPr>
+                <w:lang w:eastAsia="ar-SA"/>
+              </w:rPr>
+              <w:t xml:space="preserve">riesgo </w:t>
+            </w:r>
+            <w:r>
+              <w:rPr>
+                <w:lang w:eastAsia="ar-SA"/>
+              </w:rPr>
+              <w:t>ha sido añadido exitosamente.</w:t>
             </w:r>
           </w:p>
           <w:p>
@@ -9166,6 +9503,8 @@
             </w:r>
             <w:r>
               <w:rPr>
+                <w:b/>
+                <w:bCs/>
                 <w:lang w:eastAsia="ar-SA"/>
               </w:rPr>
               <w:t>F</w:t>
@@ -9450,7 +9789,26 @@
               <w:rPr>
                 <w:lang w:eastAsia="ar-SA"/>
               </w:rPr>
-              <w:t>El usuario cambia los datos deseados y selecciona la opción “Guardar”.</w:t>
+              <w:lastRenderedPageBreak/>
+              <w:t>El usuario cambia los datos deseados</w:t>
+            </w:r>
+            <w:r>
+              <w:rPr>
+                <w:lang w:eastAsia="ar-SA"/>
+              </w:rPr>
+              <w:t>, solo puede cambiar responsable</w:t>
+            </w:r>
+            <w:r>
+              <w:rPr>
+                <w:lang w:eastAsia="ar-SA"/>
+              </w:rPr>
+              <w:t xml:space="preserve"> y categoría, y</w:t>
+            </w:r>
+            <w:r>
+              <w:rPr>
+                <w:lang w:eastAsia="ar-SA"/>
+              </w:rPr>
+              <w:t xml:space="preserve"> selecciona la opción “Guardar”.</w:t>
             </w:r>
             <w:r>
               <w:rPr>
@@ -9676,6 +10034,8 @@
             </w:r>
             <w:r>
               <w:rPr>
+                <w:b/>
+                <w:bCs/>
                 <w:lang w:eastAsia="ar-SA"/>
               </w:rPr>
               <w:t>F</w:t>
@@ -10165,7 +10525,19 @@
               <w:rPr>
                 <w:lang w:eastAsia="ar-SA"/>
               </w:rPr>
-              <w:t xml:space="preserve"> los datos solicitados</w:t>
+              <w:t xml:space="preserve"> los datos</w:t>
+            </w:r>
+            <w:r>
+              <w:rPr>
+                <w:lang w:eastAsia="ar-SA"/>
+              </w:rPr>
+              <w:t xml:space="preserve">, nombre y descripción, </w:t>
+            </w:r>
+            <w:r>
+              <w:rPr>
+                <w:lang w:eastAsia="ar-SA"/>
+              </w:rPr>
+              <w:t>solicitados</w:t>
             </w:r>
             <w:r>
               <w:rPr>
@@ -10418,6 +10790,7 @@
               <w:rPr>
                 <w:lang w:eastAsia="ar-SA"/>
               </w:rPr>
+              <w:lastRenderedPageBreak/>
               <w:t xml:space="preserve">       3. </w:t>
             </w:r>
             <w:r>
@@ -10489,6 +10862,7 @@
               <w:rPr>
                 <w:lang w:eastAsia="ar-SA"/>
               </w:rPr>
+              <w:lastRenderedPageBreak/>
               <w:t>Subflujo 3</w:t>
             </w:r>
           </w:p>
@@ -10773,7 +11147,19 @@
               <w:rPr>
                 <w:lang w:eastAsia="ar-SA"/>
               </w:rPr>
-              <w:t xml:space="preserve">El sistema despliega un formulario para rellenar con: impacto y probabilidad del riesgo, razones por las que se </w:t>
+              <w:t>El sistema despliega un formulario para rellenar con: impacto y probabilidad del riesgo</w:t>
+            </w:r>
+            <w:r>
+              <w:rPr>
+                <w:lang w:eastAsia="ar-SA"/>
+              </w:rPr>
+              <w:t xml:space="preserve"> en una escala del 1 al 10</w:t>
+            </w:r>
+            <w:r>
+              <w:rPr>
+                <w:lang w:eastAsia="ar-SA"/>
+              </w:rPr>
+              <w:t xml:space="preserve">, razones por las que se </w:t>
             </w:r>
             <w:r>
               <w:rPr>
@@ -10785,7 +11171,7 @@
               <w:rPr>
                 <w:lang w:eastAsia="ar-SA"/>
               </w:rPr>
-              <w:t xml:space="preserve"> el impacto y probabilidad e información sobre la efectividad de los planes de acción realizados (si los hubiera).</w:t>
+              <w:t xml:space="preserve"> el impacto y probabilidad.</w:t>
             </w:r>
           </w:p>
           <w:p>
@@ -10973,6 +11359,8 @@
             </w:r>
             <w:r>
               <w:rPr>
+                <w:b/>
+                <w:bCs/>
                 <w:lang w:eastAsia="ar-SA"/>
               </w:rPr>
               <w:t>F</w:t>
@@ -11161,10 +11549,22 @@
               <w:t>tipo de estrategia a seguir</w:t>
             </w:r>
             <w:r>
-              <w:t>, fecha de creación y finalización</w:t>
-            </w:r>
-            <w:r>
-              <w:t xml:space="preserve"> y una serie de actividades que se deben realizar para seguir el plan.</w:t>
+              <w:t>,</w:t>
+            </w:r>
+            <w:r>
+              <w:t xml:space="preserve"> </w:t>
+            </w:r>
+            <w:r>
+              <w:t xml:space="preserve">una serie de actividades que se deben realizar </w:t>
+            </w:r>
+            <w:r>
+              <w:t xml:space="preserve">con una fecha de inicio y una fecha de fin junto con el responsable de </w:t>
+            </w:r>
+            <w:r>
+              <w:t>esta</w:t>
+            </w:r>
+            <w:r>
+              <w:t>.</w:t>
             </w:r>
           </w:p>
         </w:tc>
@@ -11269,7 +11669,26 @@
               <w:rPr>
                 <w:lang w:eastAsia="ar-SA"/>
               </w:rPr>
-              <w:t>El sistema despliega un pequeño formulario para rellenar con: Titulo del plan, Tipo de estrategia (minimización, mitigación o contingencia), Fecha de creación, Finalización prevista y una serie de Actividades a realizar.</w:t>
+              <w:t xml:space="preserve">El sistema despliega un pequeño formulario para rellenar con: Titulo del plan, Tipo de estrategia (minimización, mitigación o </w:t>
+            </w:r>
+            <w:r>
+              <w:rPr>
+                <w:lang w:eastAsia="ar-SA"/>
+              </w:rPr>
+              <w:lastRenderedPageBreak/>
+              <w:t>contingencia), una serie de Actividades a realizar</w:t>
+            </w:r>
+            <w:r>
+              <w:rPr>
+                <w:lang w:eastAsia="ar-SA"/>
+              </w:rPr>
+              <w:t xml:space="preserve"> con su fecha de inicio, fin y responsable</w:t>
+            </w:r>
+            <w:r>
+              <w:rPr>
+                <w:lang w:eastAsia="ar-SA"/>
+              </w:rPr>
+              <w:t>.</w:t>
             </w:r>
           </w:p>
           <w:p>
@@ -11288,7 +11707,19 @@
               <w:rPr>
                 <w:lang w:eastAsia="ar-SA"/>
               </w:rPr>
-              <w:t xml:space="preserve">El usuario cambia los datos deseados y selecciona la opción “Guardar”. De lo contrario, presiona el botón “Cancelar” y continúa con el </w:t>
+              <w:t xml:space="preserve">El usuario </w:t>
+            </w:r>
+            <w:r>
+              <w:rPr>
+                <w:lang w:eastAsia="ar-SA"/>
+              </w:rPr>
+              <w:t>rellena</w:t>
+            </w:r>
+            <w:r>
+              <w:rPr>
+                <w:lang w:eastAsia="ar-SA"/>
+              </w:rPr>
+              <w:t xml:space="preserve"> los datos y selecciona la opción “Guardar”. De lo contrario, presiona el botón “Cancelar” y continúa con el </w:t>
             </w:r>
             <w:r>
               <w:rPr>
@@ -11315,7 +11746,6 @@
               <w:rPr>
                 <w:lang w:eastAsia="ar-SA"/>
               </w:rPr>
-              <w:lastRenderedPageBreak/>
               <w:t>El sistema guarda los cambios y son agregados a la lista de riegos.</w:t>
             </w:r>
           </w:p>
@@ -11503,6 +11933,8 @@
             </w:r>
             <w:r>
               <w:rPr>
+                <w:b/>
+                <w:bCs/>
                 <w:lang w:eastAsia="ar-SA"/>
               </w:rPr>
               <w:t>F</w:t>
@@ -12031,9 +12463,19 @@
             </w:r>
             <w:r>
               <w:rPr>
-                <w:lang w:eastAsia="ar-SA"/>
-              </w:rPr>
-              <w:t>Fl</w:t>
+                <w:b/>
+                <w:bCs/>
+                <w:lang w:eastAsia="ar-SA"/>
+              </w:rPr>
+              <w:t>F</w:t>
+            </w:r>
+            <w:r>
+              <w:rPr>
+                <w:b/>
+                <w:bCs/>
+                <w:lang w:eastAsia="ar-SA"/>
+              </w:rPr>
+              <w:t>l</w:t>
             </w:r>
             <w:r>
               <w:rPr>
@@ -12088,19 +12530,32 @@
     <w:p>
       <w:pPr>
         <w:pStyle w:val="PSI-Ttulo2"/>
+        <w:ind w:left="0" w:firstLine="0"/>
       </w:pPr>
     </w:p>
     <w:p>
       <w:pPr>
         <w:pStyle w:val="PSI-Ttulo2"/>
       </w:pPr>
-      <w:bookmarkStart w:id="54" w:name="_Toc177738460"/>
-      <w:bookmarkStart w:id="55" w:name="_Toc178344247"/>
+      <w:bookmarkStart w:id="54" w:name="_Toc177738463"/>
+      <w:bookmarkStart w:id="55" w:name="_Toc178344249"/>
       <w:r>
-        <w:t xml:space="preserve">Caso de Uso 10: </w:t>
+        <w:t>Caso de Uso 1</w:t>
       </w:r>
       <w:r>
-        <w:t>Programar evaluación de riesgo</w:t>
+        <w:t>0</w:t>
+      </w:r>
+      <w:r>
+        <w:t xml:space="preserve">: </w:t>
+      </w:r>
+      <w:r>
+        <w:t>Realiza</w:t>
+      </w:r>
+      <w:r>
+        <w:t>r y solicitar</w:t>
+      </w:r>
+      <w:r>
+        <w:t xml:space="preserve"> informes</w:t>
       </w:r>
       <w:r>
         <w:t>.</w:t>
@@ -12112,7 +12567,7 @@
       <w:pPr>
         <w:pStyle w:val="PSI-Ttulo3"/>
       </w:pPr>
-      <w:bookmarkStart w:id="56" w:name="_Toc178344248"/>
+      <w:bookmarkStart w:id="56" w:name="_Toc178344250"/>
       <w:r>
         <w:t>Descripción</w:t>
       </w:r>
@@ -12146,7 +12601,7 @@
               <w:rPr>
                 <w:lang w:eastAsia="ar-SA"/>
               </w:rPr>
-              <w:t>Actor: Líder del proyecto</w:t>
+              <w:t>Actores: Líder del proyecto; Desarrollador</w:t>
             </w:r>
           </w:p>
         </w:tc>
@@ -12167,6 +12622,7 @@
               <w:rPr>
                 <w:lang w:eastAsia="ar-SA"/>
               </w:rPr>
+              <w:lastRenderedPageBreak/>
               <w:t>Descripción</w:t>
             </w:r>
           </w:p>
@@ -12187,19 +12643,49 @@
               <w:rPr>
                 <w:lang w:eastAsia="ar-SA"/>
               </w:rPr>
-              <w:t>E</w:t>
-            </w:r>
-            <w:r>
-              <w:t>l actor</w:t>
-            </w:r>
-            <w:r>
+              <w:t xml:space="preserve">Los </w:t>
+            </w:r>
+            <w:r>
+              <w:rPr>
+                <w:lang w:eastAsia="ar-SA"/>
+              </w:rPr>
+              <w:t>actores</w:t>
+            </w:r>
+            <w:r>
+              <w:rPr>
+                <w:lang w:eastAsia="ar-SA"/>
+              </w:rPr>
+              <w:t xml:space="preserve"> pueden </w:t>
+            </w:r>
+            <w:r>
+              <w:rPr>
+                <w:lang w:eastAsia="ar-SA"/>
+              </w:rPr>
+              <w:t>realizar</w:t>
+            </w:r>
+            <w:r>
+              <w:rPr>
+                <w:lang w:eastAsia="ar-SA"/>
+              </w:rPr>
+              <w:t xml:space="preserve"> informes de incidencia de un riesgo</w:t>
+            </w:r>
+            <w:r>
+              <w:rPr>
+                <w:lang w:eastAsia="ar-SA"/>
+              </w:rPr>
+              <w:t xml:space="preserve"> y solicitar informes de tarea a desarrollar y/o de evolución de los riesgos</w:t>
+            </w:r>
+            <w:r>
+              <w:rPr>
+                <w:lang w:eastAsia="ar-SA"/>
+              </w:rPr>
+              <w:t>.</w:t>
+            </w:r>
+            <w:r>
+              <w:rPr>
+                <w:lang w:eastAsia="ar-SA"/>
+              </w:rPr>
               <w:t xml:space="preserve"> </w:t>
-            </w:r>
-            <w:r>
-              <w:t>puede definir la frecuencia con la que se realizaran reevaluaciones de los riesgos</w:t>
-            </w:r>
-            <w:r>
-              <w:t>.</w:t>
             </w:r>
           </w:p>
         </w:tc>
@@ -12231,16 +12717,15 @@
           <w:p>
             <w:pPr>
               <w:ind w:left="0" w:firstLine="0"/>
-              <w:jc w:val="both"/>
-              <w:rPr>
-                <w:lang w:eastAsia="ar-SA"/>
-              </w:rPr>
-            </w:pPr>
-            <w:r>
-              <w:rPr>
-                <w:lang w:eastAsia="ar-SA"/>
-              </w:rPr>
-              <w:t>Realizar el Caso de uso 1, estar vinculado a un proyecto y debe haber al menos un riesgo cargado.</w:t>
+              <w:rPr>
+                <w:lang w:eastAsia="ar-SA"/>
+              </w:rPr>
+            </w:pPr>
+            <w:r>
+              <w:rPr>
+                <w:lang w:eastAsia="ar-SA"/>
+              </w:rPr>
+              <w:t>Realizar el Caso de uso 1, estar vinculado a un proyecto y debe haber al menos un riesgo cargado</w:t>
             </w:r>
           </w:p>
         </w:tc>
@@ -12271,219 +12756,432 @@
           </w:tcPr>
           <w:p>
             <w:pPr>
-              <w:pStyle w:val="Prrafodelista"/>
+              <w:pStyle w:val="NormalWeb"/>
               <w:numPr>
                 <w:ilvl w:val="0"/>
-                <w:numId w:val="24"/>
+                <w:numId w:val="25"/>
               </w:numPr>
+              <w:spacing w:before="0" w:beforeAutospacing="0" w:after="0" w:afterAutospacing="0"/>
               <w:jc w:val="both"/>
-              <w:rPr>
-                <w:lang w:eastAsia="ar-SA"/>
-              </w:rPr>
-            </w:pPr>
-            <w:r>
-              <w:rPr>
-                <w:lang w:eastAsia="ar-SA"/>
-              </w:rPr>
-              <w:t>El usuario selecciona la opción “Programar evaluación”.</w:t>
-            </w:r>
-          </w:p>
-          <w:p>
-            <w:pPr>
-              <w:pStyle w:val="Prrafodelista"/>
+              <w:textAlignment w:val="baseline"/>
+              <w:rPr>
+                <w:rFonts w:asciiTheme="minorHAnsi" w:hAnsiTheme="minorHAnsi" w:cstheme="minorHAnsi"/>
+                <w:color w:val="000000"/>
+                <w:sz w:val="22"/>
+                <w:szCs w:val="22"/>
+                <w:lang w:val="es-AR"/>
+              </w:rPr>
+            </w:pPr>
+            <w:r>
+              <w:rPr>
+                <w:rFonts w:asciiTheme="minorHAnsi" w:hAnsiTheme="minorHAnsi" w:cstheme="minorHAnsi"/>
+                <w:color w:val="000000"/>
+                <w:sz w:val="22"/>
+                <w:szCs w:val="22"/>
+                <w:lang w:val="es-AR"/>
+              </w:rPr>
+              <w:t>El usuario selecciona la opción “Realizar informe” dentro del proyecto.</w:t>
+            </w:r>
+          </w:p>
+          <w:p>
+            <w:pPr>
+              <w:pStyle w:val="NormalWeb"/>
               <w:numPr>
                 <w:ilvl w:val="0"/>
-                <w:numId w:val="24"/>
+                <w:numId w:val="25"/>
               </w:numPr>
+              <w:spacing w:before="0" w:beforeAutospacing="0" w:after="0" w:afterAutospacing="0"/>
               <w:jc w:val="both"/>
-              <w:rPr>
-                <w:lang w:eastAsia="ar-SA"/>
-              </w:rPr>
-            </w:pPr>
-            <w:r>
-              <w:rPr>
-                <w:lang w:eastAsia="ar-SA"/>
-              </w:rPr>
-              <w:lastRenderedPageBreak/>
-              <w:t>El sistema presenta las opciones de programación de evaluación para el riesgo seleccionado.</w:t>
-            </w:r>
-          </w:p>
-          <w:p>
-            <w:pPr>
-              <w:pStyle w:val="Prrafodelista"/>
+              <w:textAlignment w:val="baseline"/>
+              <w:rPr>
+                <w:rFonts w:asciiTheme="minorHAnsi" w:hAnsiTheme="minorHAnsi" w:cstheme="minorHAnsi"/>
+                <w:color w:val="000000"/>
+                <w:sz w:val="22"/>
+                <w:szCs w:val="22"/>
+                <w:lang w:val="es-AR"/>
+              </w:rPr>
+            </w:pPr>
+            <w:r>
+              <w:rPr>
+                <w:rFonts w:asciiTheme="minorHAnsi" w:hAnsiTheme="minorHAnsi" w:cstheme="minorHAnsi"/>
+                <w:color w:val="000000"/>
+                <w:sz w:val="22"/>
+                <w:szCs w:val="22"/>
+                <w:lang w:val="es-AR"/>
+              </w:rPr>
+              <w:t>El sistema presenta un</w:t>
+            </w:r>
+            <w:r>
+              <w:rPr>
+                <w:rFonts w:asciiTheme="minorHAnsi" w:hAnsiTheme="minorHAnsi" w:cstheme="minorHAnsi"/>
+                <w:color w:val="000000"/>
+                <w:sz w:val="22"/>
+                <w:szCs w:val="22"/>
+                <w:lang w:val="es-AR"/>
+              </w:rPr>
+              <w:t xml:space="preserve">a pantalla para seleccionar la solicitud </w:t>
+            </w:r>
+            <w:r>
+              <w:rPr>
+                <w:rFonts w:asciiTheme="minorHAnsi" w:hAnsiTheme="minorHAnsi" w:cstheme="minorHAnsi"/>
+                <w:color w:val="000000"/>
+                <w:sz w:val="22"/>
+                <w:szCs w:val="22"/>
+                <w:lang w:val="es-AR"/>
+              </w:rPr>
+              <w:t xml:space="preserve">de un tipo de informe </w:t>
+            </w:r>
+            <w:r>
+              <w:rPr>
+                <w:rFonts w:asciiTheme="minorHAnsi" w:hAnsiTheme="minorHAnsi" w:cstheme="minorHAnsi"/>
+                <w:color w:val="000000"/>
+                <w:sz w:val="22"/>
+                <w:szCs w:val="22"/>
+                <w:lang w:val="es-AR"/>
+              </w:rPr>
+              <w:t>o el registro de una incidencia.</w:t>
+            </w:r>
+          </w:p>
+          <w:p>
+            <w:pPr>
+              <w:pStyle w:val="NormalWeb"/>
               <w:numPr>
                 <w:ilvl w:val="0"/>
-                <w:numId w:val="24"/>
+                <w:numId w:val="25"/>
               </w:numPr>
+              <w:spacing w:before="0" w:beforeAutospacing="0" w:after="0" w:afterAutospacing="0"/>
               <w:jc w:val="both"/>
-              <w:rPr>
-                <w:lang w:eastAsia="ar-SA"/>
-              </w:rPr>
-            </w:pPr>
-            <w:r>
-              <w:rPr>
-                <w:lang w:eastAsia="ar-SA"/>
-              </w:rPr>
-              <w:t xml:space="preserve">El usuario elige </w:t>
-            </w:r>
-            <w:r>
-              <w:rPr>
-                <w:lang w:eastAsia="ar-SA"/>
-              </w:rPr>
-              <w:t>la frecuencia de reevaluación</w:t>
-            </w:r>
-            <w:r>
-              <w:rPr>
-                <w:lang w:eastAsia="ar-SA"/>
-              </w:rPr>
-              <w:t xml:space="preserve"> entre: Diaria, Semanal, </w:t>
-            </w:r>
-            <w:r>
-              <w:rPr>
-                <w:lang w:eastAsia="ar-SA"/>
-              </w:rPr>
-              <w:t>Mensual</w:t>
-            </w:r>
-            <w:r>
-              <w:rPr>
-                <w:lang w:eastAsia="ar-SA"/>
-              </w:rPr>
-              <w:t xml:space="preserve"> y Personalizada. En caso de elegir Personalizada, continúa en </w:t>
-            </w:r>
-            <w:r>
-              <w:rPr>
+              <w:textAlignment w:val="baseline"/>
+              <w:rPr>
+                <w:rFonts w:asciiTheme="minorHAnsi" w:hAnsiTheme="minorHAnsi" w:cstheme="minorHAnsi"/>
+                <w:color w:val="000000"/>
+                <w:sz w:val="22"/>
+                <w:szCs w:val="22"/>
+                <w:lang w:val="es-AR"/>
+              </w:rPr>
+            </w:pPr>
+            <w:r>
+              <w:rPr>
+                <w:rFonts w:asciiTheme="minorHAnsi" w:hAnsiTheme="minorHAnsi" w:cstheme="minorHAnsi"/>
+                <w:color w:val="000000"/>
+                <w:sz w:val="22"/>
+                <w:szCs w:val="22"/>
+                <w:lang w:val="es-AR"/>
+              </w:rPr>
+              <w:t xml:space="preserve">El usuario selecciona </w:t>
+            </w:r>
+            <w:r>
+              <w:rPr>
+                <w:rFonts w:asciiTheme="minorHAnsi" w:hAnsiTheme="minorHAnsi" w:cstheme="minorHAnsi"/>
+                <w:color w:val="000000"/>
+                <w:sz w:val="22"/>
+                <w:szCs w:val="22"/>
+                <w:lang w:val="es-AR"/>
+              </w:rPr>
+              <w:t xml:space="preserve">registrar </w:t>
+            </w:r>
+            <w:r>
+              <w:rPr>
+                <w:rFonts w:asciiTheme="minorHAnsi" w:hAnsiTheme="minorHAnsi" w:cstheme="minorHAnsi"/>
+                <w:color w:val="000000"/>
+                <w:sz w:val="22"/>
+                <w:szCs w:val="22"/>
+                <w:lang w:val="es-AR"/>
+              </w:rPr>
+              <w:t xml:space="preserve">informe de incidencia de un riesgo. En caso de seleccionar </w:t>
+            </w:r>
+            <w:r>
+              <w:rPr>
+                <w:rFonts w:asciiTheme="minorHAnsi" w:hAnsiTheme="minorHAnsi" w:cstheme="minorHAnsi"/>
+                <w:color w:val="000000"/>
+                <w:sz w:val="22"/>
+                <w:szCs w:val="22"/>
+                <w:lang w:val="es-AR"/>
+              </w:rPr>
+              <w:t xml:space="preserve">solicitar informe de tarea a desarrollar </w:t>
+            </w:r>
+            <w:r>
+              <w:rPr>
+                <w:rFonts w:asciiTheme="minorHAnsi" w:hAnsiTheme="minorHAnsi" w:cstheme="minorHAnsi"/>
+                <w:color w:val="000000"/>
+                <w:sz w:val="22"/>
+                <w:szCs w:val="22"/>
+                <w:lang w:val="es-AR"/>
+              </w:rPr>
+              <w:t xml:space="preserve">ir al </w:t>
+            </w:r>
+            <w:r>
+              <w:rPr>
+                <w:rFonts w:asciiTheme="minorHAnsi" w:hAnsiTheme="minorHAnsi" w:cstheme="minorHAnsi"/>
                 <w:b/>
                 <w:bCs/>
-                <w:lang w:eastAsia="ar-SA"/>
-              </w:rPr>
-              <w:t>Subflujo 1</w:t>
-            </w:r>
-            <w:r>
-              <w:rPr>
-                <w:lang w:eastAsia="ar-SA"/>
+                <w:color w:val="000000"/>
+                <w:sz w:val="22"/>
+                <w:szCs w:val="22"/>
+                <w:lang w:val="es-AR"/>
+              </w:rPr>
+              <w:t>S</w:t>
+            </w:r>
+            <w:r>
+              <w:rPr>
+                <w:rFonts w:asciiTheme="minorHAnsi" w:hAnsiTheme="minorHAnsi" w:cstheme="minorHAnsi"/>
+                <w:b/>
+                <w:bCs/>
+                <w:color w:val="000000"/>
+                <w:sz w:val="22"/>
+                <w:szCs w:val="22"/>
+                <w:lang w:val="es-AR"/>
+              </w:rPr>
+              <w:t>ubflujo 1</w:t>
+            </w:r>
+            <w:r>
+              <w:rPr>
+                <w:rFonts w:asciiTheme="minorHAnsi" w:hAnsiTheme="minorHAnsi" w:cstheme="minorHAnsi"/>
+                <w:color w:val="000000"/>
+                <w:sz w:val="22"/>
+                <w:szCs w:val="22"/>
+                <w:lang w:val="es-AR"/>
+              </w:rPr>
+              <w:t xml:space="preserve">. En caso de seleccionar informe de </w:t>
+            </w:r>
+            <w:r>
+              <w:rPr>
+                <w:rFonts w:asciiTheme="minorHAnsi" w:hAnsiTheme="minorHAnsi" w:cstheme="minorHAnsi"/>
+                <w:color w:val="000000"/>
+                <w:sz w:val="22"/>
+                <w:szCs w:val="22"/>
+                <w:lang w:val="es-AR"/>
+              </w:rPr>
+              <w:t xml:space="preserve">evolución de los </w:t>
+            </w:r>
+            <w:r>
+              <w:rPr>
+                <w:rFonts w:asciiTheme="minorHAnsi" w:hAnsiTheme="minorHAnsi" w:cstheme="minorHAnsi"/>
+                <w:color w:val="000000"/>
+                <w:sz w:val="22"/>
+                <w:szCs w:val="22"/>
+                <w:lang w:val="es-AR"/>
+              </w:rPr>
+              <w:t xml:space="preserve">riesgos ir al </w:t>
+            </w:r>
+            <w:r>
+              <w:rPr>
+                <w:rFonts w:asciiTheme="minorHAnsi" w:hAnsiTheme="minorHAnsi" w:cstheme="minorHAnsi"/>
+                <w:b/>
+                <w:bCs/>
+                <w:color w:val="000000"/>
+                <w:sz w:val="22"/>
+                <w:szCs w:val="22"/>
+                <w:lang w:val="es-AR"/>
+              </w:rPr>
+              <w:t>subflujo 2</w:t>
+            </w:r>
+            <w:r>
+              <w:rPr>
+                <w:rFonts w:asciiTheme="minorHAnsi" w:hAnsiTheme="minorHAnsi" w:cstheme="minorHAnsi"/>
+                <w:color w:val="000000"/>
+                <w:sz w:val="22"/>
+                <w:szCs w:val="22"/>
+                <w:lang w:val="es-AR"/>
               </w:rPr>
               <w:t>.</w:t>
             </w:r>
           </w:p>
           <w:p>
             <w:pPr>
-              <w:pStyle w:val="Prrafodelista"/>
+              <w:pStyle w:val="NormalWeb"/>
               <w:numPr>
                 <w:ilvl w:val="0"/>
-                <w:numId w:val="24"/>
+                <w:numId w:val="25"/>
               </w:numPr>
+              <w:spacing w:before="0" w:beforeAutospacing="0" w:after="0" w:afterAutospacing="0"/>
               <w:jc w:val="both"/>
-              <w:rPr>
-                <w:lang w:eastAsia="ar-SA"/>
-              </w:rPr>
-            </w:pPr>
-            <w:r>
-              <w:rPr>
-                <w:lang w:eastAsia="ar-SA"/>
-              </w:rPr>
-              <w:t xml:space="preserve">El </w:t>
-            </w:r>
-            <w:r>
-              <w:rPr>
-                <w:lang w:eastAsia="ar-SA"/>
-              </w:rPr>
-              <w:t>usuario</w:t>
-            </w:r>
-            <w:r>
-              <w:rPr>
-                <w:lang w:eastAsia="ar-SA"/>
-              </w:rPr>
-              <w:t xml:space="preserve"> establece una fecha de inicio para las evaluaciones programadas</w:t>
-            </w:r>
-            <w:r>
-              <w:rPr>
-                <w:lang w:eastAsia="ar-SA"/>
-              </w:rPr>
-              <w:t xml:space="preserve"> y selecciona la opción “Confirmar”</w:t>
-            </w:r>
-            <w:r>
-              <w:rPr>
-                <w:lang w:eastAsia="ar-SA"/>
-              </w:rPr>
-              <w:t>.</w:t>
-            </w:r>
-            <w:r>
-              <w:rPr>
-                <w:lang w:eastAsia="ar-SA"/>
-              </w:rPr>
-              <w:t xml:space="preserve"> De lo contrario, presiona el botón “Cancelar” y continúa con el </w:t>
-            </w:r>
-            <w:r>
-              <w:rPr>
+              <w:textAlignment w:val="baseline"/>
+              <w:rPr>
+                <w:rFonts w:asciiTheme="minorHAnsi" w:hAnsiTheme="minorHAnsi" w:cstheme="minorHAnsi"/>
+                <w:color w:val="000000"/>
+                <w:sz w:val="22"/>
+                <w:szCs w:val="22"/>
+                <w:lang w:val="es-AR"/>
+              </w:rPr>
+            </w:pPr>
+            <w:r>
+              <w:rPr>
+                <w:rFonts w:asciiTheme="minorHAnsi" w:hAnsiTheme="minorHAnsi" w:cstheme="minorHAnsi"/>
+                <w:color w:val="000000"/>
+                <w:sz w:val="22"/>
+                <w:szCs w:val="22"/>
+                <w:lang w:val="es-AR"/>
+              </w:rPr>
+              <w:t>El usuario selecciona un riesgo.</w:t>
+            </w:r>
+          </w:p>
+          <w:p>
+            <w:pPr>
+              <w:pStyle w:val="NormalWeb"/>
+              <w:numPr>
+                <w:ilvl w:val="0"/>
+                <w:numId w:val="25"/>
+              </w:numPr>
+              <w:spacing w:before="0" w:beforeAutospacing="0" w:after="0" w:afterAutospacing="0"/>
+              <w:jc w:val="both"/>
+              <w:textAlignment w:val="baseline"/>
+              <w:rPr>
+                <w:rFonts w:asciiTheme="minorHAnsi" w:hAnsiTheme="minorHAnsi" w:cstheme="minorHAnsi"/>
+                <w:color w:val="000000"/>
+                <w:sz w:val="22"/>
+                <w:szCs w:val="22"/>
+                <w:lang w:val="es-AR"/>
+              </w:rPr>
+            </w:pPr>
+            <w:r>
+              <w:rPr>
+                <w:rFonts w:asciiTheme="minorHAnsi" w:hAnsiTheme="minorHAnsi" w:cstheme="minorHAnsi"/>
+                <w:color w:val="000000"/>
+                <w:sz w:val="22"/>
+                <w:szCs w:val="22"/>
+                <w:lang w:val="es-AR"/>
+              </w:rPr>
+              <w:t>El sistema despliega un formulario con la fecha de ocurrencia</w:t>
+            </w:r>
+            <w:r>
+              <w:rPr>
+                <w:rFonts w:asciiTheme="minorHAnsi" w:hAnsiTheme="minorHAnsi" w:cstheme="minorHAnsi"/>
+                <w:color w:val="000000"/>
+                <w:sz w:val="22"/>
+                <w:szCs w:val="22"/>
+                <w:lang w:val="es-AR"/>
+              </w:rPr>
+              <w:t xml:space="preserve"> y</w:t>
+            </w:r>
+            <w:r>
+              <w:rPr>
+                <w:rFonts w:asciiTheme="minorHAnsi" w:hAnsiTheme="minorHAnsi" w:cstheme="minorHAnsi"/>
+                <w:color w:val="000000"/>
+                <w:sz w:val="22"/>
+                <w:szCs w:val="22"/>
+                <w:lang w:val="es-AR"/>
+              </w:rPr>
+              <w:t xml:space="preserve"> una descripción de los hechos</w:t>
+            </w:r>
+          </w:p>
+          <w:p>
+            <w:pPr>
+              <w:pStyle w:val="NormalWeb"/>
+              <w:numPr>
+                <w:ilvl w:val="0"/>
+                <w:numId w:val="25"/>
+              </w:numPr>
+              <w:spacing w:before="0" w:beforeAutospacing="0" w:after="0" w:afterAutospacing="0"/>
+              <w:jc w:val="both"/>
+              <w:textAlignment w:val="baseline"/>
+              <w:rPr>
+                <w:rFonts w:asciiTheme="minorHAnsi" w:hAnsiTheme="minorHAnsi" w:cstheme="minorHAnsi"/>
+                <w:color w:val="000000"/>
+                <w:sz w:val="22"/>
+                <w:szCs w:val="22"/>
+                <w:lang w:val="es-AR"/>
+              </w:rPr>
+            </w:pPr>
+            <w:r>
+              <w:rPr>
+                <w:rFonts w:asciiTheme="minorHAnsi" w:hAnsiTheme="minorHAnsi" w:cstheme="minorHAnsi"/>
+                <w:color w:val="000000"/>
+                <w:sz w:val="22"/>
+                <w:szCs w:val="22"/>
+                <w:lang w:val="es-AR"/>
+              </w:rPr>
+              <w:t xml:space="preserve">El usuario confirma la subida del informe. En caso de cancelar, continuar al </w:t>
+            </w:r>
+            <w:r>
+              <w:rPr>
+                <w:rFonts w:asciiTheme="minorHAnsi" w:hAnsiTheme="minorHAnsi" w:cstheme="minorHAnsi"/>
                 <w:b/>
                 <w:bCs/>
-                <w:lang w:eastAsia="ar-SA"/>
-              </w:rPr>
-              <w:t xml:space="preserve">Subflujo </w:t>
-            </w:r>
-            <w:r>
-              <w:rPr>
+                <w:color w:val="000000"/>
+                <w:sz w:val="22"/>
+                <w:szCs w:val="22"/>
+                <w:lang w:val="es-AR"/>
+              </w:rPr>
+              <w:t>P</w:t>
+            </w:r>
+            <w:r>
+              <w:rPr>
+                <w:rFonts w:asciiTheme="minorHAnsi" w:hAnsiTheme="minorHAnsi" w:cstheme="minorHAnsi"/>
                 <w:b/>
                 <w:bCs/>
-                <w:lang w:eastAsia="ar-SA"/>
-              </w:rPr>
-              <w:t>2</w:t>
-            </w:r>
-            <w:r>
-              <w:rPr>
-                <w:b/>
-                <w:bCs/>
-                <w:lang w:eastAsia="ar-SA"/>
+                <w:color w:val="000000"/>
+                <w:sz w:val="22"/>
+                <w:szCs w:val="22"/>
+                <w:lang w:val="es-AR"/>
+              </w:rPr>
+              <w:t>aso 2</w:t>
+            </w:r>
+            <w:r>
+              <w:rPr>
+                <w:rFonts w:asciiTheme="minorHAnsi" w:hAnsiTheme="minorHAnsi" w:cstheme="minorHAnsi"/>
+                <w:color w:val="000000"/>
+                <w:sz w:val="22"/>
+                <w:szCs w:val="22"/>
+                <w:lang w:val="es-AR"/>
               </w:rPr>
               <w:t>.</w:t>
             </w:r>
           </w:p>
           <w:p>
             <w:pPr>
-              <w:pStyle w:val="Prrafodelista"/>
+              <w:pStyle w:val="NormalWeb"/>
               <w:numPr>
                 <w:ilvl w:val="0"/>
-                <w:numId w:val="24"/>
+                <w:numId w:val="25"/>
               </w:numPr>
+              <w:spacing w:before="0" w:beforeAutospacing="0" w:after="0" w:afterAutospacing="0"/>
               <w:jc w:val="both"/>
-              <w:rPr>
-                <w:lang w:eastAsia="ar-SA"/>
-              </w:rPr>
-            </w:pPr>
-            <w:r>
-              <w:rPr>
-                <w:lang w:eastAsia="ar-SA"/>
-              </w:rPr>
-              <w:t xml:space="preserve">El sistema guarda los cambios y </w:t>
-            </w:r>
-            <w:r>
-              <w:rPr>
-                <w:lang w:eastAsia="ar-SA"/>
-              </w:rPr>
-              <w:t>muestra un mensaje de confirmación</w:t>
-            </w:r>
-            <w:r>
-              <w:rPr>
-                <w:lang w:eastAsia="ar-SA"/>
-              </w:rPr>
-              <w:t>.</w:t>
-            </w:r>
-          </w:p>
-          <w:p>
-            <w:pPr>
-              <w:pStyle w:val="Prrafodelista"/>
+              <w:textAlignment w:val="baseline"/>
+              <w:rPr>
+                <w:rFonts w:asciiTheme="minorHAnsi" w:hAnsiTheme="minorHAnsi" w:cstheme="minorHAnsi"/>
+                <w:color w:val="000000"/>
+                <w:sz w:val="22"/>
+                <w:szCs w:val="22"/>
+                <w:lang w:val="es-AR"/>
+              </w:rPr>
+            </w:pPr>
+            <w:r>
+              <w:rPr>
+                <w:rFonts w:asciiTheme="minorHAnsi" w:hAnsiTheme="minorHAnsi" w:cstheme="minorHAnsi"/>
+                <w:color w:val="000000"/>
+                <w:sz w:val="22"/>
+                <w:szCs w:val="22"/>
+                <w:lang w:val="es-AR"/>
+              </w:rPr>
+              <w:t>El sistema notifica que el formulario fue subido.</w:t>
+            </w:r>
+          </w:p>
+          <w:p>
+            <w:pPr>
+              <w:pStyle w:val="NormalWeb"/>
               <w:numPr>
                 <w:ilvl w:val="0"/>
-                <w:numId w:val="24"/>
+                <w:numId w:val="25"/>
               </w:numPr>
+              <w:spacing w:before="0" w:beforeAutospacing="0" w:after="0" w:afterAutospacing="0"/>
               <w:jc w:val="both"/>
-              <w:rPr>
-                <w:lang w:eastAsia="ar-SA"/>
-              </w:rPr>
-            </w:pPr>
-            <w:r>
-              <w:rPr>
-                <w:lang w:eastAsia="ar-SA"/>
+              <w:textAlignment w:val="baseline"/>
+              <w:rPr>
+                <w:rFonts w:asciiTheme="minorHAnsi" w:hAnsiTheme="minorHAnsi" w:cstheme="minorHAnsi"/>
+                <w:color w:val="000000"/>
+                <w:sz w:val="22"/>
+                <w:szCs w:val="22"/>
+                <w:lang w:val="es-AR"/>
+              </w:rPr>
+            </w:pPr>
+            <w:r>
+              <w:rPr>
+                <w:rFonts w:asciiTheme="minorHAnsi" w:hAnsiTheme="minorHAnsi" w:cstheme="minorHAnsi"/>
+                <w:color w:val="000000"/>
+                <w:sz w:val="22"/>
+                <w:szCs w:val="22"/>
+                <w:lang w:val="es-AR"/>
               </w:rPr>
               <w:t>El caso de uso termina.</w:t>
             </w:r>
@@ -12506,7 +13204,6 @@
               <w:rPr>
                 <w:lang w:eastAsia="ar-SA"/>
               </w:rPr>
-              <w:lastRenderedPageBreak/>
               <w:t>Subflujo 1</w:t>
             </w:r>
           </w:p>
@@ -12517,79 +13214,311 @@
           </w:tcPr>
           <w:p>
             <w:pPr>
-              <w:pStyle w:val="Prrafodelista"/>
               <w:numPr>
                 <w:ilvl w:val="0"/>
-                <w:numId w:val="36"/>
+                <w:numId w:val="47"/>
               </w:numPr>
               <w:jc w:val="both"/>
               <w:rPr>
-                <w:lang w:eastAsia="ar-SA"/>
-              </w:rPr>
-            </w:pPr>
-            <w:r>
-              <w:rPr>
-                <w:lang w:eastAsia="ar-SA"/>
-              </w:rPr>
-              <w:t xml:space="preserve">El </w:t>
-            </w:r>
-            <w:r>
-              <w:rPr>
-                <w:lang w:eastAsia="ar-SA"/>
-              </w:rPr>
-              <w:t xml:space="preserve">usuario </w:t>
-            </w:r>
-            <w:r>
-              <w:rPr>
-                <w:lang w:eastAsia="ar-SA"/>
-              </w:rPr>
-              <w:t>ingresa los detalles de la frecuencia personalizada (por ejemplo, cada X días o en fechas específicas)</w:t>
-            </w:r>
-            <w:r>
-              <w:rPr>
-                <w:lang w:eastAsia="ar-SA"/>
-              </w:rPr>
-              <w:t xml:space="preserve">, continúa con el </w:t>
-            </w:r>
-            <w:r>
-              <w:rPr>
-                <w:lang w:eastAsia="ar-SA"/>
-              </w:rPr>
-              <w:t>P</w:t>
+                <w:lang w:val="es-AR" w:eastAsia="ar-SA"/>
+              </w:rPr>
+            </w:pPr>
+            <w:r>
+              <w:rPr>
+                <w:lang w:val="es-AR" w:eastAsia="ar-SA"/>
+              </w:rPr>
+              <w:t xml:space="preserve">El usuario </w:t>
+            </w:r>
+            <w:r>
+              <w:rPr>
+                <w:lang w:val="es-AR" w:eastAsia="ar-SA"/>
+              </w:rPr>
+              <w:t>solicita el informe de tareas a desarrollar</w:t>
+            </w:r>
+            <w:r>
+              <w:rPr>
+                <w:lang w:val="es-AR" w:eastAsia="ar-SA"/>
+              </w:rPr>
+              <w:t>.</w:t>
+            </w:r>
+            <w:r>
+              <w:rPr>
+                <w:lang w:val="es-AR" w:eastAsia="ar-SA"/>
+              </w:rPr>
+              <w:t xml:space="preserve"> </w:t>
+            </w:r>
+            <w:r>
+              <w:rPr>
+                <w:lang w:val="es-AR" w:eastAsia="ar-SA"/>
+              </w:rPr>
+              <w:t xml:space="preserve">Si el usuario es líder del proyecto ir al </w:t>
             </w:r>
             <w:r>
               <w:rPr>
                 <w:b/>
                 <w:bCs/>
-                <w:lang w:eastAsia="ar-SA"/>
-              </w:rPr>
-              <w:t xml:space="preserve">aso </w:t>
+                <w:lang w:val="es-AR" w:eastAsia="ar-SA"/>
+              </w:rPr>
+              <w:t>Paso 3</w:t>
+            </w:r>
+            <w:r>
+              <w:rPr>
+                <w:lang w:val="es-AR" w:eastAsia="ar-SA"/>
+              </w:rPr>
+              <w:t>.</w:t>
+            </w:r>
+          </w:p>
+          <w:p>
+            <w:pPr>
+              <w:numPr>
+                <w:ilvl w:val="0"/>
+                <w:numId w:val="47"/>
+              </w:numPr>
+              <w:jc w:val="both"/>
+              <w:rPr>
+                <w:lang w:val="es-AR" w:eastAsia="ar-SA"/>
+              </w:rPr>
+            </w:pPr>
+            <w:r>
+              <w:rPr>
+                <w:lang w:val="es-AR" w:eastAsia="ar-SA"/>
+              </w:rPr>
+              <w:t xml:space="preserve">1. </w:t>
+            </w:r>
+            <w:r>
+              <w:rPr>
+                <w:lang w:val="es-AR" w:eastAsia="ar-SA"/>
+              </w:rPr>
+              <w:t>El sistema despliega un informe sobre tod</w:t>
+            </w:r>
+            <w:r>
+              <w:rPr>
+                <w:lang w:val="es-AR" w:eastAsia="ar-SA"/>
+              </w:rPr>
+              <w:t>as las tareas de la cual es responsable el usuario</w:t>
+            </w:r>
+            <w:r>
+              <w:rPr>
+                <w:lang w:val="es-AR" w:eastAsia="ar-SA"/>
+              </w:rPr>
+              <w:t>, separando las tareas activas con las tareas completadas</w:t>
+            </w:r>
+            <w:r>
+              <w:rPr>
+                <w:lang w:val="es-AR" w:eastAsia="ar-SA"/>
+              </w:rPr>
+              <w:t>.</w:t>
+            </w:r>
+          </w:p>
+          <w:p>
+            <w:pPr>
+              <w:ind w:left="360" w:firstLine="0"/>
+              <w:jc w:val="both"/>
+              <w:rPr>
+                <w:lang w:val="es-AR" w:eastAsia="ar-SA"/>
+              </w:rPr>
+            </w:pPr>
+            <w:r>
+              <w:rPr>
+                <w:lang w:val="es-AR" w:eastAsia="ar-SA"/>
+              </w:rPr>
+              <w:t xml:space="preserve">2.  2. </w:t>
+            </w:r>
+            <w:r>
+              <w:rPr>
+                <w:lang w:val="es-AR" w:eastAsia="ar-SA"/>
+              </w:rPr>
+              <w:t>Si el usuario decide exportar continua en caso de uso 1</w:t>
+            </w:r>
+            <w:r>
+              <w:rPr>
+                <w:lang w:val="es-AR" w:eastAsia="ar-SA"/>
+              </w:rPr>
+              <w:t>1</w:t>
+            </w:r>
+            <w:r>
+              <w:rPr>
+                <w:lang w:val="es-AR" w:eastAsia="ar-SA"/>
+              </w:rPr>
+              <w:t xml:space="preserve"> sino continua en el </w:t>
             </w:r>
             <w:r>
               <w:rPr>
                 <w:b/>
                 <w:bCs/>
-                <w:lang w:eastAsia="ar-SA"/>
-              </w:rPr>
-              <w:t>5</w:t>
-            </w:r>
-            <w:r>
-              <w:rPr>
-                <w:lang w:eastAsia="ar-SA"/>
-              </w:rPr>
-              <w:t xml:space="preserve"> del </w:t>
+                <w:lang w:val="es-AR" w:eastAsia="ar-SA"/>
+              </w:rPr>
+              <w:t>F</w:t>
             </w:r>
             <w:r>
               <w:rPr>
                 <w:b/>
                 <w:bCs/>
-                <w:lang w:eastAsia="ar-SA"/>
-              </w:rPr>
-              <w:t>Caso de Uso 10</w:t>
-            </w:r>
-            <w:r>
-              <w:rPr>
-                <w:lang w:eastAsia="ar-SA"/>
+                <w:lang w:val="es-AR" w:eastAsia="ar-SA"/>
+              </w:rPr>
+              <w:t xml:space="preserve">lujo </w:t>
+            </w:r>
+            <w:r>
+              <w:rPr>
+                <w:b/>
+                <w:bCs/>
+                <w:lang w:val="es-AR" w:eastAsia="ar-SA"/>
+              </w:rPr>
+              <w:t>P</w:t>
+            </w:r>
+            <w:r>
+              <w:rPr>
+                <w:b/>
+                <w:bCs/>
+                <w:lang w:val="es-AR" w:eastAsia="ar-SA"/>
+              </w:rPr>
+              <w:t xml:space="preserve">rincipal </w:t>
+            </w:r>
+            <w:r>
+              <w:rPr>
+                <w:b/>
+                <w:bCs/>
+                <w:lang w:val="es-AR" w:eastAsia="ar-SA"/>
+              </w:rPr>
+              <w:t>P</w:t>
+            </w:r>
+            <w:r>
+              <w:rPr>
+                <w:b/>
+                <w:bCs/>
+                <w:lang w:val="es-AR" w:eastAsia="ar-SA"/>
+              </w:rPr>
+              <w:t>aso 2</w:t>
+            </w:r>
+            <w:r>
+              <w:rPr>
+                <w:lang w:val="es-AR" w:eastAsia="ar-SA"/>
+              </w:rPr>
+              <w:t>.</w:t>
+            </w:r>
+          </w:p>
+          <w:p>
+            <w:pPr>
+              <w:ind w:left="360" w:firstLine="0"/>
+              <w:jc w:val="both"/>
+              <w:rPr>
+                <w:lang w:val="es-AR" w:eastAsia="ar-SA"/>
+              </w:rPr>
+            </w:pPr>
+            <w:r>
+              <w:rPr>
+                <w:lang w:val="es-AR" w:eastAsia="ar-SA"/>
+              </w:rPr>
+              <w:t xml:space="preserve">3.  1. </w:t>
+            </w:r>
+            <w:r>
+              <w:rPr>
+                <w:lang w:val="es-AR" w:eastAsia="ar-SA"/>
+              </w:rPr>
+              <w:t>El sistema despliega un informe sobre tod</w:t>
+            </w:r>
+            <w:r>
+              <w:rPr>
+                <w:lang w:val="es-AR" w:eastAsia="ar-SA"/>
+              </w:rPr>
+              <w:t>as las tareas</w:t>
+            </w:r>
+            <w:r>
+              <w:rPr>
+                <w:lang w:val="es-AR" w:eastAsia="ar-SA"/>
+              </w:rPr>
+              <w:t xml:space="preserve"> que se deben realizar.</w:t>
+            </w:r>
+          </w:p>
+          <w:p>
+            <w:pPr>
+              <w:ind w:left="360" w:firstLine="0"/>
+              <w:jc w:val="both"/>
+              <w:rPr>
+                <w:lang w:val="es-AR" w:eastAsia="ar-SA"/>
+              </w:rPr>
+            </w:pPr>
+            <w:r>
+              <w:rPr>
+                <w:lang w:val="es-AR" w:eastAsia="ar-SA"/>
+              </w:rPr>
+              <w:t>3</w:t>
+            </w:r>
+            <w:r>
+              <w:rPr>
+                <w:lang w:val="es-AR" w:eastAsia="ar-SA"/>
+              </w:rPr>
+              <w:t xml:space="preserve">.  2. </w:t>
+            </w:r>
+            <w:r>
+              <w:rPr>
+                <w:lang w:val="es-AR" w:eastAsia="ar-SA"/>
+              </w:rPr>
+              <w:t>Si el usuario decide exportar continua en caso de uso 1</w:t>
+            </w:r>
+            <w:r>
+              <w:rPr>
+                <w:lang w:val="es-AR" w:eastAsia="ar-SA"/>
+              </w:rPr>
+              <w:t>1</w:t>
+            </w:r>
+            <w:r>
+              <w:rPr>
+                <w:lang w:val="es-AR" w:eastAsia="ar-SA"/>
+              </w:rPr>
+              <w:t xml:space="preserve"> sino continua en el </w:t>
+            </w:r>
+            <w:r>
+              <w:rPr>
+                <w:b/>
+                <w:bCs/>
+                <w:lang w:val="es-AR" w:eastAsia="ar-SA"/>
+              </w:rPr>
+              <w:t>F</w:t>
+            </w:r>
+            <w:r>
+              <w:rPr>
+                <w:b/>
+                <w:bCs/>
+                <w:lang w:val="es-AR" w:eastAsia="ar-SA"/>
+              </w:rPr>
+              <w:t xml:space="preserve">lujo </w:t>
+            </w:r>
+            <w:r>
+              <w:rPr>
+                <w:b/>
+                <w:bCs/>
+                <w:lang w:val="es-AR" w:eastAsia="ar-SA"/>
+              </w:rPr>
+              <w:t>P</w:t>
+            </w:r>
+            <w:r>
+              <w:rPr>
+                <w:b/>
+                <w:bCs/>
+                <w:lang w:val="es-AR" w:eastAsia="ar-SA"/>
+              </w:rPr>
+              <w:t xml:space="preserve">rincipal </w:t>
+            </w:r>
+            <w:r>
+              <w:rPr>
+                <w:b/>
+                <w:bCs/>
+                <w:lang w:val="es-AR" w:eastAsia="ar-SA"/>
+              </w:rPr>
+              <w:t>P</w:t>
+            </w:r>
+            <w:r>
+              <w:rPr>
+                <w:b/>
+                <w:bCs/>
+                <w:lang w:val="es-AR" w:eastAsia="ar-SA"/>
+              </w:rPr>
+              <w:t>aso 2</w:t>
+            </w:r>
+            <w:r>
+              <w:rPr>
+                <w:lang w:val="es-AR" w:eastAsia="ar-SA"/>
               </w:rPr>
               <w:t>.</w:t>
             </w:r>
@@ -12622,40 +13551,287 @@
           </w:tcPr>
           <w:p>
             <w:pPr>
-              <w:pStyle w:val="Prrafodelista"/>
+              <w:pStyle w:val="NormalWeb"/>
               <w:numPr>
                 <w:ilvl w:val="0"/>
-                <w:numId w:val="39"/>
+                <w:numId w:val="48"/>
               </w:numPr>
+              <w:spacing w:before="0" w:beforeAutospacing="0" w:after="0" w:afterAutospacing="0"/>
               <w:jc w:val="both"/>
-              <w:rPr>
-                <w:lang w:eastAsia="ar-SA"/>
-              </w:rPr>
-            </w:pPr>
-            <w:r>
-              <w:rPr>
-                <w:lang w:eastAsia="ar-SA"/>
-              </w:rPr>
-              <w:t>Se cancela la operación y se cierra el mensaje.</w:t>
-            </w:r>
-          </w:p>
-          <w:p>
-            <w:pPr>
-              <w:pStyle w:val="Prrafodelista"/>
+              <w:textAlignment w:val="baseline"/>
+              <w:rPr>
+                <w:rFonts w:asciiTheme="minorHAnsi" w:hAnsiTheme="minorHAnsi" w:cstheme="minorHAnsi"/>
+                <w:color w:val="000000"/>
+                <w:sz w:val="22"/>
+                <w:szCs w:val="22"/>
+                <w:lang w:val="es-AR"/>
+              </w:rPr>
+            </w:pPr>
+            <w:r>
+              <w:rPr>
+                <w:rFonts w:asciiTheme="minorHAnsi" w:hAnsiTheme="minorHAnsi" w:cstheme="minorHAnsi"/>
+                <w:color w:val="000000"/>
+                <w:sz w:val="22"/>
+                <w:szCs w:val="22"/>
+                <w:lang w:val="es-AR"/>
+              </w:rPr>
+              <w:t xml:space="preserve">El usuario selecciona el informe de </w:t>
+            </w:r>
+            <w:r>
+              <w:rPr>
+                <w:rFonts w:asciiTheme="minorHAnsi" w:hAnsiTheme="minorHAnsi" w:cstheme="minorHAnsi"/>
+                <w:color w:val="000000"/>
+                <w:sz w:val="22"/>
+                <w:szCs w:val="22"/>
+                <w:lang w:val="es-AR"/>
+              </w:rPr>
+              <w:t>evolución</w:t>
+            </w:r>
+            <w:r>
+              <w:rPr>
+                <w:rFonts w:asciiTheme="minorHAnsi" w:hAnsiTheme="minorHAnsi" w:cstheme="minorHAnsi"/>
+                <w:color w:val="000000"/>
+                <w:sz w:val="22"/>
+                <w:szCs w:val="22"/>
+                <w:lang w:val="es-AR"/>
+              </w:rPr>
+              <w:t xml:space="preserve"> de riesgos</w:t>
+            </w:r>
+          </w:p>
+          <w:p>
+            <w:pPr>
+              <w:pStyle w:val="NormalWeb"/>
               <w:numPr>
                 <w:ilvl w:val="0"/>
-                <w:numId w:val="39"/>
+                <w:numId w:val="48"/>
               </w:numPr>
+              <w:spacing w:before="0" w:beforeAutospacing="0" w:after="0" w:afterAutospacing="0"/>
               <w:jc w:val="both"/>
-              <w:rPr>
-                <w:lang w:eastAsia="ar-SA"/>
-              </w:rPr>
-            </w:pPr>
-            <w:r>
-              <w:rPr>
-                <w:lang w:eastAsia="ar-SA"/>
-              </w:rPr>
-              <w:t>El caso de uso termina.</w:t>
+              <w:textAlignment w:val="baseline"/>
+              <w:rPr>
+                <w:rFonts w:asciiTheme="minorHAnsi" w:hAnsiTheme="minorHAnsi" w:cstheme="minorHAnsi"/>
+                <w:color w:val="000000"/>
+                <w:sz w:val="22"/>
+                <w:szCs w:val="22"/>
+                <w:lang w:val="es-AR"/>
+              </w:rPr>
+            </w:pPr>
+            <w:r>
+              <w:rPr>
+                <w:rFonts w:asciiTheme="minorHAnsi" w:hAnsiTheme="minorHAnsi" w:cstheme="minorHAnsi"/>
+                <w:color w:val="000000"/>
+                <w:sz w:val="22"/>
+                <w:szCs w:val="22"/>
+                <w:lang w:val="es-AR"/>
+              </w:rPr>
+              <w:t xml:space="preserve">El sistema despliega la lista de riesgos y solicita que </w:t>
+            </w:r>
+            <w:r>
+              <w:rPr>
+                <w:rFonts w:asciiTheme="minorHAnsi" w:hAnsiTheme="minorHAnsi" w:cstheme="minorHAnsi"/>
+                <w:color w:val="000000"/>
+                <w:sz w:val="22"/>
+                <w:szCs w:val="22"/>
+                <w:lang w:val="es-AR"/>
+              </w:rPr>
+              <w:t>seleccione al menos uno</w:t>
+            </w:r>
+          </w:p>
+          <w:p>
+            <w:pPr>
+              <w:pStyle w:val="NormalWeb"/>
+              <w:numPr>
+                <w:ilvl w:val="0"/>
+                <w:numId w:val="48"/>
+              </w:numPr>
+              <w:spacing w:before="0" w:beforeAutospacing="0" w:after="0" w:afterAutospacing="0"/>
+              <w:jc w:val="both"/>
+              <w:textAlignment w:val="baseline"/>
+              <w:rPr>
+                <w:rFonts w:asciiTheme="minorHAnsi" w:hAnsiTheme="minorHAnsi" w:cstheme="minorHAnsi"/>
+                <w:color w:val="000000"/>
+                <w:sz w:val="22"/>
+                <w:szCs w:val="22"/>
+                <w:lang w:val="es-AR"/>
+              </w:rPr>
+            </w:pPr>
+            <w:r>
+              <w:rPr>
+                <w:rFonts w:asciiTheme="minorHAnsi" w:hAnsiTheme="minorHAnsi" w:cstheme="minorHAnsi"/>
+                <w:color w:val="000000"/>
+                <w:sz w:val="22"/>
+                <w:szCs w:val="22"/>
+                <w:lang w:val="es-AR"/>
+              </w:rPr>
+              <w:t xml:space="preserve">El usuario selecciona </w:t>
+            </w:r>
+            <w:r>
+              <w:rPr>
+                <w:rFonts w:asciiTheme="minorHAnsi" w:hAnsiTheme="minorHAnsi" w:cstheme="minorHAnsi"/>
+                <w:color w:val="000000"/>
+                <w:sz w:val="22"/>
+                <w:szCs w:val="22"/>
+                <w:lang w:val="es-AR"/>
+              </w:rPr>
+              <w:t xml:space="preserve">los </w:t>
+            </w:r>
+            <w:r>
+              <w:rPr>
+                <w:rFonts w:asciiTheme="minorHAnsi" w:hAnsiTheme="minorHAnsi" w:cstheme="minorHAnsi"/>
+                <w:color w:val="000000"/>
+                <w:sz w:val="22"/>
+                <w:szCs w:val="22"/>
+                <w:lang w:val="es-AR"/>
+              </w:rPr>
+              <w:t>riesgo</w:t>
+            </w:r>
+            <w:r>
+              <w:rPr>
+                <w:rFonts w:asciiTheme="minorHAnsi" w:hAnsiTheme="minorHAnsi" w:cstheme="minorHAnsi"/>
+                <w:color w:val="000000"/>
+                <w:sz w:val="22"/>
+                <w:szCs w:val="22"/>
+                <w:lang w:val="es-AR"/>
+              </w:rPr>
+              <w:t>s</w:t>
+            </w:r>
+            <w:r>
+              <w:rPr>
+                <w:rFonts w:asciiTheme="minorHAnsi" w:hAnsiTheme="minorHAnsi" w:cstheme="minorHAnsi"/>
+                <w:color w:val="000000"/>
+                <w:sz w:val="22"/>
+                <w:szCs w:val="22"/>
+                <w:lang w:val="es-AR"/>
+              </w:rPr>
+              <w:t>.</w:t>
+            </w:r>
+          </w:p>
+          <w:p>
+            <w:pPr>
+              <w:pStyle w:val="NormalWeb"/>
+              <w:numPr>
+                <w:ilvl w:val="0"/>
+                <w:numId w:val="48"/>
+              </w:numPr>
+              <w:spacing w:before="0" w:beforeAutospacing="0" w:after="0" w:afterAutospacing="0"/>
+              <w:jc w:val="both"/>
+              <w:textAlignment w:val="baseline"/>
+              <w:rPr>
+                <w:rFonts w:asciiTheme="minorHAnsi" w:hAnsiTheme="minorHAnsi" w:cstheme="minorHAnsi"/>
+                <w:color w:val="000000"/>
+                <w:sz w:val="22"/>
+                <w:szCs w:val="22"/>
+                <w:lang w:val="es-AR"/>
+              </w:rPr>
+            </w:pPr>
+            <w:r>
+              <w:rPr>
+                <w:rFonts w:asciiTheme="minorHAnsi" w:hAnsiTheme="minorHAnsi" w:cstheme="minorHAnsi"/>
+                <w:color w:val="000000"/>
+                <w:sz w:val="22"/>
+                <w:szCs w:val="22"/>
+                <w:lang w:val="es-AR"/>
+              </w:rPr>
+              <w:t>El sistema despliega un informe</w:t>
+            </w:r>
+            <w:r>
+              <w:rPr>
+                <w:rFonts w:asciiTheme="minorHAnsi" w:hAnsiTheme="minorHAnsi" w:cstheme="minorHAnsi"/>
+                <w:color w:val="000000"/>
+                <w:sz w:val="22"/>
+                <w:szCs w:val="22"/>
+                <w:lang w:val="es-AR"/>
+              </w:rPr>
+              <w:t xml:space="preserve"> de </w:t>
+            </w:r>
+            <w:r>
+              <w:rPr>
+                <w:rFonts w:asciiTheme="minorHAnsi" w:hAnsiTheme="minorHAnsi" w:cstheme="minorHAnsi"/>
+                <w:color w:val="000000"/>
+                <w:sz w:val="22"/>
+                <w:szCs w:val="22"/>
+                <w:lang w:val="es-AR"/>
+              </w:rPr>
+              <w:t>qué</w:t>
+            </w:r>
+            <w:r>
+              <w:rPr>
+                <w:rFonts w:asciiTheme="minorHAnsi" w:hAnsiTheme="minorHAnsi" w:cstheme="minorHAnsi"/>
+                <w:color w:val="000000"/>
+                <w:sz w:val="22"/>
+                <w:szCs w:val="22"/>
+                <w:lang w:val="es-AR"/>
+              </w:rPr>
+              <w:t xml:space="preserve"> manera han ido evolucionando los riesgos desde que inicio la primera iteraci</w:t>
+            </w:r>
+            <w:r>
+              <w:rPr>
+                <w:rFonts w:asciiTheme="minorHAnsi" w:hAnsiTheme="minorHAnsi" w:cstheme="minorHAnsi"/>
+                <w:color w:val="000000"/>
+                <w:sz w:val="22"/>
+                <w:szCs w:val="22"/>
+                <w:lang w:val="es-AR"/>
+              </w:rPr>
+              <w:t>ó</w:t>
+            </w:r>
+            <w:r>
+              <w:rPr>
+                <w:rFonts w:asciiTheme="minorHAnsi" w:hAnsiTheme="minorHAnsi" w:cstheme="minorHAnsi"/>
+                <w:color w:val="000000"/>
+                <w:sz w:val="22"/>
+                <w:szCs w:val="22"/>
+                <w:lang w:val="es-AR"/>
+              </w:rPr>
+              <w:t>n del proyecto</w:t>
+            </w:r>
+            <w:r>
+              <w:rPr>
+                <w:rFonts w:asciiTheme="minorHAnsi" w:hAnsiTheme="minorHAnsi" w:cstheme="minorHAnsi"/>
+                <w:color w:val="000000"/>
+                <w:sz w:val="22"/>
+                <w:szCs w:val="22"/>
+                <w:lang w:val="es-AR"/>
+              </w:rPr>
+              <w:t>.</w:t>
+            </w:r>
+            <w:r>
+              <w:rPr>
+                <w:rFonts w:asciiTheme="minorHAnsi" w:hAnsiTheme="minorHAnsi" w:cstheme="minorHAnsi"/>
+                <w:color w:val="000000"/>
+                <w:sz w:val="22"/>
+                <w:szCs w:val="22"/>
+                <w:lang w:val="es-AR"/>
+              </w:rPr>
+              <w:t xml:space="preserve"> </w:t>
+            </w:r>
+          </w:p>
+          <w:p>
+            <w:pPr>
+              <w:pStyle w:val="NormalWeb"/>
+              <w:numPr>
+                <w:ilvl w:val="0"/>
+                <w:numId w:val="48"/>
+              </w:numPr>
+              <w:spacing w:before="0" w:beforeAutospacing="0" w:after="0" w:afterAutospacing="0"/>
+              <w:jc w:val="both"/>
+              <w:textAlignment w:val="baseline"/>
+              <w:rPr>
+                <w:rFonts w:asciiTheme="minorHAnsi" w:hAnsiTheme="minorHAnsi" w:cstheme="minorHAnsi"/>
+                <w:color w:val="000000"/>
+                <w:sz w:val="22"/>
+                <w:szCs w:val="22"/>
+                <w:lang w:val="es-AR"/>
+              </w:rPr>
+            </w:pPr>
+            <w:r>
+              <w:rPr>
+                <w:rFonts w:asciiTheme="minorHAnsi" w:hAnsiTheme="minorHAnsi" w:cstheme="minorHAnsi"/>
+                <w:color w:val="000000"/>
+                <w:sz w:val="22"/>
+                <w:szCs w:val="22"/>
+                <w:lang w:val="es-AR"/>
+              </w:rPr>
+              <w:t>Si el usuario decide exportar continua en caso de uso 12 sino continua en el flujo principal paso 2.</w:t>
             </w:r>
           </w:p>
         </w:tc>
@@ -12670,13 +13846,19 @@
       <w:pPr>
         <w:pStyle w:val="PSI-Ttulo2"/>
       </w:pPr>
-      <w:bookmarkStart w:id="57" w:name="_Toc177738463"/>
-      <w:bookmarkStart w:id="58" w:name="_Toc178344249"/>
+      <w:bookmarkStart w:id="57" w:name="_Toc177738466"/>
+      <w:bookmarkStart w:id="58" w:name="_Toc178344251"/>
       <w:r>
-        <w:t xml:space="preserve">Caso de Uso 11: </w:t>
+        <w:t>Caso de Uso 1</w:t>
       </w:r>
       <w:r>
-        <w:t>Realizar informes</w:t>
+        <w:t>1</w:t>
+      </w:r>
+      <w:r>
+        <w:t xml:space="preserve">: </w:t>
+      </w:r>
+      <w:r>
+        <w:t>Exportar archivos</w:t>
       </w:r>
       <w:r>
         <w:t>.</w:t>
@@ -12688,7 +13870,7 @@
       <w:pPr>
         <w:pStyle w:val="PSI-Ttulo3"/>
       </w:pPr>
-      <w:bookmarkStart w:id="59" w:name="_Toc178344250"/>
+      <w:bookmarkStart w:id="59" w:name="_Toc178344252"/>
       <w:r>
         <w:t>Descripción</w:t>
       </w:r>
@@ -12722,7 +13904,7 @@
               <w:rPr>
                 <w:lang w:eastAsia="ar-SA"/>
               </w:rPr>
-              <w:t>Actores: Líder del proyecto; Desarrollador</w:t>
+              <w:t>Actores: Administrador del sistema; Líder del proyecto; Desarrollador</w:t>
             </w:r>
           </w:p>
         </w:tc>
@@ -12753,7 +13935,6 @@
           </w:tcPr>
           <w:p>
             <w:pPr>
-              <w:ind w:left="0" w:firstLine="0"/>
               <w:jc w:val="both"/>
               <w:rPr>
                 <w:lang w:eastAsia="ar-SA"/>
@@ -12775,25 +13956,19 @@
               <w:rPr>
                 <w:lang w:eastAsia="ar-SA"/>
               </w:rPr>
-              <w:t xml:space="preserve"> pueden </w:t>
-            </w:r>
-            <w:r>
-              <w:rPr>
-                <w:lang w:eastAsia="ar-SA"/>
-              </w:rPr>
-              <w:t>realizar</w:t>
-            </w:r>
-            <w:r>
-              <w:rPr>
-                <w:lang w:eastAsia="ar-SA"/>
-              </w:rPr>
-              <w:t xml:space="preserve"> distintos tipos de informes (por ejemplo, informes de incidencia de un riesgo)</w:t>
-            </w:r>
-            <w:r>
-              <w:rPr>
-                <w:lang w:eastAsia="ar-SA"/>
-              </w:rPr>
-              <w:t>.</w:t>
+              <w:t xml:space="preserve"> podrán exportar los informes</w:t>
+            </w:r>
+            <w:r>
+              <w:rPr>
+                <w:lang w:eastAsia="ar-SA"/>
+              </w:rPr>
+              <w:t xml:space="preserve"> y </w:t>
+            </w:r>
+            <w:r>
+              <w:rPr>
+                <w:lang w:eastAsia="ar-SA"/>
+              </w:rPr>
+              <w:t>gráficos realizados.</w:t>
             </w:r>
           </w:p>
         </w:tc>
@@ -12825,15 +14000,28 @@
           <w:p>
             <w:pPr>
               <w:ind w:left="0" w:firstLine="0"/>
-              <w:rPr>
-                <w:lang w:eastAsia="ar-SA"/>
-              </w:rPr>
-            </w:pPr>
-            <w:r>
-              <w:rPr>
-                <w:lang w:eastAsia="ar-SA"/>
-              </w:rPr>
-              <w:t>Realizar el Caso de uso 1, estar vinculado a un proyecto y debe haber al menos un riesgo cargado</w:t>
+              <w:jc w:val="both"/>
+              <w:rPr>
+                <w:lang w:eastAsia="ar-SA"/>
+              </w:rPr>
+            </w:pPr>
+            <w:r>
+              <w:rPr>
+                <w:lang w:eastAsia="ar-SA"/>
+              </w:rPr>
+              <w:t>Realizar el Caso de uso 1, para los líderes del proyecto y desarrolladores</w:t>
+            </w:r>
+            <w:r>
+              <w:rPr>
+                <w:lang w:eastAsia="ar-SA"/>
+              </w:rPr>
+              <w:t xml:space="preserve"> deben</w:t>
+            </w:r>
+            <w:r>
+              <w:rPr>
+                <w:lang w:eastAsia="ar-SA"/>
+              </w:rPr>
+              <w:t xml:space="preserve"> estar vinculados a un proyecto.</w:t>
             </w:r>
           </w:p>
         </w:tc>
@@ -12864,203 +14052,183 @@
           </w:tcPr>
           <w:p>
             <w:pPr>
-              <w:pStyle w:val="NormalWeb"/>
+              <w:pStyle w:val="Prrafodelista"/>
               <w:numPr>
                 <w:ilvl w:val="0"/>
-                <w:numId w:val="25"/>
+                <w:numId w:val="26"/>
               </w:numPr>
-              <w:spacing w:before="0" w:beforeAutospacing="0" w:after="0" w:afterAutospacing="0"/>
               <w:jc w:val="both"/>
-              <w:textAlignment w:val="baseline"/>
-              <w:rPr>
-                <w:rFonts w:asciiTheme="minorHAnsi" w:hAnsiTheme="minorHAnsi" w:cstheme="minorHAnsi"/>
-                <w:color w:val="000000"/>
-                <w:sz w:val="22"/>
-                <w:szCs w:val="22"/>
-                <w:lang w:val="es-AR"/>
-              </w:rPr>
-            </w:pPr>
-            <w:r>
-              <w:rPr>
-                <w:rFonts w:asciiTheme="minorHAnsi" w:hAnsiTheme="minorHAnsi" w:cstheme="minorHAnsi"/>
-                <w:color w:val="000000"/>
-                <w:sz w:val="22"/>
-                <w:szCs w:val="22"/>
-                <w:lang w:val="es-AR"/>
-              </w:rPr>
-              <w:t>El usuario selecciona la opción “Realizar informe” dentro del proyecto.</w:t>
-            </w:r>
-          </w:p>
-          <w:p>
-            <w:pPr>
-              <w:pStyle w:val="NormalWeb"/>
+              <w:rPr>
+                <w:lang w:eastAsia="ar-SA"/>
+              </w:rPr>
+            </w:pPr>
+            <w:r>
+              <w:rPr>
+                <w:lang w:eastAsia="ar-SA"/>
+              </w:rPr>
+              <w:t>El usuario selecciona la opción “Exportar archivo”</w:t>
+            </w:r>
+            <w:r>
+              <w:rPr>
+                <w:lang w:eastAsia="ar-SA"/>
+              </w:rPr>
+              <w:t xml:space="preserve"> </w:t>
+            </w:r>
+            <w:r>
+              <w:rPr>
+                <w:lang w:eastAsia="ar-SA"/>
+              </w:rPr>
+              <w:t>de un informe o grafico realizado.</w:t>
+            </w:r>
+          </w:p>
+          <w:p>
+            <w:pPr>
+              <w:pStyle w:val="Prrafodelista"/>
               <w:numPr>
                 <w:ilvl w:val="0"/>
-                <w:numId w:val="25"/>
+                <w:numId w:val="26"/>
               </w:numPr>
-              <w:spacing w:before="0" w:beforeAutospacing="0" w:after="0" w:afterAutospacing="0"/>
               <w:jc w:val="both"/>
-              <w:textAlignment w:val="baseline"/>
-              <w:rPr>
-                <w:rFonts w:asciiTheme="minorHAnsi" w:hAnsiTheme="minorHAnsi" w:cstheme="minorHAnsi"/>
-                <w:color w:val="000000"/>
-                <w:sz w:val="22"/>
-                <w:szCs w:val="22"/>
-                <w:lang w:val="es-AR"/>
-              </w:rPr>
-            </w:pPr>
-            <w:r>
-              <w:rPr>
-                <w:rFonts w:asciiTheme="minorHAnsi" w:hAnsiTheme="minorHAnsi" w:cstheme="minorHAnsi"/>
-                <w:color w:val="000000"/>
-                <w:sz w:val="22"/>
-                <w:szCs w:val="22"/>
-                <w:lang w:val="es-AR"/>
-              </w:rPr>
-              <w:t>El sistema presenta una lista de tipos de informes disponibles, que puede incluir: Informe de incidencia de un riesgo específico, Informe general de todos los riesgos del proyecto, Informe de evaluaciones de riesgos, Informe de planes de acción.</w:t>
-            </w:r>
-          </w:p>
-          <w:p>
-            <w:pPr>
-              <w:pStyle w:val="NormalWeb"/>
+              <w:rPr>
+                <w:lang w:eastAsia="ar-SA"/>
+              </w:rPr>
+            </w:pPr>
+            <w:r>
+              <w:rPr>
+                <w:lang w:eastAsia="ar-SA"/>
+              </w:rPr>
+              <w:lastRenderedPageBreak/>
+              <w:t xml:space="preserve">El sistema presenta opciones de </w:t>
+            </w:r>
+            <w:r>
+              <w:rPr>
+                <w:lang w:eastAsia="ar-SA"/>
+              </w:rPr>
+              <w:t>f</w:t>
+            </w:r>
+            <w:r>
+              <w:rPr>
+                <w:lang w:eastAsia="ar-SA"/>
+              </w:rPr>
+              <w:t>ormato de archivo (PDF, Excel, CSV, PNG, etc.)</w:t>
+            </w:r>
+            <w:r>
+              <w:rPr>
+                <w:lang w:eastAsia="ar-SA"/>
+              </w:rPr>
+              <w:t>.</w:t>
+            </w:r>
+          </w:p>
+          <w:p>
+            <w:pPr>
+              <w:pStyle w:val="Prrafodelista"/>
               <w:numPr>
                 <w:ilvl w:val="0"/>
-                <w:numId w:val="25"/>
+                <w:numId w:val="26"/>
               </w:numPr>
-              <w:spacing w:before="0" w:beforeAutospacing="0" w:after="0" w:afterAutospacing="0"/>
               <w:jc w:val="both"/>
-              <w:textAlignment w:val="baseline"/>
-              <w:rPr>
-                <w:rFonts w:asciiTheme="minorHAnsi" w:hAnsiTheme="minorHAnsi" w:cstheme="minorHAnsi"/>
-                <w:color w:val="000000"/>
-                <w:sz w:val="22"/>
-                <w:szCs w:val="22"/>
-                <w:lang w:val="es-AR"/>
-              </w:rPr>
-            </w:pPr>
-            <w:r>
-              <w:rPr>
-                <w:rFonts w:asciiTheme="minorHAnsi" w:hAnsiTheme="minorHAnsi" w:cstheme="minorHAnsi"/>
-                <w:color w:val="000000"/>
-                <w:sz w:val="22"/>
-                <w:szCs w:val="22"/>
-                <w:lang w:val="es-AR"/>
-              </w:rPr>
-              <w:t>El usuario selecciona el informe de incidencia de un riesgo. En caso de seleccionar informe general de todos los riesgos del proyecto ir al subflujo 1. En caso de seleccionar informe de evaluaciones de riesgos ir al subflujo 2. En caso de seleccionar informe de planes de acción ir al subflujo 3.</w:t>
-            </w:r>
-          </w:p>
-          <w:p>
-            <w:pPr>
-              <w:pStyle w:val="NormalWeb"/>
+              <w:rPr>
+                <w:lang w:eastAsia="ar-SA"/>
+              </w:rPr>
+            </w:pPr>
+            <w:r>
+              <w:rPr>
+                <w:lang w:eastAsia="ar-SA"/>
+              </w:rPr>
+              <w:t xml:space="preserve">El </w:t>
+            </w:r>
+            <w:r>
+              <w:rPr>
+                <w:lang w:eastAsia="ar-SA"/>
+              </w:rPr>
+              <w:t xml:space="preserve">usuario </w:t>
+            </w:r>
+            <w:r>
+              <w:rPr>
+                <w:lang w:eastAsia="ar-SA"/>
+              </w:rPr>
+              <w:t>selecciona las opciones de exportación deseadas</w:t>
+            </w:r>
+            <w:r>
+              <w:rPr>
+                <w:lang w:eastAsia="ar-SA"/>
+              </w:rPr>
+              <w:t xml:space="preserve"> y selecciona la opción “Confirmar”</w:t>
+            </w:r>
+            <w:r>
+              <w:rPr>
+                <w:lang w:eastAsia="ar-SA"/>
+              </w:rPr>
+              <w:t>.</w:t>
+            </w:r>
+            <w:r>
+              <w:rPr>
+                <w:lang w:eastAsia="ar-SA"/>
+              </w:rPr>
+              <w:t xml:space="preserve"> De lo contrario, presiona el botón “Cancelar” y continúa con el </w:t>
+            </w:r>
+            <w:r>
+              <w:rPr>
+                <w:b/>
+                <w:bCs/>
+                <w:lang w:eastAsia="ar-SA"/>
+              </w:rPr>
+              <w:t>Subflujo 1.</w:t>
+            </w:r>
+          </w:p>
+          <w:p>
+            <w:pPr>
+              <w:pStyle w:val="Prrafodelista"/>
               <w:numPr>
                 <w:ilvl w:val="0"/>
-                <w:numId w:val="25"/>
+                <w:numId w:val="26"/>
               </w:numPr>
-              <w:spacing w:before="0" w:beforeAutospacing="0" w:after="0" w:afterAutospacing="0"/>
               <w:jc w:val="both"/>
-              <w:textAlignment w:val="baseline"/>
-              <w:rPr>
-                <w:rFonts w:asciiTheme="minorHAnsi" w:hAnsiTheme="minorHAnsi" w:cstheme="minorHAnsi"/>
-                <w:color w:val="000000"/>
-                <w:sz w:val="22"/>
-                <w:szCs w:val="22"/>
-                <w:lang w:val="es-AR"/>
-              </w:rPr>
-            </w:pPr>
-            <w:r>
-              <w:rPr>
-                <w:rFonts w:asciiTheme="minorHAnsi" w:hAnsiTheme="minorHAnsi" w:cstheme="minorHAnsi"/>
-                <w:color w:val="000000"/>
-                <w:sz w:val="22"/>
-                <w:szCs w:val="22"/>
-                <w:lang w:val="es-AR"/>
-              </w:rPr>
-              <w:t>El sistema despliega un formulario con la fecha de ocurrencia, una descripción de los hechos y en caso de tener un plan de contingencia asociado, consulta si pudo realizarlo.</w:t>
-            </w:r>
-          </w:p>
-          <w:p>
-            <w:pPr>
-              <w:pStyle w:val="NormalWeb"/>
+              <w:rPr>
+                <w:lang w:eastAsia="ar-SA"/>
+              </w:rPr>
+            </w:pPr>
+            <w:r>
+              <w:rPr>
+                <w:lang w:eastAsia="ar-SA"/>
+              </w:rPr>
+              <w:t>El sistema procesa la solicitud y genera el archivo de exportación.</w:t>
+            </w:r>
+          </w:p>
+          <w:p>
+            <w:pPr>
+              <w:pStyle w:val="Prrafodelista"/>
               <w:numPr>
                 <w:ilvl w:val="0"/>
-                <w:numId w:val="25"/>
+                <w:numId w:val="26"/>
               </w:numPr>
-              <w:spacing w:before="0" w:beforeAutospacing="0" w:after="0" w:afterAutospacing="0"/>
               <w:jc w:val="both"/>
-              <w:textAlignment w:val="baseline"/>
-              <w:rPr>
-                <w:rFonts w:asciiTheme="minorHAnsi" w:hAnsiTheme="minorHAnsi" w:cstheme="minorHAnsi"/>
-                <w:color w:val="000000"/>
-                <w:sz w:val="22"/>
-                <w:szCs w:val="22"/>
-                <w:lang w:val="es-AR"/>
-              </w:rPr>
-            </w:pPr>
-            <w:r>
-              <w:rPr>
-                <w:rFonts w:asciiTheme="minorHAnsi" w:hAnsiTheme="minorHAnsi" w:cstheme="minorHAnsi"/>
-                <w:color w:val="000000"/>
-                <w:sz w:val="22"/>
-                <w:szCs w:val="22"/>
-                <w:lang w:val="es-AR"/>
-              </w:rPr>
-              <w:t>El usuario confirma la subida del informe. En caso de cancelar, continuar al paso 2.</w:t>
-            </w:r>
-          </w:p>
-          <w:p>
-            <w:pPr>
-              <w:pStyle w:val="NormalWeb"/>
+              <w:rPr>
+                <w:lang w:eastAsia="ar-SA"/>
+              </w:rPr>
+            </w:pPr>
+            <w:r>
+              <w:rPr>
+                <w:lang w:eastAsia="ar-SA"/>
+              </w:rPr>
+              <w:t>El sistema muestra un mensaje de confirmación indicando que la exportación se ha completado con éxito.</w:t>
+            </w:r>
+          </w:p>
+          <w:p>
+            <w:pPr>
+              <w:pStyle w:val="Prrafodelista"/>
               <w:numPr>
                 <w:ilvl w:val="0"/>
-                <w:numId w:val="25"/>
+                <w:numId w:val="26"/>
               </w:numPr>
-              <w:spacing w:before="0" w:beforeAutospacing="0" w:after="240" w:afterAutospacing="0"/>
               <w:jc w:val="both"/>
-              <w:textAlignment w:val="baseline"/>
-              <w:rPr>
-                <w:rFonts w:asciiTheme="minorHAnsi" w:hAnsiTheme="minorHAnsi" w:cstheme="minorHAnsi"/>
-                <w:color w:val="000000"/>
-                <w:sz w:val="22"/>
-                <w:szCs w:val="22"/>
-                <w:lang w:val="es-AR"/>
-              </w:rPr>
-            </w:pPr>
-            <w:r>
-              <w:rPr>
-                <w:rFonts w:asciiTheme="minorHAnsi" w:hAnsiTheme="minorHAnsi" w:cstheme="minorHAnsi"/>
-                <w:color w:val="000000"/>
-                <w:sz w:val="22"/>
-                <w:szCs w:val="22"/>
-                <w:lang w:val="es-AR"/>
-              </w:rPr>
-              <w:t>El sistema notifica que el formulario fue subido.</w:t>
-            </w:r>
-          </w:p>
-          <w:p>
-            <w:pPr>
-              <w:pStyle w:val="NormalWeb"/>
-              <w:numPr>
-                <w:ilvl w:val="0"/>
-                <w:numId w:val="25"/>
-              </w:numPr>
-              <w:spacing w:before="0" w:beforeAutospacing="0" w:after="0" w:afterAutospacing="0"/>
-              <w:jc w:val="both"/>
-              <w:textAlignment w:val="baseline"/>
-              <w:rPr>
-                <w:rFonts w:asciiTheme="minorHAnsi" w:hAnsiTheme="minorHAnsi" w:cstheme="minorHAnsi"/>
-                <w:color w:val="000000"/>
-                <w:sz w:val="22"/>
-                <w:szCs w:val="22"/>
-                <w:lang w:val="es-AR"/>
-              </w:rPr>
-            </w:pPr>
-            <w:r>
-              <w:rPr>
-                <w:rFonts w:asciiTheme="minorHAnsi" w:hAnsiTheme="minorHAnsi" w:cstheme="minorHAnsi"/>
-                <w:color w:val="000000"/>
-                <w:sz w:val="22"/>
-                <w:szCs w:val="22"/>
-                <w:lang w:val="es-AR"/>
+              <w:rPr>
+                <w:lang w:eastAsia="ar-SA"/>
+              </w:rPr>
+            </w:pPr>
+            <w:r>
+              <w:rPr>
+                <w:lang w:eastAsia="ar-SA"/>
               </w:rPr>
               <w:t>El caso de uso termina.</w:t>
             </w:r>
@@ -13083,6 +14251,7 @@
               <w:rPr>
                 <w:lang w:eastAsia="ar-SA"/>
               </w:rPr>
+              <w:lastRenderedPageBreak/>
               <w:t>Subflujo 1</w:t>
             </w:r>
           </w:p>
@@ -13093,56 +14262,40 @@
           </w:tcPr>
           <w:p>
             <w:pPr>
+              <w:pStyle w:val="Prrafodelista"/>
               <w:numPr>
                 <w:ilvl w:val="0"/>
-                <w:numId w:val="47"/>
+                <w:numId w:val="38"/>
               </w:numPr>
               <w:jc w:val="both"/>
               <w:rPr>
-                <w:lang w:val="es-AR" w:eastAsia="ar-SA"/>
-              </w:rPr>
-            </w:pPr>
-            <w:r>
-              <w:rPr>
-                <w:lang w:val="es-AR" w:eastAsia="ar-SA"/>
-              </w:rPr>
-              <w:t>El usuario selecciona el informe general de todos los riesgos.</w:t>
-            </w:r>
-          </w:p>
-          <w:p>
-            <w:pPr>
+                <w:lang w:eastAsia="ar-SA"/>
+              </w:rPr>
+            </w:pPr>
+            <w:r>
+              <w:rPr>
+                <w:lang w:eastAsia="ar-SA"/>
+              </w:rPr>
+              <w:t>Se cancela la operación y se cierra el mensaje.</w:t>
+            </w:r>
+          </w:p>
+          <w:p>
+            <w:pPr>
+              <w:pStyle w:val="Prrafodelista"/>
               <w:numPr>
                 <w:ilvl w:val="0"/>
-                <w:numId w:val="47"/>
+                <w:numId w:val="38"/>
               </w:numPr>
               <w:jc w:val="both"/>
               <w:rPr>
-                <w:lang w:val="es-AR" w:eastAsia="ar-SA"/>
-              </w:rPr>
-            </w:pPr>
-            <w:r>
-              <w:rPr>
-                <w:lang w:val="es-AR" w:eastAsia="ar-SA"/>
-              </w:rPr>
-              <w:t>El sistema despliega un informe sobre todos los riesgos cargados desde que se creó el sistema.</w:t>
-            </w:r>
-          </w:p>
-          <w:p>
-            <w:pPr>
-              <w:numPr>
-                <w:ilvl w:val="0"/>
-                <w:numId w:val="47"/>
-              </w:numPr>
-              <w:jc w:val="both"/>
-              <w:rPr>
-                <w:lang w:val="es-AR" w:eastAsia="ar-SA"/>
-              </w:rPr>
-            </w:pPr>
-            <w:r>
-              <w:rPr>
-                <w:lang w:val="es-AR" w:eastAsia="ar-SA"/>
-              </w:rPr>
-              <w:t>Si el usuario decide exportar continua en caso de uso 12 sino continua en el flujo principal paso 2.</w:t>
+                <w:lang w:eastAsia="ar-SA"/>
+              </w:rPr>
+            </w:pPr>
+            <w:r>
+              <w:rPr>
+                <w:lang w:eastAsia="ar-SA"/>
+              </w:rPr>
+              <w:t>El caso de uso termina.</w:t>
             </w:r>
           </w:p>
         </w:tc>
@@ -13163,8 +14316,7 @@
               <w:rPr>
                 <w:lang w:eastAsia="ar-SA"/>
               </w:rPr>
-              <w:lastRenderedPageBreak/>
-              <w:t>Subflujo 2</w:t>
+              <w:t>Excepciones</w:t>
             </w:r>
           </w:p>
         </w:tc>
@@ -13174,304 +14326,42 @@
           </w:tcPr>
           <w:p>
             <w:pPr>
-              <w:pStyle w:val="NormalWeb"/>
-              <w:numPr>
-                <w:ilvl w:val="0"/>
-                <w:numId w:val="48"/>
-              </w:numPr>
-              <w:spacing w:before="0" w:beforeAutospacing="0" w:after="0" w:afterAutospacing="0"/>
               <w:jc w:val="both"/>
-              <w:textAlignment w:val="baseline"/>
-              <w:rPr>
-                <w:rFonts w:asciiTheme="minorHAnsi" w:hAnsiTheme="minorHAnsi" w:cstheme="minorHAnsi"/>
-                <w:color w:val="000000"/>
-                <w:sz w:val="22"/>
-                <w:szCs w:val="22"/>
-                <w:lang w:val="es-AR"/>
-              </w:rPr>
-            </w:pPr>
-            <w:r>
-              <w:rPr>
-                <w:rFonts w:asciiTheme="minorHAnsi" w:hAnsiTheme="minorHAnsi" w:cstheme="minorHAnsi"/>
-                <w:color w:val="000000"/>
-                <w:sz w:val="22"/>
-                <w:szCs w:val="22"/>
-                <w:lang w:val="es-AR"/>
-              </w:rPr>
-              <w:t>El usuario selecciona el informe de evaluaciones de riesgos</w:t>
-            </w:r>
-          </w:p>
-          <w:p>
-            <w:pPr>
-              <w:pStyle w:val="NormalWeb"/>
-              <w:numPr>
-                <w:ilvl w:val="0"/>
-                <w:numId w:val="48"/>
-              </w:numPr>
-              <w:spacing w:before="0" w:beforeAutospacing="0" w:after="0" w:afterAutospacing="0"/>
+              <w:rPr>
+                <w:lang w:eastAsia="ar-SA"/>
+              </w:rPr>
+            </w:pPr>
+            <w:r>
+              <w:rPr>
+                <w:lang w:eastAsia="ar-SA"/>
+              </w:rPr>
+              <w:t xml:space="preserve">       2.    1. No existen </w:t>
+            </w:r>
+            <w:r>
+              <w:rPr>
+                <w:lang w:eastAsia="ar-SA"/>
+              </w:rPr>
+              <w:t>informes y gráficos disponibles para exportar.</w:t>
+            </w:r>
+          </w:p>
+          <w:p>
+            <w:pPr>
               <w:jc w:val="both"/>
-              <w:textAlignment w:val="baseline"/>
-              <w:rPr>
-                <w:rFonts w:asciiTheme="minorHAnsi" w:hAnsiTheme="minorHAnsi" w:cstheme="minorHAnsi"/>
-                <w:color w:val="000000"/>
-                <w:sz w:val="22"/>
-                <w:szCs w:val="22"/>
-                <w:lang w:val="es-AR"/>
-              </w:rPr>
-            </w:pPr>
-            <w:r>
-              <w:rPr>
-                <w:rFonts w:asciiTheme="minorHAnsi" w:hAnsiTheme="minorHAnsi" w:cstheme="minorHAnsi"/>
-                <w:color w:val="000000"/>
-                <w:sz w:val="22"/>
-                <w:szCs w:val="22"/>
-                <w:lang w:val="es-AR"/>
-              </w:rPr>
-              <w:t>El sistema despliega la lista de riesgos y solicita que se seleccione uno.</w:t>
-            </w:r>
-          </w:p>
-          <w:p>
-            <w:pPr>
-              <w:pStyle w:val="NormalWeb"/>
-              <w:numPr>
-                <w:ilvl w:val="0"/>
-                <w:numId w:val="48"/>
-              </w:numPr>
-              <w:spacing w:before="0" w:beforeAutospacing="0" w:after="0" w:afterAutospacing="0"/>
-              <w:jc w:val="both"/>
-              <w:textAlignment w:val="baseline"/>
-              <w:rPr>
-                <w:rFonts w:asciiTheme="minorHAnsi" w:hAnsiTheme="minorHAnsi" w:cstheme="minorHAnsi"/>
-                <w:color w:val="000000"/>
-                <w:sz w:val="22"/>
-                <w:szCs w:val="22"/>
-                <w:lang w:val="es-AR"/>
-              </w:rPr>
-            </w:pPr>
-            <w:r>
-              <w:rPr>
-                <w:rFonts w:asciiTheme="minorHAnsi" w:hAnsiTheme="minorHAnsi" w:cstheme="minorHAnsi"/>
-                <w:color w:val="000000"/>
-                <w:sz w:val="22"/>
-                <w:szCs w:val="22"/>
-                <w:lang w:val="es-AR"/>
-              </w:rPr>
-              <w:t>El usuario selecciona un riesgo.</w:t>
-            </w:r>
-          </w:p>
-          <w:p>
-            <w:pPr>
-              <w:pStyle w:val="NormalWeb"/>
-              <w:numPr>
-                <w:ilvl w:val="0"/>
-                <w:numId w:val="48"/>
-              </w:numPr>
-              <w:spacing w:before="0" w:beforeAutospacing="0" w:after="240" w:afterAutospacing="0"/>
-              <w:jc w:val="both"/>
-              <w:textAlignment w:val="baseline"/>
-              <w:rPr>
-                <w:rFonts w:asciiTheme="minorHAnsi" w:hAnsiTheme="minorHAnsi" w:cstheme="minorHAnsi"/>
-                <w:color w:val="000000"/>
-                <w:sz w:val="22"/>
-                <w:szCs w:val="22"/>
-                <w:lang w:val="es-AR"/>
-              </w:rPr>
-            </w:pPr>
-            <w:r>
-              <w:rPr>
-                <w:rFonts w:asciiTheme="minorHAnsi" w:hAnsiTheme="minorHAnsi" w:cstheme="minorHAnsi"/>
-                <w:color w:val="000000"/>
-                <w:sz w:val="22"/>
-                <w:szCs w:val="22"/>
-                <w:lang w:val="es-AR"/>
-              </w:rPr>
-              <w:t>El sistema despliega un informe sobre todas las evaluaciones que se realizaron en el riesgo desde que el mismo fue cargado.</w:t>
-            </w:r>
-          </w:p>
-          <w:p>
-            <w:pPr>
-              <w:pStyle w:val="NormalWeb"/>
-              <w:numPr>
-                <w:ilvl w:val="0"/>
-                <w:numId w:val="48"/>
-              </w:numPr>
-              <w:spacing w:before="0" w:beforeAutospacing="0" w:after="0" w:afterAutospacing="0"/>
-              <w:jc w:val="both"/>
-              <w:textAlignment w:val="baseline"/>
-              <w:rPr>
-                <w:rFonts w:asciiTheme="minorHAnsi" w:hAnsiTheme="minorHAnsi" w:cstheme="minorHAnsi"/>
-                <w:color w:val="000000"/>
-                <w:sz w:val="22"/>
-                <w:szCs w:val="22"/>
-                <w:lang w:val="es-AR"/>
-              </w:rPr>
-            </w:pPr>
-            <w:r>
-              <w:rPr>
-                <w:rFonts w:asciiTheme="minorHAnsi" w:hAnsiTheme="minorHAnsi" w:cstheme="minorHAnsi"/>
-                <w:color w:val="000000"/>
-                <w:sz w:val="22"/>
-                <w:szCs w:val="22"/>
-                <w:lang w:val="es-AR"/>
-              </w:rPr>
-              <w:t>Si el usuario decide exportar continua en caso de uso 12 sino continua en el flujo principal paso 2.</w:t>
-            </w:r>
-          </w:p>
-        </w:tc>
-      </w:tr>
-      <w:tr>
-        <w:tc>
-          <w:tcPr>
-            <w:tcW w:w="1723" w:type="dxa"/>
-            <w:shd w:val="clear" w:color="auto" w:fill="D9D9D9" w:themeFill="background1" w:themeFillShade="D9"/>
-          </w:tcPr>
-          <w:p>
-            <w:pPr>
-              <w:rPr>
-                <w:lang w:eastAsia="ar-SA"/>
-              </w:rPr>
-            </w:pPr>
-            <w:r>
-              <w:rPr>
-                <w:lang w:eastAsia="ar-SA"/>
-              </w:rPr>
-              <w:t>Subflujo 3</w:t>
-            </w:r>
-          </w:p>
-        </w:tc>
-        <w:tc>
-          <w:tcPr>
-            <w:tcW w:w="6656" w:type="dxa"/>
-          </w:tcPr>
-          <w:p>
-            <w:pPr>
-              <w:pStyle w:val="NormalWeb"/>
-              <w:numPr>
-                <w:ilvl w:val="0"/>
-                <w:numId w:val="50"/>
-              </w:numPr>
-              <w:rPr>
-                <w:rFonts w:asciiTheme="minorHAnsi" w:hAnsiTheme="minorHAnsi" w:cstheme="minorHAnsi"/>
-                <w:color w:val="000000"/>
-                <w:sz w:val="22"/>
-                <w:szCs w:val="22"/>
-                <w:lang w:val="es-AR"/>
-              </w:rPr>
-            </w:pPr>
-            <w:r>
-              <w:rPr>
-                <w:rFonts w:asciiTheme="minorHAnsi" w:hAnsiTheme="minorHAnsi" w:cstheme="minorHAnsi"/>
-                <w:color w:val="000000"/>
-                <w:sz w:val="22"/>
-                <w:szCs w:val="22"/>
-                <w:lang w:val="es-AR"/>
-              </w:rPr>
-              <w:t>El usuario selecciona el informe de planes de acción.</w:t>
-            </w:r>
-          </w:p>
-          <w:p>
-            <w:pPr>
-              <w:pStyle w:val="NormalWeb"/>
-              <w:numPr>
-                <w:ilvl w:val="0"/>
-                <w:numId w:val="50"/>
-              </w:numPr>
-              <w:rPr>
-                <w:rFonts w:asciiTheme="minorHAnsi" w:hAnsiTheme="minorHAnsi" w:cstheme="minorHAnsi"/>
-                <w:color w:val="000000"/>
-                <w:sz w:val="22"/>
-                <w:szCs w:val="22"/>
-                <w:lang w:val="es-AR"/>
-              </w:rPr>
-            </w:pPr>
-            <w:r>
-              <w:rPr>
-                <w:rFonts w:asciiTheme="minorHAnsi" w:hAnsiTheme="minorHAnsi" w:cstheme="minorHAnsi"/>
-                <w:color w:val="000000"/>
-                <w:sz w:val="22"/>
-                <w:szCs w:val="22"/>
-                <w:lang w:val="es-AR"/>
-              </w:rPr>
-              <w:t>El sistema despliega la lista de riesgos y solicita que se seleccione uno.</w:t>
-            </w:r>
-          </w:p>
-          <w:p>
-            <w:pPr>
-              <w:pStyle w:val="NormalWeb"/>
-              <w:numPr>
-                <w:ilvl w:val="0"/>
-                <w:numId w:val="50"/>
-              </w:numPr>
-              <w:rPr>
-                <w:rFonts w:asciiTheme="minorHAnsi" w:hAnsiTheme="minorHAnsi" w:cstheme="minorHAnsi"/>
-                <w:color w:val="000000"/>
-                <w:sz w:val="22"/>
-                <w:szCs w:val="22"/>
-                <w:lang w:val="es-AR"/>
-              </w:rPr>
-            </w:pPr>
-            <w:r>
-              <w:rPr>
-                <w:rFonts w:asciiTheme="minorHAnsi" w:hAnsiTheme="minorHAnsi" w:cstheme="minorHAnsi"/>
-                <w:color w:val="000000"/>
-                <w:sz w:val="22"/>
-                <w:szCs w:val="22"/>
-                <w:lang w:val="es-AR"/>
-              </w:rPr>
-              <w:t>El usuario selecciona un riesgo.</w:t>
-            </w:r>
-          </w:p>
-          <w:p>
-            <w:pPr>
-              <w:pStyle w:val="NormalWeb"/>
-              <w:numPr>
-                <w:ilvl w:val="0"/>
-                <w:numId w:val="50"/>
-              </w:numPr>
-              <w:spacing w:after="0"/>
-              <w:rPr>
-                <w:rFonts w:asciiTheme="minorHAnsi" w:hAnsiTheme="minorHAnsi" w:cstheme="minorHAnsi"/>
-                <w:color w:val="000000"/>
-                <w:sz w:val="22"/>
-                <w:szCs w:val="22"/>
-                <w:lang w:val="es-AR"/>
-              </w:rPr>
-            </w:pPr>
-            <w:r>
-              <w:rPr>
-                <w:rFonts w:asciiTheme="minorHAnsi" w:hAnsiTheme="minorHAnsi" w:cstheme="minorHAnsi"/>
-                <w:color w:val="000000"/>
-                <w:sz w:val="22"/>
-                <w:szCs w:val="22"/>
-                <w:lang w:val="es-AR"/>
-              </w:rPr>
-              <w:t>El sistema despliega un informe sobre todos los planes de acciones que se realizaron en el riesgo desde que el mismo fue cargado.</w:t>
-            </w:r>
-          </w:p>
-          <w:p>
-            <w:pPr>
-              <w:pStyle w:val="NormalWeb"/>
-              <w:numPr>
-                <w:ilvl w:val="0"/>
-                <w:numId w:val="50"/>
-              </w:numPr>
-              <w:rPr>
-                <w:rFonts w:asciiTheme="minorHAnsi" w:hAnsiTheme="minorHAnsi" w:cstheme="minorHAnsi"/>
-                <w:color w:val="000000"/>
-                <w:sz w:val="22"/>
-                <w:szCs w:val="22"/>
-                <w:lang w:val="es-AR"/>
-              </w:rPr>
-            </w:pPr>
-            <w:r>
-              <w:rPr>
-                <w:rFonts w:asciiTheme="minorHAnsi" w:hAnsiTheme="minorHAnsi" w:cstheme="minorHAnsi"/>
-                <w:color w:val="000000"/>
-                <w:sz w:val="22"/>
-                <w:szCs w:val="22"/>
-                <w:lang w:val="es-AR"/>
-              </w:rPr>
-              <w:t>Si el usuario decide exportar continua en caso de uso 12 sino continua en el flujo principal paso 2.</w:t>
+              <w:rPr>
+                <w:lang w:eastAsia="ar-SA"/>
+              </w:rPr>
+            </w:pPr>
+            <w:r>
+              <w:rPr>
+                <w:lang w:eastAsia="ar-SA"/>
+              </w:rPr>
+              <w:t xml:space="preserve">       2.    2. </w:t>
+            </w:r>
+            <w:r>
+              <w:rPr>
+                <w:lang w:eastAsia="ar-SA"/>
+              </w:rPr>
+              <w:t>El caso de uso termina.</w:t>
             </w:r>
           </w:p>
         </w:tc>
@@ -13486,16 +14376,16 @@
       <w:pPr>
         <w:pStyle w:val="PSI-Ttulo2"/>
       </w:pPr>
-      <w:bookmarkStart w:id="60" w:name="_Toc177738466"/>
-      <w:bookmarkStart w:id="61" w:name="_Toc178344251"/>
+      <w:bookmarkStart w:id="60" w:name="_Toc177738469"/>
+      <w:bookmarkStart w:id="61" w:name="_Toc178344253"/>
       <w:r>
-        <w:t xml:space="preserve">Caso de Uso 12: </w:t>
+        <w:t>Caso de Uso 1</w:t>
       </w:r>
       <w:r>
-        <w:t>Exportar archivos</w:t>
+        <w:t>2</w:t>
       </w:r>
       <w:r>
-        <w:t>.</w:t>
+        <w:t>: Realizar análisis de riesgo.</w:t>
       </w:r>
       <w:bookmarkEnd w:id="60"/>
       <w:bookmarkEnd w:id="61"/>
@@ -13504,7 +14394,7 @@
       <w:pPr>
         <w:pStyle w:val="PSI-Ttulo3"/>
       </w:pPr>
-      <w:bookmarkStart w:id="62" w:name="_Toc178344252"/>
+      <w:bookmarkStart w:id="62" w:name="_Toc178344254"/>
       <w:r>
         <w:t>Descripción</w:t>
       </w:r>
@@ -13538,7 +14428,7 @@
               <w:rPr>
                 <w:lang w:eastAsia="ar-SA"/>
               </w:rPr>
-              <w:t>Actores: Administrador del sistema; Líder del proyecto; Desarrollador</w:t>
+              <w:t>Actores: Líder del proyecto; Desarrollador</w:t>
             </w:r>
           </w:p>
         </w:tc>
@@ -13569,7 +14459,7 @@
           </w:tcPr>
           <w:p>
             <w:pPr>
-              <w:jc w:val="both"/>
+              <w:ind w:left="0" w:firstLine="0"/>
               <w:rPr>
                 <w:lang w:eastAsia="ar-SA"/>
               </w:rPr>
@@ -13590,19 +14480,25 @@
               <w:rPr>
                 <w:lang w:eastAsia="ar-SA"/>
               </w:rPr>
-              <w:t xml:space="preserve"> podrán exportar los informes</w:t>
-            </w:r>
-            <w:r>
-              <w:rPr>
-                <w:lang w:eastAsia="ar-SA"/>
-              </w:rPr>
-              <w:t xml:space="preserve"> y </w:t>
-            </w:r>
-            <w:r>
-              <w:rPr>
-                <w:lang w:eastAsia="ar-SA"/>
-              </w:rPr>
-              <w:t>gráficos realizados.</w:t>
+              <w:t xml:space="preserve"> podrán </w:t>
+            </w:r>
+            <w:r>
+              <w:rPr>
+                <w:lang w:eastAsia="ar-SA"/>
+              </w:rPr>
+              <w:t xml:space="preserve">solicitar el análisis para visualizar los riesgos que necesiten una acción pendiente, es decir, </w:t>
+            </w:r>
+            <w:r>
+              <w:t xml:space="preserve">los riesgos que necesiten </w:t>
+            </w:r>
+            <w:r>
+              <w:t>una nueva evaluación o generar planes de mitigación y/o contingencia</w:t>
+            </w:r>
+            <w:r>
+              <w:rPr>
+                <w:lang w:eastAsia="ar-SA"/>
+              </w:rPr>
+              <w:t>.</w:t>
             </w:r>
           </w:p>
         </w:tc>
@@ -13643,7 +14539,7 @@
               <w:rPr>
                 <w:lang w:eastAsia="ar-SA"/>
               </w:rPr>
-              <w:t>Realizar el Caso de uso 1, para los líderes del proyecto y desarrolladores, además de estar vinculados a un proyecto.</w:t>
+              <w:t>Realizar el Caso de uso 1, estar vinculado a un proyecto y debe haber al menos un riesgo cargado.</w:t>
             </w:r>
           </w:p>
         </w:tc>
@@ -13677,7 +14573,7 @@
               <w:pStyle w:val="Prrafodelista"/>
               <w:numPr>
                 <w:ilvl w:val="0"/>
-                <w:numId w:val="26"/>
+                <w:numId w:val="27"/>
               </w:numPr>
               <w:jc w:val="both"/>
               <w:rPr>
@@ -13688,25 +14584,7 @@
               <w:rPr>
                 <w:lang w:eastAsia="ar-SA"/>
               </w:rPr>
-              <w:t>El usuario selecciona la opción “Exportar archivo”</w:t>
-            </w:r>
-            <w:r>
-              <w:rPr>
-                <w:lang w:eastAsia="ar-SA"/>
-              </w:rPr>
-              <w:t xml:space="preserve"> </w:t>
-            </w:r>
-            <w:r>
-              <w:rPr>
-                <w:lang w:eastAsia="ar-SA"/>
-              </w:rPr>
-              <w:t>dentro del proyecto</w:t>
-            </w:r>
-            <w:r>
-              <w:rPr>
-                <w:lang w:eastAsia="ar-SA"/>
-              </w:rPr>
-              <w:t>.</w:t>
+              <w:t>El usuario ingresa a la lista de riesgos y selecciona la opción “Realizar análisis de riesgo”.</w:t>
             </w:r>
           </w:p>
           <w:p>
@@ -13714,7 +14592,7 @@
               <w:pStyle w:val="Prrafodelista"/>
               <w:numPr>
                 <w:ilvl w:val="0"/>
-                <w:numId w:val="26"/>
+                <w:numId w:val="27"/>
               </w:numPr>
               <w:jc w:val="both"/>
               <w:rPr>
@@ -13725,7 +14603,25 @@
               <w:rPr>
                 <w:lang w:eastAsia="ar-SA"/>
               </w:rPr>
-              <w:t>El sistema muestra una lista de informes y gráficos disponibles para exportar.</w:t>
+              <w:t xml:space="preserve">El sistema comprueba la fecha actual con la fecha de </w:t>
+            </w:r>
+            <w:r>
+              <w:rPr>
+                <w:lang w:eastAsia="ar-SA"/>
+              </w:rPr>
+              <w:t xml:space="preserve">finalización de </w:t>
+            </w:r>
+            <w:r>
+              <w:rPr>
+                <w:lang w:eastAsia="ar-SA"/>
+              </w:rPr>
+              <w:t>la iteración</w:t>
+            </w:r>
+            <w:r>
+              <w:rPr>
+                <w:lang w:eastAsia="ar-SA"/>
+              </w:rPr>
+              <w:t xml:space="preserve"> actual.</w:t>
             </w:r>
           </w:p>
           <w:p>
@@ -13733,7 +14629,7 @@
               <w:pStyle w:val="Prrafodelista"/>
               <w:numPr>
                 <w:ilvl w:val="0"/>
-                <w:numId w:val="26"/>
+                <w:numId w:val="27"/>
               </w:numPr>
               <w:jc w:val="both"/>
               <w:rPr>
@@ -13744,19 +14640,19 @@
               <w:rPr>
                 <w:lang w:eastAsia="ar-SA"/>
               </w:rPr>
-              <w:t xml:space="preserve">El </w:t>
-            </w:r>
-            <w:r>
-              <w:rPr>
-                <w:lang w:eastAsia="ar-SA"/>
-              </w:rPr>
-              <w:t>usuario</w:t>
-            </w:r>
-            <w:r>
-              <w:rPr>
-                <w:lang w:eastAsia="ar-SA"/>
-              </w:rPr>
-              <w:t xml:space="preserve"> selecciona el informe o gráfico que desea exportar.</w:t>
+              <w:t>El sistema marca los riesgos gráficamente con color según su necesidad: Reevaluación</w:t>
+            </w:r>
+            <w:r>
+              <w:rPr>
+                <w:lang w:eastAsia="ar-SA"/>
+              </w:rPr>
+              <w:t>, ignorar riesgo, realizar evaluacion en la siguiente iteracion, realizar algún tipo de plan para riesgos normales y realizar algún tipo de plan para riesgos priorizados</w:t>
+            </w:r>
+            <w:r>
+              <w:rPr>
+                <w:lang w:eastAsia="ar-SA"/>
+              </w:rPr>
+              <w:t>.</w:t>
             </w:r>
           </w:p>
           <w:p>
@@ -13764,7 +14660,7 @@
               <w:pStyle w:val="Prrafodelista"/>
               <w:numPr>
                 <w:ilvl w:val="0"/>
-                <w:numId w:val="26"/>
+                <w:numId w:val="27"/>
               </w:numPr>
               <w:jc w:val="both"/>
               <w:rPr>
@@ -13775,25 +14671,7 @@
               <w:rPr>
                 <w:lang w:eastAsia="ar-SA"/>
               </w:rPr>
-              <w:t xml:space="preserve">El sistema presenta opciones de </w:t>
-            </w:r>
-            <w:r>
-              <w:rPr>
-                <w:lang w:eastAsia="ar-SA"/>
-              </w:rPr>
-              <w:t>f</w:t>
-            </w:r>
-            <w:r>
-              <w:rPr>
-                <w:lang w:eastAsia="ar-SA"/>
-              </w:rPr>
-              <w:t>ormato de archivo (PDF, Excel, CSV, PNG, etc.)</w:t>
-            </w:r>
-            <w:r>
-              <w:rPr>
-                <w:lang w:eastAsia="ar-SA"/>
-              </w:rPr>
-              <w:t>.</w:t>
+              <w:t>El sistema sube los riesgos según la fecha.</w:t>
             </w:r>
           </w:p>
           <w:p>
@@ -13801,102 +14679,7 @@
               <w:pStyle w:val="Prrafodelista"/>
               <w:numPr>
                 <w:ilvl w:val="0"/>
-                <w:numId w:val="26"/>
-              </w:numPr>
-              <w:jc w:val="both"/>
-              <w:rPr>
-                <w:lang w:eastAsia="ar-SA"/>
-              </w:rPr>
-            </w:pPr>
-            <w:r>
-              <w:rPr>
-                <w:lang w:eastAsia="ar-SA"/>
-              </w:rPr>
-              <w:t xml:space="preserve">El </w:t>
-            </w:r>
-            <w:r>
-              <w:rPr>
-                <w:lang w:eastAsia="ar-SA"/>
-              </w:rPr>
-              <w:t xml:space="preserve">usuario </w:t>
-            </w:r>
-            <w:r>
-              <w:rPr>
-                <w:lang w:eastAsia="ar-SA"/>
-              </w:rPr>
-              <w:t>selecciona las opciones de exportación deseadas</w:t>
-            </w:r>
-            <w:r>
-              <w:rPr>
-                <w:lang w:eastAsia="ar-SA"/>
-              </w:rPr>
-              <w:t xml:space="preserve"> y selecciona la opción “Confirmar”</w:t>
-            </w:r>
-            <w:r>
-              <w:rPr>
-                <w:lang w:eastAsia="ar-SA"/>
-              </w:rPr>
-              <w:t>.</w:t>
-            </w:r>
-            <w:r>
-              <w:rPr>
-                <w:lang w:eastAsia="ar-SA"/>
-              </w:rPr>
-              <w:t xml:space="preserve"> De lo contrario, presiona el botón “Cancelar” y continúa con el </w:t>
-            </w:r>
-            <w:r>
-              <w:rPr>
-                <w:b/>
-                <w:bCs/>
-                <w:lang w:eastAsia="ar-SA"/>
-              </w:rPr>
-              <w:t>Subflujo 1.</w:t>
-            </w:r>
-          </w:p>
-          <w:p>
-            <w:pPr>
-              <w:pStyle w:val="Prrafodelista"/>
-              <w:numPr>
-                <w:ilvl w:val="0"/>
-                <w:numId w:val="26"/>
-              </w:numPr>
-              <w:jc w:val="both"/>
-              <w:rPr>
-                <w:lang w:eastAsia="ar-SA"/>
-              </w:rPr>
-            </w:pPr>
-            <w:r>
-              <w:rPr>
-                <w:lang w:eastAsia="ar-SA"/>
-              </w:rPr>
-              <w:t>El sistema procesa la solicitud y genera el archivo de exportación.</w:t>
-            </w:r>
-          </w:p>
-          <w:p>
-            <w:pPr>
-              <w:pStyle w:val="Prrafodelista"/>
-              <w:numPr>
-                <w:ilvl w:val="0"/>
-                <w:numId w:val="26"/>
-              </w:numPr>
-              <w:jc w:val="both"/>
-              <w:rPr>
-                <w:lang w:eastAsia="ar-SA"/>
-              </w:rPr>
-            </w:pPr>
-            <w:r>
-              <w:rPr>
-                <w:lang w:eastAsia="ar-SA"/>
-              </w:rPr>
-              <w:t>El sistema muestra un mensaje de confirmación indicando que la exportación se ha completado con éxito.</w:t>
-            </w:r>
-          </w:p>
-          <w:p>
-            <w:pPr>
-              <w:pStyle w:val="Prrafodelista"/>
-              <w:numPr>
-                <w:ilvl w:val="0"/>
-                <w:numId w:val="26"/>
+                <w:numId w:val="27"/>
               </w:numPr>
               <w:jc w:val="both"/>
               <w:rPr>
@@ -13928,460 +14711,6 @@
               <w:rPr>
                 <w:lang w:eastAsia="ar-SA"/>
               </w:rPr>
-              <w:t>Subflujo 1</w:t>
-            </w:r>
-          </w:p>
-        </w:tc>
-        <w:tc>
-          <w:tcPr>
-            <w:tcW w:w="6656" w:type="dxa"/>
-          </w:tcPr>
-          <w:p>
-            <w:pPr>
-              <w:pStyle w:val="Prrafodelista"/>
-              <w:numPr>
-                <w:ilvl w:val="0"/>
-                <w:numId w:val="38"/>
-              </w:numPr>
-              <w:jc w:val="both"/>
-              <w:rPr>
-                <w:lang w:eastAsia="ar-SA"/>
-              </w:rPr>
-            </w:pPr>
-            <w:r>
-              <w:rPr>
-                <w:lang w:eastAsia="ar-SA"/>
-              </w:rPr>
-              <w:t>Se cancela la operación y se cierra el mensaje.</w:t>
-            </w:r>
-          </w:p>
-          <w:p>
-            <w:pPr>
-              <w:pStyle w:val="Prrafodelista"/>
-              <w:numPr>
-                <w:ilvl w:val="0"/>
-                <w:numId w:val="38"/>
-              </w:numPr>
-              <w:jc w:val="both"/>
-              <w:rPr>
-                <w:lang w:eastAsia="ar-SA"/>
-              </w:rPr>
-            </w:pPr>
-            <w:r>
-              <w:rPr>
-                <w:lang w:eastAsia="ar-SA"/>
-              </w:rPr>
-              <w:t>El caso de uso termina.</w:t>
-            </w:r>
-          </w:p>
-        </w:tc>
-      </w:tr>
-      <w:tr>
-        <w:tc>
-          <w:tcPr>
-            <w:tcW w:w="1723" w:type="dxa"/>
-            <w:shd w:val="clear" w:color="auto" w:fill="D9D9D9" w:themeFill="background1" w:themeFillShade="D9"/>
-          </w:tcPr>
-          <w:p>
-            <w:pPr>
-              <w:rPr>
-                <w:lang w:eastAsia="ar-SA"/>
-              </w:rPr>
-            </w:pPr>
-            <w:r>
-              <w:rPr>
-                <w:lang w:eastAsia="ar-SA"/>
-              </w:rPr>
-              <w:t>Excepciones</w:t>
-            </w:r>
-          </w:p>
-        </w:tc>
-        <w:tc>
-          <w:tcPr>
-            <w:tcW w:w="6656" w:type="dxa"/>
-          </w:tcPr>
-          <w:p>
-            <w:pPr>
-              <w:jc w:val="both"/>
-              <w:rPr>
-                <w:lang w:eastAsia="ar-SA"/>
-              </w:rPr>
-            </w:pPr>
-            <w:r>
-              <w:rPr>
-                <w:lang w:eastAsia="ar-SA"/>
-              </w:rPr>
-              <w:t xml:space="preserve">       2.    1. No existen </w:t>
-            </w:r>
-            <w:r>
-              <w:rPr>
-                <w:lang w:eastAsia="ar-SA"/>
-              </w:rPr>
-              <w:t>informes y gráficos disponibles para exportar.</w:t>
-            </w:r>
-          </w:p>
-          <w:p>
-            <w:pPr>
-              <w:jc w:val="both"/>
-              <w:rPr>
-                <w:lang w:eastAsia="ar-SA"/>
-              </w:rPr>
-            </w:pPr>
-            <w:r>
-              <w:rPr>
-                <w:lang w:eastAsia="ar-SA"/>
-              </w:rPr>
-              <w:t xml:space="preserve">       2.    2. </w:t>
-            </w:r>
-            <w:r>
-              <w:rPr>
-                <w:lang w:eastAsia="ar-SA"/>
-              </w:rPr>
-              <w:t>El caso de uso termina.</w:t>
-            </w:r>
-          </w:p>
-        </w:tc>
-      </w:tr>
-    </w:tbl>
-    <w:p>
-      <w:pPr>
-        <w:pStyle w:val="PSI-Ttulo2"/>
-      </w:pPr>
-    </w:p>
-    <w:p>
-      <w:pPr>
-        <w:pStyle w:val="PSI-Ttulo2"/>
-      </w:pPr>
-      <w:bookmarkStart w:id="63" w:name="_Toc177738469"/>
-      <w:bookmarkStart w:id="64" w:name="_Toc178344253"/>
-      <w:r>
-        <w:t>Caso de Uso 13: Realizar análisis de riesgo.</w:t>
-      </w:r>
-      <w:bookmarkEnd w:id="63"/>
-      <w:bookmarkEnd w:id="64"/>
-    </w:p>
-    <w:p>
-      <w:pPr>
-        <w:pStyle w:val="PSI-Ttulo3"/>
-      </w:pPr>
-      <w:bookmarkStart w:id="65" w:name="_Toc178344254"/>
-      <w:r>
-        <w:t>Descripción</w:t>
-      </w:r>
-      <w:bookmarkEnd w:id="65"/>
-    </w:p>
-    <w:tbl>
-      <w:tblPr>
-        <w:tblStyle w:val="Tablaconcuadrcula"/>
-        <w:tblW w:w="0" w:type="auto"/>
-        <w:tblInd w:w="115" w:type="dxa"/>
-        <w:tblLook w:val="04A0" w:firstRow="1" w:lastRow="0" w:firstColumn="1" w:lastColumn="0" w:noHBand="0" w:noVBand="1"/>
-      </w:tblPr>
-      <w:tblGrid>
-        <w:gridCol w:w="1723"/>
-        <w:gridCol w:w="6656"/>
-      </w:tblGrid>
-      <w:tr>
-        <w:tc>
-          <w:tcPr>
-            <w:tcW w:w="8379" w:type="dxa"/>
-            <w:gridSpan w:val="2"/>
-            <w:shd w:val="clear" w:color="auto" w:fill="BFBFBF" w:themeFill="background1" w:themeFillShade="BF"/>
-          </w:tcPr>
-          <w:p>
-            <w:pPr>
-              <w:rPr>
-                <w:lang w:eastAsia="ar-SA"/>
-              </w:rPr>
-            </w:pPr>
-            <w:r>
-              <w:rPr>
-                <w:lang w:eastAsia="ar-SA"/>
-              </w:rPr>
-              <w:t>Actores: Líder del proyecto; Desarrollador</w:t>
-            </w:r>
-          </w:p>
-        </w:tc>
-      </w:tr>
-      <w:tr>
-        <w:tc>
-          <w:tcPr>
-            <w:tcW w:w="1723" w:type="dxa"/>
-            <w:shd w:val="clear" w:color="auto" w:fill="D9D9D9" w:themeFill="background1" w:themeFillShade="D9"/>
-          </w:tcPr>
-          <w:p>
-            <w:pPr>
-              <w:rPr>
-                <w:lang w:eastAsia="ar-SA"/>
-              </w:rPr>
-            </w:pPr>
-            <w:r>
-              <w:rPr>
-                <w:lang w:eastAsia="ar-SA"/>
-              </w:rPr>
-              <w:t>Descripción</w:t>
-            </w:r>
-          </w:p>
-        </w:tc>
-        <w:tc>
-          <w:tcPr>
-            <w:tcW w:w="6656" w:type="dxa"/>
-          </w:tcPr>
-          <w:p>
-            <w:pPr>
-              <w:ind w:left="0" w:firstLine="0"/>
-              <w:rPr>
-                <w:lang w:eastAsia="ar-SA"/>
-              </w:rPr>
-            </w:pPr>
-            <w:r>
-              <w:rPr>
-                <w:lang w:eastAsia="ar-SA"/>
-              </w:rPr>
-              <w:t xml:space="preserve">Los </w:t>
-            </w:r>
-            <w:r>
-              <w:rPr>
-                <w:lang w:eastAsia="ar-SA"/>
-              </w:rPr>
-              <w:t>actores</w:t>
-            </w:r>
-            <w:r>
-              <w:rPr>
-                <w:lang w:eastAsia="ar-SA"/>
-              </w:rPr>
-              <w:t xml:space="preserve"> podrán </w:t>
-            </w:r>
-            <w:r>
-              <w:rPr>
-                <w:lang w:eastAsia="ar-SA"/>
-              </w:rPr>
-              <w:t xml:space="preserve">solicitar el análisis para visualizar los riesgos que necesiten una acción pendiente, es decir, </w:t>
-            </w:r>
-            <w:r>
-              <w:t xml:space="preserve">los riesgos que necesiten </w:t>
-            </w:r>
-            <w:r>
-              <w:t>una nueva evaluación o generar planes de mitigación y/o contingencia</w:t>
-            </w:r>
-            <w:r>
-              <w:rPr>
-                <w:lang w:eastAsia="ar-SA"/>
-              </w:rPr>
-              <w:t>.</w:t>
-            </w:r>
-          </w:p>
-        </w:tc>
-      </w:tr>
-      <w:tr>
-        <w:tc>
-          <w:tcPr>
-            <w:tcW w:w="1723" w:type="dxa"/>
-            <w:shd w:val="clear" w:color="auto" w:fill="D9D9D9" w:themeFill="background1" w:themeFillShade="D9"/>
-          </w:tcPr>
-          <w:p>
-            <w:pPr>
-              <w:rPr>
-                <w:lang w:eastAsia="ar-SA"/>
-              </w:rPr>
-            </w:pPr>
-            <w:r>
-              <w:rPr>
-                <w:lang w:eastAsia="ar-SA"/>
-              </w:rPr>
-              <w:t>Precondición</w:t>
-            </w:r>
-          </w:p>
-        </w:tc>
-        <w:tc>
-          <w:tcPr>
-            <w:tcW w:w="6656" w:type="dxa"/>
-          </w:tcPr>
-          <w:p>
-            <w:pPr>
-              <w:ind w:left="0" w:firstLine="0"/>
-              <w:jc w:val="both"/>
-              <w:rPr>
-                <w:lang w:eastAsia="ar-SA"/>
-              </w:rPr>
-            </w:pPr>
-            <w:r>
-              <w:rPr>
-                <w:lang w:eastAsia="ar-SA"/>
-              </w:rPr>
-              <w:t>Realizar el Caso de uso 1</w:t>
-            </w:r>
-            <w:r>
-              <w:rPr>
-                <w:lang w:eastAsia="ar-SA"/>
-              </w:rPr>
-              <w:t xml:space="preserve"> y 10</w:t>
-            </w:r>
-            <w:r>
-              <w:rPr>
-                <w:lang w:eastAsia="ar-SA"/>
-              </w:rPr>
-              <w:t>, estar vinculado a un proyecto y debe haber al menos un riesgo cargado.</w:t>
-            </w:r>
-          </w:p>
-        </w:tc>
-      </w:tr>
-      <w:tr>
-        <w:tc>
-          <w:tcPr>
-            <w:tcW w:w="1723" w:type="dxa"/>
-            <w:shd w:val="clear" w:color="auto" w:fill="D9D9D9" w:themeFill="background1" w:themeFillShade="D9"/>
-          </w:tcPr>
-          <w:p>
-            <w:pPr>
-              <w:rPr>
-                <w:lang w:eastAsia="ar-SA"/>
-              </w:rPr>
-            </w:pPr>
-            <w:r>
-              <w:rPr>
-                <w:lang w:eastAsia="ar-SA"/>
-              </w:rPr>
-              <w:t>Flujo principal</w:t>
-            </w:r>
-          </w:p>
-        </w:tc>
-        <w:tc>
-          <w:tcPr>
-            <w:tcW w:w="6656" w:type="dxa"/>
-          </w:tcPr>
-          <w:p>
-            <w:pPr>
-              <w:pStyle w:val="Prrafodelista"/>
-              <w:numPr>
-                <w:ilvl w:val="0"/>
-                <w:numId w:val="27"/>
-              </w:numPr>
-              <w:jc w:val="both"/>
-              <w:rPr>
-                <w:lang w:eastAsia="ar-SA"/>
-              </w:rPr>
-            </w:pPr>
-            <w:r>
-              <w:rPr>
-                <w:lang w:eastAsia="ar-SA"/>
-              </w:rPr>
-              <w:t>El usuario ingresa a la lista de riesgos y selecciona la opción “Realizar análisis de riesgo”.</w:t>
-            </w:r>
-          </w:p>
-          <w:p>
-            <w:pPr>
-              <w:pStyle w:val="Prrafodelista"/>
-              <w:numPr>
-                <w:ilvl w:val="0"/>
-                <w:numId w:val="27"/>
-              </w:numPr>
-              <w:jc w:val="both"/>
-              <w:rPr>
-                <w:lang w:eastAsia="ar-SA"/>
-              </w:rPr>
-            </w:pPr>
-            <w:r>
-              <w:rPr>
-                <w:lang w:eastAsia="ar-SA"/>
-              </w:rPr>
-              <w:t>El sistema comprueba la fecha actual con la fecha de las revisiones.</w:t>
-            </w:r>
-          </w:p>
-          <w:p>
-            <w:pPr>
-              <w:pStyle w:val="Prrafodelista"/>
-              <w:numPr>
-                <w:ilvl w:val="0"/>
-                <w:numId w:val="27"/>
-              </w:numPr>
-              <w:jc w:val="both"/>
-              <w:rPr>
-                <w:lang w:eastAsia="ar-SA"/>
-              </w:rPr>
-            </w:pPr>
-            <w:r>
-              <w:rPr>
-                <w:lang w:eastAsia="ar-SA"/>
-              </w:rPr>
-              <w:t>El sistema comprueba la fecha de finalización de los planes con la fecha actual.</w:t>
-            </w:r>
-          </w:p>
-          <w:p>
-            <w:pPr>
-              <w:pStyle w:val="Prrafodelista"/>
-              <w:numPr>
-                <w:ilvl w:val="0"/>
-                <w:numId w:val="27"/>
-              </w:numPr>
-              <w:jc w:val="both"/>
-              <w:rPr>
-                <w:lang w:eastAsia="ar-SA"/>
-              </w:rPr>
-            </w:pPr>
-            <w:r>
-              <w:rPr>
-                <w:lang w:eastAsia="ar-SA"/>
-              </w:rPr>
-              <w:t>El sistema marca los riesgos gráficamente con color según su necesidad: Reevaluación, finalizar planes de mitigación/contingencia.</w:t>
-            </w:r>
-          </w:p>
-          <w:p>
-            <w:pPr>
-              <w:pStyle w:val="Prrafodelista"/>
-              <w:numPr>
-                <w:ilvl w:val="0"/>
-                <w:numId w:val="27"/>
-              </w:numPr>
-              <w:jc w:val="both"/>
-              <w:rPr>
-                <w:lang w:eastAsia="ar-SA"/>
-              </w:rPr>
-            </w:pPr>
-            <w:r>
-              <w:rPr>
-                <w:lang w:eastAsia="ar-SA"/>
-              </w:rPr>
-              <w:t>El sistema sube los riesgos según la fecha.</w:t>
-            </w:r>
-          </w:p>
-          <w:p>
-            <w:pPr>
-              <w:pStyle w:val="Prrafodelista"/>
-              <w:numPr>
-                <w:ilvl w:val="0"/>
-                <w:numId w:val="27"/>
-              </w:numPr>
-              <w:jc w:val="both"/>
-              <w:rPr>
-                <w:lang w:eastAsia="ar-SA"/>
-              </w:rPr>
-            </w:pPr>
-            <w:r>
-              <w:rPr>
-                <w:lang w:eastAsia="ar-SA"/>
-              </w:rPr>
-              <w:t>El caso de uso termina.</w:t>
-            </w:r>
-          </w:p>
-        </w:tc>
-      </w:tr>
-      <w:tr>
-        <w:tc>
-          <w:tcPr>
-            <w:tcW w:w="1723" w:type="dxa"/>
-            <w:shd w:val="clear" w:color="auto" w:fill="D9D9D9" w:themeFill="background1" w:themeFillShade="D9"/>
-          </w:tcPr>
-          <w:p>
-            <w:pPr>
-              <w:rPr>
-                <w:lang w:eastAsia="ar-SA"/>
-              </w:rPr>
-            </w:pPr>
-            <w:r>
-              <w:rPr>
-                <w:lang w:eastAsia="ar-SA"/>
-              </w:rPr>
               <w:t>Excepciones</w:t>
             </w:r>
           </w:p>
@@ -14409,25 +14738,6 @@
               <w:t>El sistema no posee un riesgo cargado.</w:t>
             </w:r>
           </w:p>
-          <w:p>
-            <w:pPr>
-              <w:pStyle w:val="Prrafodelista"/>
-              <w:numPr>
-                <w:ilvl w:val="0"/>
-                <w:numId w:val="45"/>
-              </w:numPr>
-              <w:jc w:val="both"/>
-              <w:rPr>
-                <w:lang w:eastAsia="ar-SA"/>
-              </w:rPr>
-            </w:pPr>
-            <w:r>
-              <w:rPr>
-                <w:lang w:eastAsia="ar-SA"/>
-              </w:rPr>
-              <w:t>El sistema no posee una fecha para las reevaluaciones.</w:t>
-            </w:r>
-          </w:p>
         </w:tc>
       </w:tr>
     </w:tbl>
@@ -14435,36 +14745,36 @@
       <w:pPr>
         <w:pStyle w:val="PSI-Ttulo1"/>
       </w:pPr>
-      <w:bookmarkStart w:id="66" w:name="_Toc228206481"/>
-      <w:bookmarkStart w:id="67" w:name="_Toc228242381"/>
-      <w:bookmarkStart w:id="68" w:name="_Toc228266927"/>
-      <w:bookmarkStart w:id="69" w:name="_Toc234682919"/>
+      <w:bookmarkStart w:id="63" w:name="_Toc228206481"/>
+      <w:bookmarkStart w:id="64" w:name="_Toc228242381"/>
+      <w:bookmarkStart w:id="65" w:name="_Toc228266927"/>
+      <w:bookmarkStart w:id="66" w:name="_Toc234682919"/>
     </w:p>
     <w:p>
       <w:pPr>
         <w:pStyle w:val="PSI-Ttulo1"/>
       </w:pPr>
-      <w:bookmarkStart w:id="70" w:name="_Toc178344255"/>
+      <w:bookmarkStart w:id="67" w:name="_Toc178344255"/>
       <w:r>
         <w:t>Diagramas Asociados</w:t>
       </w:r>
-      <w:bookmarkStart w:id="71" w:name="_Toc234903959"/>
+      <w:bookmarkStart w:id="68" w:name="_Toc234903959"/>
+      <w:bookmarkEnd w:id="63"/>
+      <w:bookmarkEnd w:id="64"/>
+      <w:bookmarkEnd w:id="65"/>
       <w:bookmarkEnd w:id="66"/>
       <w:bookmarkEnd w:id="67"/>
-      <w:bookmarkEnd w:id="68"/>
-      <w:bookmarkEnd w:id="69"/>
-      <w:bookmarkEnd w:id="70"/>
     </w:p>
     <w:p>
       <w:pPr>
         <w:pStyle w:val="PSI-Ttulo2"/>
       </w:pPr>
-      <w:bookmarkStart w:id="72" w:name="_Toc178344256"/>
+      <w:bookmarkStart w:id="69" w:name="_Toc178344256"/>
       <w:r>
         <w:t>Diagrama de casos de uso</w:t>
       </w:r>
-      <w:bookmarkEnd w:id="71"/>
-      <w:bookmarkEnd w:id="72"/>
+      <w:bookmarkEnd w:id="68"/>
+      <w:bookmarkEnd w:id="69"/>
     </w:p>
     <w:p>
       <w:pPr>
@@ -14479,10 +14789,10 @@
           <w:lang w:val="es-AR"/>
         </w:rPr>
         <w:drawing>
-          <wp:inline distT="0" distB="0" distL="0" distR="0" wp14:anchorId="4D317DB5" wp14:editId="646D7FB9">
-            <wp:extent cx="5400675" cy="4486275"/>
-            <wp:effectExtent l="0" t="0" r="9525" b="9525"/>
-            <wp:docPr id="1867933744" name="Imagen 15"/>
+          <wp:inline distT="0" distB="0" distL="0" distR="0" wp14:anchorId="23411607" wp14:editId="08A0A387">
+            <wp:extent cx="5400040" cy="4492625"/>
+            <wp:effectExtent l="0" t="0" r="0" b="3175"/>
+            <wp:docPr id="1509281159" name="Imagen 15"/>
             <wp:cNvGraphicFramePr>
               <a:graphicFrameLocks xmlns:a="http://schemas.openxmlformats.org/drawingml/2006/main" noChangeAspect="1"/>
             </wp:cNvGraphicFramePr>
@@ -14490,10 +14800,8 @@
               <a:graphicData uri="http://schemas.openxmlformats.org/drawingml/2006/picture">
                 <pic:pic xmlns:pic="http://schemas.openxmlformats.org/drawingml/2006/picture">
                   <pic:nvPicPr>
-                    <pic:cNvPr id="0" name="Picture 1"/>
-                    <pic:cNvPicPr>
-                      <a:picLocks noChangeAspect="1" noChangeArrowheads="1"/>
-                    </pic:cNvPicPr>
+                    <pic:cNvPr id="1509281159" name="Imagen 1509281159"/>
+                    <pic:cNvPicPr/>
                   </pic:nvPicPr>
                   <pic:blipFill>
                     <a:blip r:embed="rId12">
@@ -14503,23 +14811,18 @@
                         </a:ext>
                       </a:extLst>
                     </a:blip>
-                    <a:srcRect/>
                     <a:stretch>
                       <a:fillRect/>
                     </a:stretch>
                   </pic:blipFill>
-                  <pic:spPr bwMode="auto">
+                  <pic:spPr>
                     <a:xfrm>
                       <a:off x="0" y="0"/>
-                      <a:ext cx="5400675" cy="4486275"/>
+                      <a:ext cx="5400040" cy="4492625"/>
                     </a:xfrm>
                     <a:prstGeom prst="rect">
                       <a:avLst/>
                     </a:prstGeom>
-                    <a:noFill/>
-                    <a:ln>
-                      <a:noFill/>
-                    </a:ln>
                   </pic:spPr>
                 </pic:pic>
               </a:graphicData>
@@ -14561,12 +14864,12 @@
       <w:pPr>
         <w:pStyle w:val="PSI-Ttulo2"/>
       </w:pPr>
-      <w:bookmarkStart w:id="73" w:name="_Toc178344257"/>
+      <w:bookmarkStart w:id="70" w:name="_Toc178344257"/>
       <w:r>
         <w:lastRenderedPageBreak/>
         <w:t>Diagramas de Paquetes</w:t>
       </w:r>
-      <w:bookmarkEnd w:id="73"/>
+      <w:bookmarkEnd w:id="70"/>
     </w:p>
     <w:p>
       <w:r>
@@ -14673,11 +14976,11 @@
       <w:pPr>
         <w:pStyle w:val="PSI-Ttulo2"/>
       </w:pPr>
-      <w:bookmarkStart w:id="74" w:name="_Toc178344258"/>
+      <w:bookmarkStart w:id="71" w:name="_Toc178344258"/>
       <w:r>
         <w:t>Diagrama de componentes</w:t>
       </w:r>
-      <w:bookmarkEnd w:id="74"/>
+      <w:bookmarkEnd w:id="71"/>
     </w:p>
     <w:p>
       <w:pPr>
@@ -14693,7 +14996,7 @@
         <w:pStyle w:val="PSI-Ttulo2"/>
         <w:ind w:left="0" w:firstLine="0"/>
       </w:pPr>
-      <w:bookmarkStart w:id="75" w:name="_Toc178344259"/>
+      <w:bookmarkStart w:id="72" w:name="_Toc178344259"/>
       <w:r>
         <w:lastRenderedPageBreak/>
         <w:t>D</w:t>
@@ -14701,7 +15004,7 @@
       <w:r>
         <w:t>iagrama de Clases</w:t>
       </w:r>
-      <w:bookmarkEnd w:id="75"/>
+      <w:bookmarkEnd w:id="72"/>
     </w:p>
     <w:p>
       <w:pPr>
@@ -21197,7 +21500,7 @@
   <w:style w:type="paragraph" w:default="1" w:styleId="Normal">
     <w:name w:val="Normal"/>
     <w:qFormat/>
-    <w:rsid w:val="00823AA7"/>
+    <w:rsid w:val="00687E80"/>
   </w:style>
   <w:style w:type="paragraph" w:styleId="Ttulo1">
     <w:name w:val="heading 1"/>

</xml_diff>

<commit_message>
docs: realizar modificaciones menores
</commit_message>
<xml_diff>
--- a/2. Etapa de elaboración/Iteración 2/Modelo de Casos de Uso/Modelo de Casos de Uso_Vesta Risk Manager_T-Code.docx
+++ b/2. Etapa de elaboración/Iteración 2/Modelo de Casos de Uso/Modelo de Casos de Uso_Vesta Risk Manager_T-Code.docx
@@ -3798,14 +3798,14 @@
       </w:pPr>
       <w:bookmarkStart w:id="0" w:name="_Toc228266918"/>
       <w:bookmarkStart w:id="1" w:name="_Toc234682910"/>
-      <w:bookmarkStart w:id="2" w:name="_Toc12016612"/>
-      <w:bookmarkStart w:id="3" w:name="_Toc180246450"/>
+      <w:bookmarkStart w:id="2" w:name="_Toc180246450"/>
+      <w:bookmarkStart w:id="3" w:name="_Toc12016612"/>
       <w:r>
         <w:t>Requerimientos</w:t>
       </w:r>
       <w:bookmarkEnd w:id="0"/>
       <w:bookmarkEnd w:id="1"/>
-      <w:bookmarkEnd w:id="3"/>
+      <w:bookmarkEnd w:id="2"/>
     </w:p>
     <w:p>
       <w:pPr>
@@ -4680,7 +4680,7 @@
       <w:r>
         <w:t>Actores</w:t>
       </w:r>
-      <w:bookmarkEnd w:id="2"/>
+      <w:bookmarkEnd w:id="3"/>
       <w:bookmarkEnd w:id="10"/>
       <w:bookmarkEnd w:id="11"/>
       <w:bookmarkEnd w:id="12"/>
@@ -5731,9 +5731,9 @@
       <w:bookmarkStart w:id="23" w:name="_Toc234682917"/>
       <w:bookmarkStart w:id="24" w:name="_Toc235346532"/>
       <w:bookmarkStart w:id="25" w:name="_Toc177738433"/>
-      <w:bookmarkStart w:id="26" w:name="_Toc228266926"/>
-      <w:bookmarkStart w:id="27" w:name="_Toc234682918"/>
-      <w:bookmarkStart w:id="28" w:name="_Toc180246458"/>
+      <w:bookmarkStart w:id="26" w:name="_Toc180246458"/>
+      <w:bookmarkStart w:id="27" w:name="_Toc228266926"/>
+      <w:bookmarkStart w:id="28" w:name="_Toc234682918"/>
       <w:r>
         <w:t>Caso de Uso 1</w:t>
       </w:r>
@@ -5745,20 +5745,20 @@
         <w:t>: Autentificarse.</w:t>
       </w:r>
       <w:bookmarkEnd w:id="25"/>
-      <w:bookmarkEnd w:id="28"/>
+      <w:bookmarkEnd w:id="26"/>
     </w:p>
     <w:p>
       <w:pPr>
         <w:pStyle w:val="PSI-Ttulo3"/>
       </w:pPr>
-      <w:bookmarkStart w:id="29" w:name="_Toc177738436"/>
-      <w:bookmarkStart w:id="30" w:name="_Toc180246459"/>
-      <w:bookmarkEnd w:id="26"/>
+      <w:bookmarkStart w:id="29" w:name="_Toc180246459"/>
+      <w:bookmarkStart w:id="30" w:name="_Toc177738436"/>
       <w:bookmarkEnd w:id="27"/>
+      <w:bookmarkEnd w:id="28"/>
       <w:r>
         <w:t>Descripción</w:t>
       </w:r>
-      <w:bookmarkEnd w:id="30"/>
+      <w:bookmarkEnd w:id="29"/>
     </w:p>
     <w:tbl>
       <w:tblPr>
@@ -6227,7 +6227,7 @@
       <w:r>
         <w:t>Caso de Uso 2: Administrar acceso al sistema.</w:t>
       </w:r>
-      <w:bookmarkEnd w:id="29"/>
+      <w:bookmarkEnd w:id="30"/>
       <w:bookmarkEnd w:id="31"/>
     </w:p>
     <w:p>
@@ -9582,11 +9582,7 @@
         </w:tc>
       </w:tr>
     </w:tbl>
-    <w:p>
-      <w:pPr>
-        <w:pStyle w:val="PSI-Ttulo2"/>
-      </w:pPr>
-    </w:p>
+    <w:p/>
     <w:p>
       <w:pPr>
         <w:pStyle w:val="PSI-Ttulo2"/>
@@ -10117,14 +10113,7 @@
         </w:tc>
       </w:tr>
     </w:tbl>
-    <w:p>
-      <w:pPr>
-        <w:pStyle w:val="PSI-Ttulo2"/>
-        <w:rPr>
-          <w:lang w:val="es-ES"/>
-        </w:rPr>
-      </w:pPr>
-    </w:p>
+    <w:p/>
     <w:p>
       <w:pPr>
         <w:pStyle w:val="PSI-Ttulo2"/>
@@ -11013,11 +11002,7 @@
         </w:tc>
       </w:tr>
     </w:tbl>
-    <w:p>
-      <w:pPr>
-        <w:pStyle w:val="PSI-Ttulo2"/>
-      </w:pPr>
-    </w:p>
+    <w:p/>
     <w:p>
       <w:pPr>
         <w:pStyle w:val="PSI-Ttulo2"/>
@@ -11649,11 +11634,7 @@
         </w:tc>
       </w:tr>
     </w:tbl>
-    <w:p>
-      <w:pPr>
-        <w:pStyle w:val="PSI-Ttulo2"/>
-      </w:pPr>
-    </w:p>
+    <w:p/>
     <w:p>
       <w:pPr>
         <w:pStyle w:val="PSI-Ttulo2"/>
@@ -12261,14 +12242,7 @@
         </w:tc>
       </w:tr>
     </w:tbl>
-    <w:p>
-      <w:pPr>
-        <w:pStyle w:val="PSI-Ttulo2"/>
-        <w:rPr>
-          <w:lang w:val="es-ES"/>
-        </w:rPr>
-      </w:pPr>
-    </w:p>
+    <w:p/>
     <w:p>
       <w:pPr>
         <w:pStyle w:val="PSI-Ttulo2"/>
@@ -12823,12 +12797,7 @@
         </w:tc>
       </w:tr>
     </w:tbl>
-    <w:p>
-      <w:pPr>
-        <w:pStyle w:val="PSI-Ttulo2"/>
-        <w:ind w:left="0" w:firstLine="0"/>
-      </w:pPr>
-    </w:p>
+    <w:p/>
     <w:p>
       <w:pPr>
         <w:pStyle w:val="PSI-Ttulo2"/>
@@ -14164,11 +14133,7 @@
         </w:tc>
       </w:tr>
     </w:tbl>
-    <w:p>
-      <w:pPr>
-        <w:pStyle w:val="PSI-Ttulo2"/>
-      </w:pPr>
-    </w:p>
+    <w:p/>
     <w:p>
       <w:pPr>
         <w:pStyle w:val="PSI-Ttulo2"/>
@@ -14176,6 +14141,7 @@
       <w:bookmarkStart w:id="57" w:name="_Toc177738466"/>
       <w:bookmarkStart w:id="58" w:name="_Toc180246478"/>
       <w:r>
+        <w:lastRenderedPageBreak/>
         <w:t>Caso de Uso 1</w:t>
       </w:r>
       <w:r>
@@ -14710,11 +14676,7 @@
         </w:tc>
       </w:tr>
     </w:tbl>
-    <w:p>
-      <w:pPr>
-        <w:pStyle w:val="PSI-Ttulo2"/>
-      </w:pPr>
-    </w:p>
+    <w:p/>
     <w:p>
       <w:pPr>
         <w:pStyle w:val="PSI-Ttulo2"/>
@@ -15288,14 +15250,14 @@
               <w:rPr>
                 <w:lang w:eastAsia="ar-SA"/>
               </w:rPr>
-              <w:t xml:space="preserve"> es menor a 9, actualiza su estado a “Ignorar”. Si el factor de riesgo es mayor o igual a 9 y menor a 36, actualiza su estado a “Evaluar en la próxima iteración”. Si el factor de riesgo es mayor o igual a 36 y menor a 64, actualiza su </w:t>
+              <w:t xml:space="preserve"> es menor a 9, actualiza su estado a “Ignorar”. Si el factor de riesgo es mayor o igual a 9 y menor a 36, actualiza su estado a “Evaluar en la próxima iteración”. Si el factor de riesgo es mayor o igual a 36 y menor a 64, actualiza su estado a “Necesita plan de acción”, si el líder de proyecto decide posponerlo se actualiza su estado a “Evaluar en próxima </w:t>
             </w:r>
             <w:r>
               <w:rPr>
                 <w:lang w:eastAsia="ar-SA"/>
               </w:rPr>
               <w:lastRenderedPageBreak/>
-              <w:t>estado a “Necesita plan de acción”, si el líder de proyecto decide posponerlo se actualiza su estado a “Evaluar en próxima iteración”. Si el factor de riesgo es mayor a 64, se actualiza su estado a “Riesgo crítico”.</w:t>
+              <w:t>iteración”. Si el factor de riesgo es mayor a 64, se actualiza su estado a “Riesgo crítico”.</w:t>
             </w:r>
           </w:p>
           <w:p>
@@ -15495,9 +15457,6 @@
       </w:tr>
     </w:tbl>
     <w:p>
-      <w:pPr>
-        <w:pStyle w:val="PSI-Ttulo1"/>
-      </w:pPr>
       <w:bookmarkStart w:id="63" w:name="_Toc228206481"/>
       <w:bookmarkStart w:id="64" w:name="_Toc228242381"/>
       <w:bookmarkStart w:id="65" w:name="_Toc228266927"/>

</xml_diff>

<commit_message>
docs: corregir descripciones en el modelo de casos de uso.
</commit_message>
<xml_diff>
--- a/2. Etapa de elaboración/Iteración 2/Modelo de Casos de Uso/Modelo de Casos de Uso_Vesta Risk Manager_T-Code.docx
+++ b/2. Etapa de elaboración/Iteración 2/Modelo de Casos de Uso/Modelo de Casos de Uso_Vesta Risk Manager_T-Code.docx
@@ -1,6 +1,6 @@
 
 <file path=word/document.xml><?xml version="1.0" encoding="utf-8"?>
-<w:document xmlns:wpc="http://schemas.microsoft.com/office/word/2010/wordprocessingCanvas" xmlns:cx="http://schemas.microsoft.com/office/drawing/2014/chartex" xmlns:cx1="http://schemas.microsoft.com/office/drawing/2015/9/8/chartex" xmlns:cx2="http://schemas.microsoft.com/office/drawing/2015/10/21/chartex" xmlns:cx3="http://schemas.microsoft.com/office/drawing/2016/5/9/chartex" xmlns:cx4="http://schemas.microsoft.com/office/drawing/2016/5/10/chartex" xmlns:cx5="http://schemas.microsoft.com/office/drawing/2016/5/11/chartex" xmlns:cx6="http://schemas.microsoft.com/office/drawing/2016/5/12/chartex" xmlns:cx7="http://schemas.microsoft.com/office/drawing/2016/5/13/chartex" xmlns:cx8="http://schemas.microsoft.com/office/drawing/2016/5/14/chartex" xmlns:mc="http://schemas.openxmlformats.org/markup-compatibility/2006" xmlns:aink="http://schemas.microsoft.com/office/drawing/2016/ink" xmlns:am3d="http://schemas.microsoft.com/office/drawing/2017/model3d" xmlns:o="urn:schemas-microsoft-com:office:office" xmlns:oel="http://schemas.microsoft.com/office/2019/extlst" xmlns:r="http://schemas.openxmlformats.org/officeDocument/2006/relationships" xmlns:m="http://schemas.openxmlformats.org/officeDocument/2006/math" xmlns:v="urn:schemas-microsoft-com:vml" xmlns:wp14="http://schemas.microsoft.com/office/word/2010/wordprocessingDrawing" xmlns:wp="http://schemas.openxmlformats.org/drawingml/2006/wordprocessingDrawing" xmlns:w10="urn:schemas-microsoft-com:office:word" xmlns:w="http://schemas.openxmlformats.org/wordprocessingml/2006/main" xmlns:w14="http://schemas.microsoft.com/office/word/2010/wordml" xmlns:w15="http://schemas.microsoft.com/office/word/2012/wordml" xmlns:w16cex="http://schemas.microsoft.com/office/word/2018/wordml/cex" xmlns:w16cid="http://schemas.microsoft.com/office/word/2016/wordml/cid" xmlns:w16="http://schemas.microsoft.com/office/word/2018/wordml" xmlns:w16du="http://schemas.microsoft.com/office/word/2023/wordml/word16du" xmlns:w16sdtdh="http://schemas.microsoft.com/office/word/2020/wordml/sdtdatahash" xmlns:w16se="http://schemas.microsoft.com/office/word/2015/wordml/symex" xmlns:wpg="http://schemas.microsoft.com/office/word/2010/wordprocessingGroup" xmlns:wpi="http://schemas.microsoft.com/office/word/2010/wordprocessingInk" xmlns:wne="http://schemas.microsoft.com/office/word/2006/wordml" xmlns:wps="http://schemas.microsoft.com/office/word/2010/wordprocessingShape" mc:Ignorable="w14 w15 w16se w16cid w16 w16cex w16sdtdh w16du wp14">
+<w:document xmlns:wpc="http://schemas.microsoft.com/office/word/2010/wordprocessingCanvas" xmlns:cx="http://schemas.microsoft.com/office/drawing/2014/chartex" xmlns:cx1="http://schemas.microsoft.com/office/drawing/2015/9/8/chartex" xmlns:cx2="http://schemas.microsoft.com/office/drawing/2015/10/21/chartex" xmlns:cx3="http://schemas.microsoft.com/office/drawing/2016/5/9/chartex" xmlns:cx4="http://schemas.microsoft.com/office/drawing/2016/5/10/chartex" xmlns:cx5="http://schemas.microsoft.com/office/drawing/2016/5/11/chartex" xmlns:cx6="http://schemas.microsoft.com/office/drawing/2016/5/12/chartex" xmlns:cx7="http://schemas.microsoft.com/office/drawing/2016/5/13/chartex" xmlns:cx8="http://schemas.microsoft.com/office/drawing/2016/5/14/chartex" xmlns:mc="http://schemas.openxmlformats.org/markup-compatibility/2006" xmlns:aink="http://schemas.microsoft.com/office/drawing/2016/ink" xmlns:am3d="http://schemas.microsoft.com/office/drawing/2017/model3d" xmlns:o="urn:schemas-microsoft-com:office:office" xmlns:oel="http://schemas.microsoft.com/office/2019/extlst" xmlns:r="http://schemas.openxmlformats.org/officeDocument/2006/relationships" xmlns:m="http://schemas.openxmlformats.org/officeDocument/2006/math" xmlns:v="urn:schemas-microsoft-com:vml" xmlns:wp14="http://schemas.microsoft.com/office/word/2010/wordprocessingDrawing" xmlns:wp="http://schemas.openxmlformats.org/drawingml/2006/wordprocessingDrawing" xmlns:w10="urn:schemas-microsoft-com:office:word" xmlns:w="http://schemas.openxmlformats.org/wordprocessingml/2006/main" xmlns:w14="http://schemas.microsoft.com/office/word/2010/wordml" xmlns:w15="http://schemas.microsoft.com/office/word/2012/wordml" xmlns:w16cex="http://schemas.microsoft.com/office/word/2018/wordml/cex" xmlns:w16cid="http://schemas.microsoft.com/office/word/2016/wordml/cid" xmlns:w16="http://schemas.microsoft.com/office/word/2018/wordml" xmlns:w16du="http://schemas.microsoft.com/office/word/2023/wordml/word16du" xmlns:w16sdtdh="http://schemas.microsoft.com/office/word/2020/wordml/sdtdatahash" xmlns:w16sdtfl="http://schemas.microsoft.com/office/word/2024/wordml/sdtformatlock" xmlns:w16se="http://schemas.microsoft.com/office/word/2015/wordml/symex" xmlns:wpg="http://schemas.microsoft.com/office/word/2010/wordprocessingGroup" xmlns:wpi="http://schemas.microsoft.com/office/word/2010/wordprocessingInk" xmlns:wne="http://schemas.microsoft.com/office/word/2006/wordml" xmlns:wps="http://schemas.microsoft.com/office/word/2010/wordprocessingShape" mc:Ignorable="w14 w15 w16se w16cid w16 w16cex w16sdtdh w16sdtfl w16du wp14">
   <w:body>
     <w:sdt>
       <w:sdtPr>
@@ -3844,7 +3844,21 @@
           <w:b/>
           <w:bCs/>
         </w:rPr>
-        <w:t>(RF01) Registrar usuarios:</w:t>
+        <w:t>(RF01) Registrar</w:t>
+      </w:r>
+      <w:r>
+        <w:rPr>
+          <w:b/>
+          <w:bCs/>
+        </w:rPr>
+        <w:t>, modificar y eliminar</w:t>
+      </w:r>
+      <w:r>
+        <w:rPr>
+          <w:b/>
+          <w:bCs/>
+        </w:rPr>
+        <w:t xml:space="preserve"> usuarios:</w:t>
       </w:r>
       <w:r>
         <w:t xml:space="preserve"> </w:t>
@@ -3871,7 +3885,35 @@
           <w:b/>
           <w:bCs/>
         </w:rPr>
-        <w:t>(RF02) Asignar perfil de usuario:</w:t>
+        <w:t xml:space="preserve">(RF02) </w:t>
+      </w:r>
+      <w:r>
+        <w:rPr>
+          <w:b/>
+          <w:bCs/>
+        </w:rPr>
+        <w:t>Administrar</w:t>
+      </w:r>
+      <w:r>
+        <w:rPr>
+          <w:b/>
+          <w:bCs/>
+        </w:rPr>
+        <w:t xml:space="preserve"> perfil</w:t>
+      </w:r>
+      <w:r>
+        <w:rPr>
+          <w:b/>
+          <w:bCs/>
+        </w:rPr>
+        <w:t>es</w:t>
+      </w:r>
+      <w:r>
+        <w:rPr>
+          <w:b/>
+          <w:bCs/>
+        </w:rPr>
+        <w:t xml:space="preserve"> de usuario:</w:t>
       </w:r>
       <w:r>
         <w:t xml:space="preserve"> </w:t>
@@ -3971,7 +4013,28 @@
           <w:b/>
           <w:bCs/>
         </w:rPr>
-        <w:t xml:space="preserve"> Crear proyecto</w:t>
+        <w:t xml:space="preserve"> Crear</w:t>
+      </w:r>
+      <w:r>
+        <w:rPr>
+          <w:b/>
+          <w:bCs/>
+        </w:rPr>
+        <w:t>, modificar y eliminar</w:t>
+      </w:r>
+      <w:r>
+        <w:rPr>
+          <w:b/>
+          <w:bCs/>
+        </w:rPr>
+        <w:t xml:space="preserve"> proyecto</w:t>
+      </w:r>
+      <w:r>
+        <w:rPr>
+          <w:b/>
+          <w:bCs/>
+        </w:rPr>
+        <w:t>s</w:t>
       </w:r>
       <w:r>
         <w:rPr>
@@ -4461,7 +4524,21 @@
           <w:b/>
           <w:bCs/>
         </w:rPr>
-        <w:t>) Exportar informes, resúmenes y gráficos:</w:t>
+        <w:t>) Exportar</w:t>
+      </w:r>
+      <w:r>
+        <w:rPr>
+          <w:b/>
+          <w:bCs/>
+        </w:rPr>
+        <w:t xml:space="preserve"> archivos</w:t>
+      </w:r>
+      <w:r>
+        <w:rPr>
+          <w:b/>
+          <w:bCs/>
+        </w:rPr>
+        <w:t>:</w:t>
       </w:r>
       <w:r>
         <w:t xml:space="preserve"> </w:t>
@@ -4548,6 +4625,29 @@
       </w:r>
       <w:r>
         <w:t>que se deben realizar en una iteración.</w:t>
+      </w:r>
+    </w:p>
+    <w:p>
+      <w:pPr>
+        <w:pStyle w:val="Prrafodelista"/>
+        <w:numPr>
+          <w:ilvl w:val="0"/>
+          <w:numId w:val="3"/>
+        </w:numPr>
+        <w:jc w:val="both"/>
+      </w:pPr>
+      <w:r>
+        <w:rPr>
+          <w:b/>
+          <w:bCs/>
+        </w:rPr>
+        <w:t xml:space="preserve">(RF21) Modificar plan de riesgos: </w:t>
+      </w:r>
+      <w:r>
+        <w:t xml:space="preserve">Los participantes de un proyecto podrán </w:t>
+      </w:r>
+      <w:r>
+        <w:t>modificar la información de un plan de riesgos y agregar tareas.</w:t>
       </w:r>
     </w:p>
     <w:p>
@@ -4899,10 +4999,16 @@
               <w:ind w:left="0" w:firstLine="0"/>
             </w:pPr>
             <w:r>
-              <w:t>Pueden crear proyectos y modificarlos, además de crear usuarios y asignarlos a los proyectos</w:t>
-            </w:r>
-            <w:r>
-              <w:t>.</w:t>
+              <w:t xml:space="preserve">Pueden crear proyectos y modificarlos, </w:t>
+            </w:r>
+            <w:r>
+              <w:t>registrar</w:t>
+            </w:r>
+            <w:r>
+              <w:t xml:space="preserve"> usuarios y asignarlos a los proyectos</w:t>
+            </w:r>
+            <w:r>
+              <w:t xml:space="preserve"> y modificar las categorías utilizadas para clasificar los riesgos de los proyectos.</w:t>
             </w:r>
           </w:p>
         </w:tc>
@@ -5197,7 +5303,13 @@
               <w:ind w:left="0" w:firstLine="0"/>
             </w:pPr>
             <w:r>
-              <w:t>Este actor es el responsable de supervisar a los desarrolladores que vayan realizando la gestión de riesgos de manera adecuada.</w:t>
+              <w:t>Este actor es el responsable de supervisar a los desarrolladores que vayan realizando la gestión de riesgos de</w:t>
+            </w:r>
+            <w:r>
+              <w:t xml:space="preserve"> un proyecto</w:t>
+            </w:r>
+            <w:r>
+              <w:t xml:space="preserve"> manera adecuada.</w:t>
             </w:r>
           </w:p>
         </w:tc>
@@ -5242,13 +5354,10 @@
               <w:ind w:left="0" w:firstLine="0"/>
             </w:pPr>
             <w:r>
-              <w:t>Puede realizar las mismas actividades que el desarrollador y además puede modificar los riesgos, las clasificaciones, los planes de acciones</w:t>
-            </w:r>
-            <w:r>
-              <w:t xml:space="preserve"> y puede programar cuanto tiempo le llevara</w:t>
-            </w:r>
-            <w:r>
-              <w:t>.</w:t>
+              <w:t>Puede realizar las mismas actividades que el desarrollador</w:t>
+            </w:r>
+            <w:r>
+              <w:t>, además de modificar la información de riesgos, evaluaciones y planes bajo ciertas restricciones.</w:t>
             </w:r>
           </w:p>
         </w:tc>
@@ -5579,7 +5688,31 @@
               <w:jc w:val="both"/>
             </w:pPr>
             <w:r>
-              <w:t>Pueden añadir riesgos a la lista, un plan de acción, realizar evaluaciones, exportar archivos y realizar informes y análisis de riesgo a través de una autentificación.</w:t>
+              <w:t>Pueden añadir riesgos a la lista</w:t>
+            </w:r>
+            <w:r>
+              <w:t xml:space="preserve"> de riesgos de un proyecto</w:t>
+            </w:r>
+            <w:r>
+              <w:t xml:space="preserve">, </w:t>
+            </w:r>
+            <w:r>
+              <w:t>generar</w:t>
+            </w:r>
+            <w:r>
+              <w:t xml:space="preserve"> plan</w:t>
+            </w:r>
+            <w:r>
+              <w:t xml:space="preserve">es </w:t>
+            </w:r>
+            <w:r>
+              <w:t xml:space="preserve">de acción, realizar evaluaciones, exportar archivos y realizar informes y análisis de </w:t>
+            </w:r>
+            <w:r>
+              <w:t>riesgos</w:t>
+            </w:r>
+            <w:r>
+              <w:t>.</w:t>
             </w:r>
           </w:p>
         </w:tc>
@@ -15937,7 +16070,7 @@
 </file>
 
 <file path=word/endnotes.xml><?xml version="1.0" encoding="utf-8"?>
-<w:endnotes xmlns:wpc="http://schemas.microsoft.com/office/word/2010/wordprocessingCanvas" xmlns:cx="http://schemas.microsoft.com/office/drawing/2014/chartex" xmlns:cx1="http://schemas.microsoft.com/office/drawing/2015/9/8/chartex" xmlns:cx2="http://schemas.microsoft.com/office/drawing/2015/10/21/chartex" xmlns:cx3="http://schemas.microsoft.com/office/drawing/2016/5/9/chartex" xmlns:cx4="http://schemas.microsoft.com/office/drawing/2016/5/10/chartex" xmlns:cx5="http://schemas.microsoft.com/office/drawing/2016/5/11/chartex" xmlns:cx6="http://schemas.microsoft.com/office/drawing/2016/5/12/chartex" xmlns:cx7="http://schemas.microsoft.com/office/drawing/2016/5/13/chartex" xmlns:cx8="http://schemas.microsoft.com/office/drawing/2016/5/14/chartex" xmlns:mc="http://schemas.openxmlformats.org/markup-compatibility/2006" xmlns:aink="http://schemas.microsoft.com/office/drawing/2016/ink" xmlns:am3d="http://schemas.microsoft.com/office/drawing/2017/model3d" xmlns:o="urn:schemas-microsoft-com:office:office" xmlns:oel="http://schemas.microsoft.com/office/2019/extlst" xmlns:r="http://schemas.openxmlformats.org/officeDocument/2006/relationships" xmlns:m="http://schemas.openxmlformats.org/officeDocument/2006/math" xmlns:v="urn:schemas-microsoft-com:vml" xmlns:wp14="http://schemas.microsoft.com/office/word/2010/wordprocessingDrawing" xmlns:wp="http://schemas.openxmlformats.org/drawingml/2006/wordprocessingDrawing" xmlns:w10="urn:schemas-microsoft-com:office:word" xmlns:w="http://schemas.openxmlformats.org/wordprocessingml/2006/main" xmlns:w14="http://schemas.microsoft.com/office/word/2010/wordml" xmlns:w15="http://schemas.microsoft.com/office/word/2012/wordml" xmlns:w16cex="http://schemas.microsoft.com/office/word/2018/wordml/cex" xmlns:w16cid="http://schemas.microsoft.com/office/word/2016/wordml/cid" xmlns:w16="http://schemas.microsoft.com/office/word/2018/wordml" xmlns:w16du="http://schemas.microsoft.com/office/word/2023/wordml/word16du" xmlns:w16sdtdh="http://schemas.microsoft.com/office/word/2020/wordml/sdtdatahash" xmlns:w16se="http://schemas.microsoft.com/office/word/2015/wordml/symex" xmlns:wpg="http://schemas.microsoft.com/office/word/2010/wordprocessingGroup" xmlns:wpi="http://schemas.microsoft.com/office/word/2010/wordprocessingInk" xmlns:wne="http://schemas.microsoft.com/office/word/2006/wordml" xmlns:wps="http://schemas.microsoft.com/office/word/2010/wordprocessingShape" mc:Ignorable="w14 w15 w16se w16cid w16 w16cex w16sdtdh w16du wp14">
+<w:endnotes xmlns:wpc="http://schemas.microsoft.com/office/word/2010/wordprocessingCanvas" xmlns:cx="http://schemas.microsoft.com/office/drawing/2014/chartex" xmlns:cx1="http://schemas.microsoft.com/office/drawing/2015/9/8/chartex" xmlns:cx2="http://schemas.microsoft.com/office/drawing/2015/10/21/chartex" xmlns:cx3="http://schemas.microsoft.com/office/drawing/2016/5/9/chartex" xmlns:cx4="http://schemas.microsoft.com/office/drawing/2016/5/10/chartex" xmlns:cx5="http://schemas.microsoft.com/office/drawing/2016/5/11/chartex" xmlns:cx6="http://schemas.microsoft.com/office/drawing/2016/5/12/chartex" xmlns:cx7="http://schemas.microsoft.com/office/drawing/2016/5/13/chartex" xmlns:cx8="http://schemas.microsoft.com/office/drawing/2016/5/14/chartex" xmlns:mc="http://schemas.openxmlformats.org/markup-compatibility/2006" xmlns:aink="http://schemas.microsoft.com/office/drawing/2016/ink" xmlns:am3d="http://schemas.microsoft.com/office/drawing/2017/model3d" xmlns:o="urn:schemas-microsoft-com:office:office" xmlns:oel="http://schemas.microsoft.com/office/2019/extlst" xmlns:r="http://schemas.openxmlformats.org/officeDocument/2006/relationships" xmlns:m="http://schemas.openxmlformats.org/officeDocument/2006/math" xmlns:v="urn:schemas-microsoft-com:vml" xmlns:wp14="http://schemas.microsoft.com/office/word/2010/wordprocessingDrawing" xmlns:wp="http://schemas.openxmlformats.org/drawingml/2006/wordprocessingDrawing" xmlns:w10="urn:schemas-microsoft-com:office:word" xmlns:w="http://schemas.openxmlformats.org/wordprocessingml/2006/main" xmlns:w14="http://schemas.microsoft.com/office/word/2010/wordml" xmlns:w15="http://schemas.microsoft.com/office/word/2012/wordml" xmlns:w16cex="http://schemas.microsoft.com/office/word/2018/wordml/cex" xmlns:w16cid="http://schemas.microsoft.com/office/word/2016/wordml/cid" xmlns:w16="http://schemas.microsoft.com/office/word/2018/wordml" xmlns:w16du="http://schemas.microsoft.com/office/word/2023/wordml/word16du" xmlns:w16sdtdh="http://schemas.microsoft.com/office/word/2020/wordml/sdtdatahash" xmlns:w16sdtfl="http://schemas.microsoft.com/office/word/2024/wordml/sdtformatlock" xmlns:w16se="http://schemas.microsoft.com/office/word/2015/wordml/symex" xmlns:wpg="http://schemas.microsoft.com/office/word/2010/wordprocessingGroup" xmlns:wpi="http://schemas.microsoft.com/office/word/2010/wordprocessingInk" xmlns:wne="http://schemas.microsoft.com/office/word/2006/wordml" xmlns:wps="http://schemas.microsoft.com/office/word/2010/wordprocessingShape" mc:Ignorable="w14 w15 w16se w16cid w16 w16cex w16sdtdh w16sdtfl w16du wp14">
   <w:endnote w:type="separator" w:id="-1">
     <w:p>
       <w:pPr>
@@ -15964,7 +16097,7 @@
 </file>
 
 <file path=word/footer1.xml><?xml version="1.0" encoding="utf-8"?>
-<w:ftr xmlns:wpc="http://schemas.microsoft.com/office/word/2010/wordprocessingCanvas" xmlns:cx="http://schemas.microsoft.com/office/drawing/2014/chartex" xmlns:cx1="http://schemas.microsoft.com/office/drawing/2015/9/8/chartex" xmlns:cx2="http://schemas.microsoft.com/office/drawing/2015/10/21/chartex" xmlns:cx3="http://schemas.microsoft.com/office/drawing/2016/5/9/chartex" xmlns:cx4="http://schemas.microsoft.com/office/drawing/2016/5/10/chartex" xmlns:cx5="http://schemas.microsoft.com/office/drawing/2016/5/11/chartex" xmlns:cx6="http://schemas.microsoft.com/office/drawing/2016/5/12/chartex" xmlns:cx7="http://schemas.microsoft.com/office/drawing/2016/5/13/chartex" xmlns:cx8="http://schemas.microsoft.com/office/drawing/2016/5/14/chartex" xmlns:mc="http://schemas.openxmlformats.org/markup-compatibility/2006" xmlns:aink="http://schemas.microsoft.com/office/drawing/2016/ink" xmlns:am3d="http://schemas.microsoft.com/office/drawing/2017/model3d" xmlns:o="urn:schemas-microsoft-com:office:office" xmlns:oel="http://schemas.microsoft.com/office/2019/extlst" xmlns:r="http://schemas.openxmlformats.org/officeDocument/2006/relationships" xmlns:m="http://schemas.openxmlformats.org/officeDocument/2006/math" xmlns:v="urn:schemas-microsoft-com:vml" xmlns:wp14="http://schemas.microsoft.com/office/word/2010/wordprocessingDrawing" xmlns:wp="http://schemas.openxmlformats.org/drawingml/2006/wordprocessingDrawing" xmlns:w10="urn:schemas-microsoft-com:office:word" xmlns:w="http://schemas.openxmlformats.org/wordprocessingml/2006/main" xmlns:w14="http://schemas.microsoft.com/office/word/2010/wordml" xmlns:w15="http://schemas.microsoft.com/office/word/2012/wordml" xmlns:w16cex="http://schemas.microsoft.com/office/word/2018/wordml/cex" xmlns:w16cid="http://schemas.microsoft.com/office/word/2016/wordml/cid" xmlns:w16="http://schemas.microsoft.com/office/word/2018/wordml" xmlns:w16du="http://schemas.microsoft.com/office/word/2023/wordml/word16du" xmlns:w16sdtdh="http://schemas.microsoft.com/office/word/2020/wordml/sdtdatahash" xmlns:w16se="http://schemas.microsoft.com/office/word/2015/wordml/symex" xmlns:wpg="http://schemas.microsoft.com/office/word/2010/wordprocessingGroup" xmlns:wpi="http://schemas.microsoft.com/office/word/2010/wordprocessingInk" xmlns:wne="http://schemas.microsoft.com/office/word/2006/wordml" xmlns:wps="http://schemas.microsoft.com/office/word/2010/wordprocessingShape" mc:Ignorable="w14 w15 w16se w16cid w16 w16cex w16sdtdh w16du wp14">
+<w:ftr xmlns:wpc="http://schemas.microsoft.com/office/word/2010/wordprocessingCanvas" xmlns:cx="http://schemas.microsoft.com/office/drawing/2014/chartex" xmlns:cx1="http://schemas.microsoft.com/office/drawing/2015/9/8/chartex" xmlns:cx2="http://schemas.microsoft.com/office/drawing/2015/10/21/chartex" xmlns:cx3="http://schemas.microsoft.com/office/drawing/2016/5/9/chartex" xmlns:cx4="http://schemas.microsoft.com/office/drawing/2016/5/10/chartex" xmlns:cx5="http://schemas.microsoft.com/office/drawing/2016/5/11/chartex" xmlns:cx6="http://schemas.microsoft.com/office/drawing/2016/5/12/chartex" xmlns:cx7="http://schemas.microsoft.com/office/drawing/2016/5/13/chartex" xmlns:cx8="http://schemas.microsoft.com/office/drawing/2016/5/14/chartex" xmlns:mc="http://schemas.openxmlformats.org/markup-compatibility/2006" xmlns:aink="http://schemas.microsoft.com/office/drawing/2016/ink" xmlns:am3d="http://schemas.microsoft.com/office/drawing/2017/model3d" xmlns:o="urn:schemas-microsoft-com:office:office" xmlns:oel="http://schemas.microsoft.com/office/2019/extlst" xmlns:r="http://schemas.openxmlformats.org/officeDocument/2006/relationships" xmlns:m="http://schemas.openxmlformats.org/officeDocument/2006/math" xmlns:v="urn:schemas-microsoft-com:vml" xmlns:wp14="http://schemas.microsoft.com/office/word/2010/wordprocessingDrawing" xmlns:wp="http://schemas.openxmlformats.org/drawingml/2006/wordprocessingDrawing" xmlns:w10="urn:schemas-microsoft-com:office:word" xmlns:w="http://schemas.openxmlformats.org/wordprocessingml/2006/main" xmlns:w14="http://schemas.microsoft.com/office/word/2010/wordml" xmlns:w15="http://schemas.microsoft.com/office/word/2012/wordml" xmlns:w16cex="http://schemas.microsoft.com/office/word/2018/wordml/cex" xmlns:w16cid="http://schemas.microsoft.com/office/word/2016/wordml/cid" xmlns:w16="http://schemas.microsoft.com/office/word/2018/wordml" xmlns:w16du="http://schemas.microsoft.com/office/word/2023/wordml/word16du" xmlns:w16sdtdh="http://schemas.microsoft.com/office/word/2020/wordml/sdtdatahash" xmlns:w16sdtfl="http://schemas.microsoft.com/office/word/2024/wordml/sdtformatlock" xmlns:w16se="http://schemas.microsoft.com/office/word/2015/wordml/symex" xmlns:wpg="http://schemas.microsoft.com/office/word/2010/wordprocessingGroup" xmlns:wpi="http://schemas.microsoft.com/office/word/2010/wordprocessingInk" xmlns:wne="http://schemas.microsoft.com/office/word/2006/wordml" xmlns:wps="http://schemas.microsoft.com/office/word/2010/wordprocessingShape" mc:Ignorable="w14 w15 w16se w16cid w16 w16cex w16sdtdh w16sdtfl w16du wp14">
   <w:p>
     <w:pPr>
       <w:tabs>
@@ -16413,7 +16546,7 @@
 </file>
 
 <file path=word/footnotes.xml><?xml version="1.0" encoding="utf-8"?>
-<w:footnotes xmlns:wpc="http://schemas.microsoft.com/office/word/2010/wordprocessingCanvas" xmlns:cx="http://schemas.microsoft.com/office/drawing/2014/chartex" xmlns:cx1="http://schemas.microsoft.com/office/drawing/2015/9/8/chartex" xmlns:cx2="http://schemas.microsoft.com/office/drawing/2015/10/21/chartex" xmlns:cx3="http://schemas.microsoft.com/office/drawing/2016/5/9/chartex" xmlns:cx4="http://schemas.microsoft.com/office/drawing/2016/5/10/chartex" xmlns:cx5="http://schemas.microsoft.com/office/drawing/2016/5/11/chartex" xmlns:cx6="http://schemas.microsoft.com/office/drawing/2016/5/12/chartex" xmlns:cx7="http://schemas.microsoft.com/office/drawing/2016/5/13/chartex" xmlns:cx8="http://schemas.microsoft.com/office/drawing/2016/5/14/chartex" xmlns:mc="http://schemas.openxmlformats.org/markup-compatibility/2006" xmlns:aink="http://schemas.microsoft.com/office/drawing/2016/ink" xmlns:am3d="http://schemas.microsoft.com/office/drawing/2017/model3d" xmlns:o="urn:schemas-microsoft-com:office:office" xmlns:oel="http://schemas.microsoft.com/office/2019/extlst" xmlns:r="http://schemas.openxmlformats.org/officeDocument/2006/relationships" xmlns:m="http://schemas.openxmlformats.org/officeDocument/2006/math" xmlns:v="urn:schemas-microsoft-com:vml" xmlns:wp14="http://schemas.microsoft.com/office/word/2010/wordprocessingDrawing" xmlns:wp="http://schemas.openxmlformats.org/drawingml/2006/wordprocessingDrawing" xmlns:w10="urn:schemas-microsoft-com:office:word" xmlns:w="http://schemas.openxmlformats.org/wordprocessingml/2006/main" xmlns:w14="http://schemas.microsoft.com/office/word/2010/wordml" xmlns:w15="http://schemas.microsoft.com/office/word/2012/wordml" xmlns:w16cex="http://schemas.microsoft.com/office/word/2018/wordml/cex" xmlns:w16cid="http://schemas.microsoft.com/office/word/2016/wordml/cid" xmlns:w16="http://schemas.microsoft.com/office/word/2018/wordml" xmlns:w16du="http://schemas.microsoft.com/office/word/2023/wordml/word16du" xmlns:w16sdtdh="http://schemas.microsoft.com/office/word/2020/wordml/sdtdatahash" xmlns:w16se="http://schemas.microsoft.com/office/word/2015/wordml/symex" xmlns:wpg="http://schemas.microsoft.com/office/word/2010/wordprocessingGroup" xmlns:wpi="http://schemas.microsoft.com/office/word/2010/wordprocessingInk" xmlns:wne="http://schemas.microsoft.com/office/word/2006/wordml" xmlns:wps="http://schemas.microsoft.com/office/word/2010/wordprocessingShape" mc:Ignorable="w14 w15 w16se w16cid w16 w16cex w16sdtdh w16du wp14">
+<w:footnotes xmlns:wpc="http://schemas.microsoft.com/office/word/2010/wordprocessingCanvas" xmlns:cx="http://schemas.microsoft.com/office/drawing/2014/chartex" xmlns:cx1="http://schemas.microsoft.com/office/drawing/2015/9/8/chartex" xmlns:cx2="http://schemas.microsoft.com/office/drawing/2015/10/21/chartex" xmlns:cx3="http://schemas.microsoft.com/office/drawing/2016/5/9/chartex" xmlns:cx4="http://schemas.microsoft.com/office/drawing/2016/5/10/chartex" xmlns:cx5="http://schemas.microsoft.com/office/drawing/2016/5/11/chartex" xmlns:cx6="http://schemas.microsoft.com/office/drawing/2016/5/12/chartex" xmlns:cx7="http://schemas.microsoft.com/office/drawing/2016/5/13/chartex" xmlns:cx8="http://schemas.microsoft.com/office/drawing/2016/5/14/chartex" xmlns:mc="http://schemas.openxmlformats.org/markup-compatibility/2006" xmlns:aink="http://schemas.microsoft.com/office/drawing/2016/ink" xmlns:am3d="http://schemas.microsoft.com/office/drawing/2017/model3d" xmlns:o="urn:schemas-microsoft-com:office:office" xmlns:oel="http://schemas.microsoft.com/office/2019/extlst" xmlns:r="http://schemas.openxmlformats.org/officeDocument/2006/relationships" xmlns:m="http://schemas.openxmlformats.org/officeDocument/2006/math" xmlns:v="urn:schemas-microsoft-com:vml" xmlns:wp14="http://schemas.microsoft.com/office/word/2010/wordprocessingDrawing" xmlns:wp="http://schemas.openxmlformats.org/drawingml/2006/wordprocessingDrawing" xmlns:w10="urn:schemas-microsoft-com:office:word" xmlns:w="http://schemas.openxmlformats.org/wordprocessingml/2006/main" xmlns:w14="http://schemas.microsoft.com/office/word/2010/wordml" xmlns:w15="http://schemas.microsoft.com/office/word/2012/wordml" xmlns:w16cex="http://schemas.microsoft.com/office/word/2018/wordml/cex" xmlns:w16cid="http://schemas.microsoft.com/office/word/2016/wordml/cid" xmlns:w16="http://schemas.microsoft.com/office/word/2018/wordml" xmlns:w16du="http://schemas.microsoft.com/office/word/2023/wordml/word16du" xmlns:w16sdtdh="http://schemas.microsoft.com/office/word/2020/wordml/sdtdatahash" xmlns:w16sdtfl="http://schemas.microsoft.com/office/word/2024/wordml/sdtformatlock" xmlns:w16se="http://schemas.microsoft.com/office/word/2015/wordml/symex" xmlns:wpg="http://schemas.microsoft.com/office/word/2010/wordprocessingGroup" xmlns:wpi="http://schemas.microsoft.com/office/word/2010/wordprocessingInk" xmlns:wne="http://schemas.microsoft.com/office/word/2006/wordml" xmlns:wps="http://schemas.microsoft.com/office/word/2010/wordprocessingShape" mc:Ignorable="w14 w15 w16se w16cid w16 w16cex w16sdtdh w16sdtfl w16du wp14">
   <w:footnote w:type="separator" w:id="-1">
     <w:p>
       <w:pPr>
@@ -16440,7 +16573,7 @@
 </file>
 
 <file path=word/header1.xml><?xml version="1.0" encoding="utf-8"?>
-<w:hdr xmlns:wpc="http://schemas.microsoft.com/office/word/2010/wordprocessingCanvas" xmlns:cx="http://schemas.microsoft.com/office/drawing/2014/chartex" xmlns:cx1="http://schemas.microsoft.com/office/drawing/2015/9/8/chartex" xmlns:cx2="http://schemas.microsoft.com/office/drawing/2015/10/21/chartex" xmlns:cx3="http://schemas.microsoft.com/office/drawing/2016/5/9/chartex" xmlns:cx4="http://schemas.microsoft.com/office/drawing/2016/5/10/chartex" xmlns:cx5="http://schemas.microsoft.com/office/drawing/2016/5/11/chartex" xmlns:cx6="http://schemas.microsoft.com/office/drawing/2016/5/12/chartex" xmlns:cx7="http://schemas.microsoft.com/office/drawing/2016/5/13/chartex" xmlns:cx8="http://schemas.microsoft.com/office/drawing/2016/5/14/chartex" xmlns:mc="http://schemas.openxmlformats.org/markup-compatibility/2006" xmlns:aink="http://schemas.microsoft.com/office/drawing/2016/ink" xmlns:am3d="http://schemas.microsoft.com/office/drawing/2017/model3d" xmlns:o="urn:schemas-microsoft-com:office:office" xmlns:oel="http://schemas.microsoft.com/office/2019/extlst" xmlns:r="http://schemas.openxmlformats.org/officeDocument/2006/relationships" xmlns:m="http://schemas.openxmlformats.org/officeDocument/2006/math" xmlns:v="urn:schemas-microsoft-com:vml" xmlns:wp14="http://schemas.microsoft.com/office/word/2010/wordprocessingDrawing" xmlns:wp="http://schemas.openxmlformats.org/drawingml/2006/wordprocessingDrawing" xmlns:w10="urn:schemas-microsoft-com:office:word" xmlns:w="http://schemas.openxmlformats.org/wordprocessingml/2006/main" xmlns:w14="http://schemas.microsoft.com/office/word/2010/wordml" xmlns:w15="http://schemas.microsoft.com/office/word/2012/wordml" xmlns:w16cex="http://schemas.microsoft.com/office/word/2018/wordml/cex" xmlns:w16cid="http://schemas.microsoft.com/office/word/2016/wordml/cid" xmlns:w16="http://schemas.microsoft.com/office/word/2018/wordml" xmlns:w16du="http://schemas.microsoft.com/office/word/2023/wordml/word16du" xmlns:w16sdtdh="http://schemas.microsoft.com/office/word/2020/wordml/sdtdatahash" xmlns:w16se="http://schemas.microsoft.com/office/word/2015/wordml/symex" xmlns:wpg="http://schemas.microsoft.com/office/word/2010/wordprocessingGroup" xmlns:wpi="http://schemas.microsoft.com/office/word/2010/wordprocessingInk" xmlns:wne="http://schemas.microsoft.com/office/word/2006/wordml" xmlns:wps="http://schemas.microsoft.com/office/word/2010/wordprocessingShape" mc:Ignorable="w14 w15 w16se w16cid w16 w16cex w16sdtdh w16du wp14">
+<w:hdr xmlns:wpc="http://schemas.microsoft.com/office/word/2010/wordprocessingCanvas" xmlns:cx="http://schemas.microsoft.com/office/drawing/2014/chartex" xmlns:cx1="http://schemas.microsoft.com/office/drawing/2015/9/8/chartex" xmlns:cx2="http://schemas.microsoft.com/office/drawing/2015/10/21/chartex" xmlns:cx3="http://schemas.microsoft.com/office/drawing/2016/5/9/chartex" xmlns:cx4="http://schemas.microsoft.com/office/drawing/2016/5/10/chartex" xmlns:cx5="http://schemas.microsoft.com/office/drawing/2016/5/11/chartex" xmlns:cx6="http://schemas.microsoft.com/office/drawing/2016/5/12/chartex" xmlns:cx7="http://schemas.microsoft.com/office/drawing/2016/5/13/chartex" xmlns:cx8="http://schemas.microsoft.com/office/drawing/2016/5/14/chartex" xmlns:mc="http://schemas.openxmlformats.org/markup-compatibility/2006" xmlns:aink="http://schemas.microsoft.com/office/drawing/2016/ink" xmlns:am3d="http://schemas.microsoft.com/office/drawing/2017/model3d" xmlns:o="urn:schemas-microsoft-com:office:office" xmlns:oel="http://schemas.microsoft.com/office/2019/extlst" xmlns:r="http://schemas.openxmlformats.org/officeDocument/2006/relationships" xmlns:m="http://schemas.openxmlformats.org/officeDocument/2006/math" xmlns:v="urn:schemas-microsoft-com:vml" xmlns:wp14="http://schemas.microsoft.com/office/word/2010/wordprocessingDrawing" xmlns:wp="http://schemas.openxmlformats.org/drawingml/2006/wordprocessingDrawing" xmlns:w10="urn:schemas-microsoft-com:office:word" xmlns:w="http://schemas.openxmlformats.org/wordprocessingml/2006/main" xmlns:w14="http://schemas.microsoft.com/office/word/2010/wordml" xmlns:w15="http://schemas.microsoft.com/office/word/2012/wordml" xmlns:w16cex="http://schemas.microsoft.com/office/word/2018/wordml/cex" xmlns:w16cid="http://schemas.microsoft.com/office/word/2016/wordml/cid" xmlns:w16="http://schemas.microsoft.com/office/word/2018/wordml" xmlns:w16du="http://schemas.microsoft.com/office/word/2023/wordml/word16du" xmlns:w16sdtdh="http://schemas.microsoft.com/office/word/2020/wordml/sdtdatahash" xmlns:w16sdtfl="http://schemas.microsoft.com/office/word/2024/wordml/sdtformatlock" xmlns:w16se="http://schemas.microsoft.com/office/word/2015/wordml/symex" xmlns:wpg="http://schemas.microsoft.com/office/word/2010/wordprocessingGroup" xmlns:wpi="http://schemas.microsoft.com/office/word/2010/wordprocessingInk" xmlns:wne="http://schemas.microsoft.com/office/word/2006/wordml" xmlns:wps="http://schemas.microsoft.com/office/word/2010/wordprocessingShape" mc:Ignorable="w14 w15 w16se w16cid w16 w16cex w16sdtdh w16sdtfl w16du wp14">
   <w:sdt>
     <w:sdtPr>
       <w:rPr>
@@ -16930,7 +17063,7 @@
 </file>
 
 <file path=word/numbering.xml><?xml version="1.0" encoding="utf-8"?>
-<w:numbering xmlns:wpc="http://schemas.microsoft.com/office/word/2010/wordprocessingCanvas" xmlns:cx="http://schemas.microsoft.com/office/drawing/2014/chartex" xmlns:cx1="http://schemas.microsoft.com/office/drawing/2015/9/8/chartex" xmlns:cx2="http://schemas.microsoft.com/office/drawing/2015/10/21/chartex" xmlns:cx3="http://schemas.microsoft.com/office/drawing/2016/5/9/chartex" xmlns:cx4="http://schemas.microsoft.com/office/drawing/2016/5/10/chartex" xmlns:cx5="http://schemas.microsoft.com/office/drawing/2016/5/11/chartex" xmlns:cx6="http://schemas.microsoft.com/office/drawing/2016/5/12/chartex" xmlns:cx7="http://schemas.microsoft.com/office/drawing/2016/5/13/chartex" xmlns:cx8="http://schemas.microsoft.com/office/drawing/2016/5/14/chartex" xmlns:mc="http://schemas.openxmlformats.org/markup-compatibility/2006" xmlns:aink="http://schemas.microsoft.com/office/drawing/2016/ink" xmlns:am3d="http://schemas.microsoft.com/office/drawing/2017/model3d" xmlns:o="urn:schemas-microsoft-com:office:office" xmlns:oel="http://schemas.microsoft.com/office/2019/extlst" xmlns:r="http://schemas.openxmlformats.org/officeDocument/2006/relationships" xmlns:m="http://schemas.openxmlformats.org/officeDocument/2006/math" xmlns:v="urn:schemas-microsoft-com:vml" xmlns:wp14="http://schemas.microsoft.com/office/word/2010/wordprocessingDrawing" xmlns:wp="http://schemas.openxmlformats.org/drawingml/2006/wordprocessingDrawing" xmlns:w10="urn:schemas-microsoft-com:office:word" xmlns:w="http://schemas.openxmlformats.org/wordprocessingml/2006/main" xmlns:w14="http://schemas.microsoft.com/office/word/2010/wordml" xmlns:w15="http://schemas.microsoft.com/office/word/2012/wordml" xmlns:w16cex="http://schemas.microsoft.com/office/word/2018/wordml/cex" xmlns:w16cid="http://schemas.microsoft.com/office/word/2016/wordml/cid" xmlns:w16="http://schemas.microsoft.com/office/word/2018/wordml" xmlns:w16du="http://schemas.microsoft.com/office/word/2023/wordml/word16du" xmlns:w16sdtdh="http://schemas.microsoft.com/office/word/2020/wordml/sdtdatahash" xmlns:w16se="http://schemas.microsoft.com/office/word/2015/wordml/symex" xmlns:wpg="http://schemas.microsoft.com/office/word/2010/wordprocessingGroup" xmlns:wpi="http://schemas.microsoft.com/office/word/2010/wordprocessingInk" xmlns:wne="http://schemas.microsoft.com/office/word/2006/wordml" xmlns:wps="http://schemas.microsoft.com/office/word/2010/wordprocessingShape" mc:Ignorable="w14 w15 w16se w16cid w16 w16cex w16sdtdh w16du wp14">
+<w:numbering xmlns:wpc="http://schemas.microsoft.com/office/word/2010/wordprocessingCanvas" xmlns:cx="http://schemas.microsoft.com/office/drawing/2014/chartex" xmlns:cx1="http://schemas.microsoft.com/office/drawing/2015/9/8/chartex" xmlns:cx2="http://schemas.microsoft.com/office/drawing/2015/10/21/chartex" xmlns:cx3="http://schemas.microsoft.com/office/drawing/2016/5/9/chartex" xmlns:cx4="http://schemas.microsoft.com/office/drawing/2016/5/10/chartex" xmlns:cx5="http://schemas.microsoft.com/office/drawing/2016/5/11/chartex" xmlns:cx6="http://schemas.microsoft.com/office/drawing/2016/5/12/chartex" xmlns:cx7="http://schemas.microsoft.com/office/drawing/2016/5/13/chartex" xmlns:cx8="http://schemas.microsoft.com/office/drawing/2016/5/14/chartex" xmlns:mc="http://schemas.openxmlformats.org/markup-compatibility/2006" xmlns:aink="http://schemas.microsoft.com/office/drawing/2016/ink" xmlns:am3d="http://schemas.microsoft.com/office/drawing/2017/model3d" xmlns:o="urn:schemas-microsoft-com:office:office" xmlns:oel="http://schemas.microsoft.com/office/2019/extlst" xmlns:r="http://schemas.openxmlformats.org/officeDocument/2006/relationships" xmlns:m="http://schemas.openxmlformats.org/officeDocument/2006/math" xmlns:v="urn:schemas-microsoft-com:vml" xmlns:wp14="http://schemas.microsoft.com/office/word/2010/wordprocessingDrawing" xmlns:wp="http://schemas.openxmlformats.org/drawingml/2006/wordprocessingDrawing" xmlns:w10="urn:schemas-microsoft-com:office:word" xmlns:w="http://schemas.openxmlformats.org/wordprocessingml/2006/main" xmlns:w14="http://schemas.microsoft.com/office/word/2010/wordml" xmlns:w15="http://schemas.microsoft.com/office/word/2012/wordml" xmlns:w16cex="http://schemas.microsoft.com/office/word/2018/wordml/cex" xmlns:w16cid="http://schemas.microsoft.com/office/word/2016/wordml/cid" xmlns:w16="http://schemas.microsoft.com/office/word/2018/wordml" xmlns:w16du="http://schemas.microsoft.com/office/word/2023/wordml/word16du" xmlns:w16sdtdh="http://schemas.microsoft.com/office/word/2020/wordml/sdtdatahash" xmlns:w16sdtfl="http://schemas.microsoft.com/office/word/2024/wordml/sdtformatlock" xmlns:w16se="http://schemas.microsoft.com/office/word/2015/wordml/symex" xmlns:wpg="http://schemas.microsoft.com/office/word/2010/wordprocessingGroup" xmlns:wpi="http://schemas.microsoft.com/office/word/2010/wordprocessingInk" xmlns:wne="http://schemas.microsoft.com/office/word/2006/wordml" xmlns:wps="http://schemas.microsoft.com/office/word/2010/wordprocessingShape" mc:Ignorable="w14 w15 w16se w16cid w16 w16cex w16sdtdh w16sdtfl w16du wp14">
   <w:abstractNum w:abstractNumId="0" w15:restartNumberingAfterBreak="0">
     <w:nsid w:val="014C75BE"/>
     <w:multiLevelType w:val="hybridMultilevel"/>
@@ -20168,7 +20301,7 @@
 </file>
 
 <file path=word/styles.xml><?xml version="1.0" encoding="utf-8"?>
-<w:styles xmlns:mc="http://schemas.openxmlformats.org/markup-compatibility/2006" xmlns:r="http://schemas.openxmlformats.org/officeDocument/2006/relationships" xmlns:w="http://schemas.openxmlformats.org/wordprocessingml/2006/main" xmlns:w14="http://schemas.microsoft.com/office/word/2010/wordml" xmlns:w15="http://schemas.microsoft.com/office/word/2012/wordml" xmlns:w16cex="http://schemas.microsoft.com/office/word/2018/wordml/cex" xmlns:w16cid="http://schemas.microsoft.com/office/word/2016/wordml/cid" xmlns:w16="http://schemas.microsoft.com/office/word/2018/wordml" xmlns:w16du="http://schemas.microsoft.com/office/word/2023/wordml/word16du" xmlns:w16sdtdh="http://schemas.microsoft.com/office/word/2020/wordml/sdtdatahash" xmlns:w16se="http://schemas.microsoft.com/office/word/2015/wordml/symex" mc:Ignorable="w14 w15 w16se w16cid w16 w16cex w16sdtdh w16du">
+<w:styles xmlns:mc="http://schemas.openxmlformats.org/markup-compatibility/2006" xmlns:r="http://schemas.openxmlformats.org/officeDocument/2006/relationships" xmlns:w="http://schemas.openxmlformats.org/wordprocessingml/2006/main" xmlns:w14="http://schemas.microsoft.com/office/word/2010/wordml" xmlns:w15="http://schemas.microsoft.com/office/word/2012/wordml" xmlns:w16cex="http://schemas.microsoft.com/office/word/2018/wordml/cex" xmlns:w16cid="http://schemas.microsoft.com/office/word/2016/wordml/cid" xmlns:w16="http://schemas.microsoft.com/office/word/2018/wordml" xmlns:w16du="http://schemas.microsoft.com/office/word/2023/wordml/word16du" xmlns:w16sdtdh="http://schemas.microsoft.com/office/word/2020/wordml/sdtdatahash" xmlns:w16sdtfl="http://schemas.microsoft.com/office/word/2024/wordml/sdtformatlock" xmlns:w16se="http://schemas.microsoft.com/office/word/2015/wordml/symex" mc:Ignorable="w14 w15 w16se w16cid w16 w16cex w16sdtdh w16sdtfl w16du">
   <w:docDefaults>
     <w:rPrDefault>
       <w:rPr>

</xml_diff>